<commit_message>
la masterclass va encore frapper
</commit_message>
<xml_diff>
--- a/Document de présentation.docx
+++ b/Document de présentation.docx
@@ -67,59 +67,31 @@
           <w:szCs w:val="20"/>
         </w:rPr>
       </w:pPr>
-      <w:proofErr w:type="spellStart"/>
-      <w:r>
-        <w:rPr>
-          <w:rFonts w:ascii="Calibri" w:hAnsi="Calibri" w:cs="Calibri"/>
-          <w:sz w:val="20"/>
-          <w:szCs w:val="20"/>
-        </w:rPr>
-        <w:t>Fnook</w:t>
-      </w:r>
-      <w:proofErr w:type="spellEnd"/>
-      <w:r>
-        <w:rPr>
-          <w:rFonts w:ascii="Calibri" w:hAnsi="Calibri" w:cs="Calibri"/>
-          <w:sz w:val="20"/>
-          <w:szCs w:val="20"/>
-        </w:rPr>
-        <w:t xml:space="preserve"> est un site web « e-commerce » qui vend des biens issus du célèbre jeu « animal </w:t>
-      </w:r>
-      <w:proofErr w:type="spellStart"/>
-      <w:r>
-        <w:rPr>
-          <w:rFonts w:ascii="Calibri" w:hAnsi="Calibri" w:cs="Calibri"/>
-          <w:sz w:val="20"/>
-          <w:szCs w:val="20"/>
-        </w:rPr>
-        <w:t>crossing</w:t>
-      </w:r>
-      <w:proofErr w:type="spellEnd"/>
-      <w:r>
-        <w:rPr>
-          <w:rFonts w:ascii="Calibri" w:hAnsi="Calibri" w:cs="Calibri"/>
-          <w:sz w:val="20"/>
-          <w:szCs w:val="20"/>
-        </w:rPr>
-        <w:t xml:space="preserve"> New Horizons » sur </w:t>
-      </w:r>
-      <w:proofErr w:type="spellStart"/>
-      <w:r>
-        <w:rPr>
-          <w:rFonts w:ascii="Calibri" w:hAnsi="Calibri" w:cs="Calibri"/>
-          <w:sz w:val="20"/>
-          <w:szCs w:val="20"/>
-        </w:rPr>
-        <w:t>nitendo</w:t>
-      </w:r>
-      <w:proofErr w:type="spellEnd"/>
-      <w:r>
-        <w:rPr>
-          <w:rFonts w:ascii="Calibri" w:hAnsi="Calibri" w:cs="Calibri"/>
-          <w:sz w:val="20"/>
-          <w:szCs w:val="20"/>
-        </w:rPr>
-        <w:t xml:space="preserve"> SWITCH. Tou</w:t>
+      <w:r>
+        <w:rPr>
+          <w:rFonts w:ascii="Calibri" w:hAnsi="Calibri" w:cs="Calibri"/>
+          <w:sz w:val="20"/>
+          <w:szCs w:val="20"/>
+        </w:rPr>
+        <w:t>Fnook est un site web « </w:t>
+      </w:r>
+      <w:r>
+        <w:rPr>
+          <w:rFonts w:ascii="Calibri" w:hAnsi="Calibri" w:cs="Calibri"/>
+          <w:sz w:val="20"/>
+          <w:szCs w:val="20"/>
+        </w:rPr>
+        <w:t xml:space="preserve">marketplace </w:t>
+      </w:r>
+      <w:bookmarkStart w:id="0" w:name="_GoBack"/>
+      <w:bookmarkEnd w:id="0"/>
+      <w:r>
+        <w:rPr>
+          <w:rFonts w:ascii="Calibri" w:hAnsi="Calibri" w:cs="Calibri"/>
+          <w:sz w:val="20"/>
+          <w:szCs w:val="20"/>
+        </w:rPr>
+        <w:t>» qui vend des biens issus du célèbre jeu « animal crossing New Horizons » sur nitendo SWITCH. Tou</w:t>
       </w:r>
       <w:r>
         <w:rPr>
@@ -437,14 +409,12 @@
           <w:rFonts w:ascii="Calibri" w:hAnsi="Calibri" w:cs="Calibri"/>
         </w:rPr>
       </w:pPr>
-      <w:proofErr w:type="spellStart"/>
       <w:r>
         <w:rPr>
           <w:rFonts w:ascii="Calibri" w:hAnsi="Calibri" w:cs="Calibri"/>
         </w:rPr>
         <w:t>NodeJS</w:t>
       </w:r>
-      <w:proofErr w:type="spellEnd"/>
     </w:p>
     <w:p>
       <w:pPr>
@@ -505,14 +475,12 @@
           <w:rFonts w:ascii="Calibri" w:hAnsi="Calibri" w:cs="Calibri"/>
         </w:rPr>
       </w:pPr>
-      <w:proofErr w:type="spellStart"/>
       <w:r>
         <w:rPr>
           <w:rFonts w:ascii="Calibri" w:hAnsi="Calibri" w:cs="Calibri"/>
         </w:rPr>
         <w:t>Mongoose</w:t>
       </w:r>
-      <w:proofErr w:type="spellEnd"/>
     </w:p>
     <w:p>
       <w:pPr>
@@ -582,7 +550,6 @@
           <w:szCs w:val="20"/>
         </w:rPr>
       </w:pPr>
-      <w:proofErr w:type="spellStart"/>
       <w:r>
         <w:rPr>
           <w:rFonts w:ascii="Calibri" w:hAnsi="Calibri" w:cs="Calibri"/>
@@ -599,7 +566,6 @@
         </w:rPr>
         <w:t>_api</w:t>
       </w:r>
-      <w:proofErr w:type="spellEnd"/>
       <w:r>
         <w:rPr>
           <w:rFonts w:ascii="Calibri" w:hAnsi="Calibri" w:cs="Calibri"/>
@@ -642,36 +608,8 @@
           <w:sz w:val="20"/>
           <w:szCs w:val="20"/>
         </w:rPr>
-        <w:t>x-</w:t>
-      </w:r>
-      <w:proofErr w:type="spellStart"/>
-      <w:r>
-        <w:rPr>
-          <w:rFonts w:ascii="Calibri" w:hAnsi="Calibri" w:cs="Calibri"/>
-          <w:sz w:val="20"/>
-          <w:szCs w:val="20"/>
-        </w:rPr>
-        <w:t>access</w:t>
-      </w:r>
-      <w:proofErr w:type="spellEnd"/>
-      <w:r>
-        <w:rPr>
-          <w:rFonts w:ascii="Calibri" w:hAnsi="Calibri" w:cs="Calibri"/>
-          <w:sz w:val="20"/>
-          <w:szCs w:val="20"/>
-        </w:rPr>
-        <w:t>-</w:t>
-      </w:r>
-      <w:proofErr w:type="spellStart"/>
-      <w:r>
-        <w:rPr>
-          <w:rFonts w:ascii="Calibri" w:hAnsi="Calibri" w:cs="Calibri"/>
-          <w:sz w:val="20"/>
-          <w:szCs w:val="20"/>
-        </w:rPr>
-        <w:t>token</w:t>
-      </w:r>
-      <w:proofErr w:type="spellEnd"/>
+        <w:t>x-access-token</w:t>
+      </w:r>
       <w:r>
         <w:rPr>
           <w:rFonts w:ascii="Calibri" w:hAnsi="Calibri" w:cs="Calibri"/>
@@ -736,7 +674,6 @@
         </w:rPr>
         <w:t>« </w:t>
       </w:r>
-      <w:proofErr w:type="spellStart"/>
       <w:r>
         <w:rPr>
           <w:rFonts w:ascii="Calibri" w:hAnsi="Calibri" w:cs="Calibri"/>
@@ -745,7 +682,6 @@
         </w:rPr>
         <w:t>url_api</w:t>
       </w:r>
-      <w:proofErr w:type="spellEnd"/>
       <w:r>
         <w:rPr>
           <w:rFonts w:ascii="Calibri" w:hAnsi="Calibri" w:cs="Calibri"/>
@@ -760,18 +696,8 @@
           <w:sz w:val="20"/>
           <w:szCs w:val="20"/>
         </w:rPr>
-        <w:t>»/client/</w:t>
-      </w:r>
-      <w:proofErr w:type="spellStart"/>
-      <w:r>
-        <w:rPr>
-          <w:rFonts w:ascii="Calibri" w:hAnsi="Calibri" w:cs="Calibri"/>
-          <w:sz w:val="20"/>
-          <w:szCs w:val="20"/>
-        </w:rPr>
-        <w:t>register</w:t>
-      </w:r>
-      <w:proofErr w:type="spellEnd"/>
+        <w:t>»/client/register</w:t>
+      </w:r>
     </w:p>
     <w:p>
       <w:pPr>
@@ -822,18 +748,8 @@
           <w:sz w:val="20"/>
           <w:szCs w:val="20"/>
         </w:rPr>
-        <w:t xml:space="preserve"> clef </w:t>
-      </w:r>
-      <w:proofErr w:type="spellStart"/>
-      <w:r>
-        <w:rPr>
-          <w:rFonts w:ascii="Calibri" w:hAnsi="Calibri" w:cs="Calibri"/>
-          <w:sz w:val="20"/>
-          <w:szCs w:val="20"/>
-        </w:rPr>
-        <w:t>token</w:t>
-      </w:r>
-      <w:proofErr w:type="spellEnd"/>
+        <w:t xml:space="preserve"> clef token</w:t>
+      </w:r>
     </w:p>
     <w:p>
       <w:pPr>
@@ -936,25 +852,7 @@
           <w:sz w:val="20"/>
           <w:szCs w:val="20"/>
         </w:rPr>
-        <w:t>« </w:t>
-      </w:r>
-      <w:proofErr w:type="spellStart"/>
-      <w:r>
-        <w:rPr>
-          <w:rFonts w:ascii="Calibri" w:hAnsi="Calibri" w:cs="Calibri"/>
-          <w:sz w:val="20"/>
-          <w:szCs w:val="20"/>
-        </w:rPr>
-        <w:t>url_api</w:t>
-      </w:r>
-      <w:proofErr w:type="spellEnd"/>
-      <w:r>
-        <w:rPr>
-          <w:rFonts w:ascii="Calibri" w:hAnsi="Calibri" w:cs="Calibri"/>
-          <w:sz w:val="20"/>
-          <w:szCs w:val="20"/>
-        </w:rPr>
-        <w:t> »</w:t>
+        <w:t>« url_api »</w:t>
       </w:r>
       <w:r>
         <w:rPr>
@@ -1014,25 +912,7 @@
           <w:sz w:val="20"/>
           <w:szCs w:val="20"/>
         </w:rPr>
-        <w:t xml:space="preserve"> une clef </w:t>
-      </w:r>
-      <w:proofErr w:type="spellStart"/>
-      <w:r>
-        <w:rPr>
-          <w:rFonts w:ascii="Calibri" w:hAnsi="Calibri" w:cs="Calibri"/>
-          <w:sz w:val="20"/>
-          <w:szCs w:val="20"/>
-        </w:rPr>
-        <w:t>token</w:t>
-      </w:r>
-      <w:proofErr w:type="spellEnd"/>
-      <w:r>
-        <w:rPr>
-          <w:rFonts w:ascii="Calibri" w:hAnsi="Calibri" w:cs="Calibri"/>
-          <w:sz w:val="20"/>
-          <w:szCs w:val="20"/>
-        </w:rPr>
-        <w:t>.</w:t>
+        <w:t xml:space="preserve"> une clef token.</w:t>
       </w:r>
     </w:p>
     <w:p>
@@ -1129,25 +1009,7 @@
           <w:sz w:val="20"/>
           <w:szCs w:val="20"/>
         </w:rPr>
-        <w:t>« </w:t>
-      </w:r>
-      <w:proofErr w:type="spellStart"/>
-      <w:r>
-        <w:rPr>
-          <w:rFonts w:ascii="Calibri" w:hAnsi="Calibri" w:cs="Calibri"/>
-          <w:sz w:val="20"/>
-          <w:szCs w:val="20"/>
-        </w:rPr>
-        <w:t>url_api</w:t>
-      </w:r>
-      <w:proofErr w:type="spellEnd"/>
-      <w:r>
-        <w:rPr>
-          <w:rFonts w:ascii="Calibri" w:hAnsi="Calibri" w:cs="Calibri"/>
-          <w:sz w:val="20"/>
-          <w:szCs w:val="20"/>
-        </w:rPr>
-        <w:t xml:space="preserve"> » </w:t>
+        <w:t xml:space="preserve">« url_api » </w:t>
       </w:r>
       <w:r>
         <w:rPr>
@@ -1322,25 +1184,7 @@
           <w:sz w:val="20"/>
           <w:szCs w:val="20"/>
         </w:rPr>
-        <w:t>« </w:t>
-      </w:r>
-      <w:proofErr w:type="spellStart"/>
-      <w:r>
-        <w:rPr>
-          <w:rFonts w:ascii="Calibri" w:hAnsi="Calibri" w:cs="Calibri"/>
-          <w:sz w:val="20"/>
-          <w:szCs w:val="20"/>
-        </w:rPr>
-        <w:t>url_api</w:t>
-      </w:r>
-      <w:proofErr w:type="spellEnd"/>
-      <w:r>
-        <w:rPr>
-          <w:rFonts w:ascii="Calibri" w:hAnsi="Calibri" w:cs="Calibri"/>
-          <w:sz w:val="20"/>
-          <w:szCs w:val="20"/>
-        </w:rPr>
-        <w:t xml:space="preserve"> » </w:t>
+        <w:t xml:space="preserve">« url_api » </w:t>
       </w:r>
       <w:r>
         <w:rPr>
@@ -1433,25 +1277,7 @@
           <w:sz w:val="20"/>
           <w:szCs w:val="20"/>
         </w:rPr>
-        <w:t>« </w:t>
-      </w:r>
-      <w:proofErr w:type="spellStart"/>
-      <w:r>
-        <w:rPr>
-          <w:rFonts w:ascii="Calibri" w:hAnsi="Calibri" w:cs="Calibri"/>
-          <w:sz w:val="20"/>
-          <w:szCs w:val="20"/>
-        </w:rPr>
-        <w:t>url_api</w:t>
-      </w:r>
-      <w:proofErr w:type="spellEnd"/>
-      <w:r>
-        <w:rPr>
-          <w:rFonts w:ascii="Calibri" w:hAnsi="Calibri" w:cs="Calibri"/>
-          <w:sz w:val="20"/>
-          <w:szCs w:val="20"/>
-        </w:rPr>
-        <w:t xml:space="preserve"> » </w:t>
+        <w:t xml:space="preserve">« url_api » </w:t>
       </w:r>
       <w:r>
         <w:rPr>
@@ -1596,51 +1422,15 @@
           <w:sz w:val="20"/>
           <w:szCs w:val="20"/>
         </w:rPr>
-        <w:t>« </w:t>
-      </w:r>
-      <w:proofErr w:type="spellStart"/>
-      <w:r>
-        <w:rPr>
-          <w:rFonts w:ascii="Calibri" w:hAnsi="Calibri" w:cs="Calibri"/>
-          <w:sz w:val="20"/>
-          <w:szCs w:val="20"/>
-        </w:rPr>
-        <w:t>url_api</w:t>
-      </w:r>
-      <w:proofErr w:type="spellEnd"/>
-      <w:r>
-        <w:rPr>
-          <w:rFonts w:ascii="Calibri" w:hAnsi="Calibri" w:cs="Calibri"/>
-          <w:sz w:val="20"/>
-          <w:szCs w:val="20"/>
-        </w:rPr>
-        <w:t xml:space="preserve"> » </w:t>
-      </w:r>
-      <w:r>
-        <w:rPr>
-          <w:rFonts w:ascii="Calibri" w:hAnsi="Calibri" w:cs="Calibri"/>
-          <w:sz w:val="20"/>
-          <w:szCs w:val="20"/>
-        </w:rPr>
-        <w:t>/</w:t>
-      </w:r>
-      <w:proofErr w:type="spellStart"/>
-      <w:r>
-        <w:rPr>
-          <w:rFonts w:ascii="Calibri" w:hAnsi="Calibri" w:cs="Calibri"/>
-          <w:sz w:val="20"/>
-          <w:szCs w:val="20"/>
-        </w:rPr>
-        <w:t>clientPassword</w:t>
-      </w:r>
-      <w:proofErr w:type="spellEnd"/>
-      <w:r>
-        <w:rPr>
-          <w:rFonts w:ascii="Calibri" w:hAnsi="Calibri" w:cs="Calibri"/>
-          <w:sz w:val="20"/>
-          <w:szCs w:val="20"/>
-        </w:rPr>
-        <w:t>/:id</w:t>
+        <w:t xml:space="preserve">« url_api » </w:t>
+      </w:r>
+      <w:r>
+        <w:rPr>
+          <w:rFonts w:ascii="Calibri" w:hAnsi="Calibri" w:cs="Calibri"/>
+          <w:sz w:val="20"/>
+          <w:szCs w:val="20"/>
+        </w:rPr>
+        <w:t>/clientPassword/:id</w:t>
       </w:r>
     </w:p>
     <w:p>
@@ -1777,25 +1567,7 @@
           <w:sz w:val="20"/>
           <w:szCs w:val="20"/>
         </w:rPr>
-        <w:t>« </w:t>
-      </w:r>
-      <w:proofErr w:type="spellStart"/>
-      <w:r>
-        <w:rPr>
-          <w:rFonts w:ascii="Calibri" w:hAnsi="Calibri" w:cs="Calibri"/>
-          <w:sz w:val="20"/>
-          <w:szCs w:val="20"/>
-        </w:rPr>
-        <w:t>url_api</w:t>
-      </w:r>
-      <w:proofErr w:type="spellEnd"/>
-      <w:r>
-        <w:rPr>
-          <w:rFonts w:ascii="Calibri" w:hAnsi="Calibri" w:cs="Calibri"/>
-          <w:sz w:val="20"/>
-          <w:szCs w:val="20"/>
-        </w:rPr>
-        <w:t xml:space="preserve"> » </w:t>
+        <w:t xml:space="preserve">« url_api » </w:t>
       </w:r>
       <w:r>
         <w:rPr>
@@ -1927,44 +1699,16 @@
           <w:sz w:val="20"/>
           <w:szCs w:val="20"/>
         </w:rPr>
-        <w:t>« </w:t>
-      </w:r>
-      <w:proofErr w:type="spellStart"/>
-      <w:r>
-        <w:rPr>
-          <w:rFonts w:ascii="Calibri" w:hAnsi="Calibri" w:cs="Calibri"/>
-          <w:sz w:val="20"/>
-          <w:szCs w:val="20"/>
-        </w:rPr>
-        <w:t>url_api</w:t>
-      </w:r>
-      <w:proofErr w:type="spellEnd"/>
-      <w:r>
-        <w:rPr>
-          <w:rFonts w:ascii="Calibri" w:hAnsi="Calibri" w:cs="Calibri"/>
-          <w:sz w:val="20"/>
-          <w:szCs w:val="20"/>
-        </w:rPr>
-        <w:t xml:space="preserve"> » </w:t>
-      </w:r>
-      <w:r>
-        <w:rPr>
-          <w:rFonts w:ascii="Calibri" w:hAnsi="Calibri" w:cs="Calibri"/>
-          <w:sz w:val="20"/>
-          <w:szCs w:val="20"/>
-        </w:rPr>
-        <w:t>/</w:t>
-      </w:r>
-      <w:proofErr w:type="spellStart"/>
-      <w:r>
-        <w:rPr>
-          <w:rFonts w:ascii="Calibri" w:hAnsi="Calibri" w:cs="Calibri"/>
-          <w:sz w:val="20"/>
-          <w:szCs w:val="20"/>
-        </w:rPr>
-        <w:t>invoice</w:t>
-      </w:r>
-      <w:proofErr w:type="spellEnd"/>
+        <w:t xml:space="preserve">« url_api » </w:t>
+      </w:r>
+      <w:r>
+        <w:rPr>
+          <w:rFonts w:ascii="Calibri" w:hAnsi="Calibri" w:cs="Calibri"/>
+          <w:sz w:val="20"/>
+          <w:szCs w:val="20"/>
+        </w:rPr>
+        <w:t>/invoice</w:t>
+      </w:r>
     </w:p>
     <w:p>
       <w:pPr>
@@ -2084,44 +1828,16 @@
           <w:sz w:val="20"/>
           <w:szCs w:val="20"/>
         </w:rPr>
-        <w:t>« </w:t>
-      </w:r>
-      <w:proofErr w:type="spellStart"/>
-      <w:r>
-        <w:rPr>
-          <w:rFonts w:ascii="Calibri" w:hAnsi="Calibri" w:cs="Calibri"/>
-          <w:sz w:val="20"/>
-          <w:szCs w:val="20"/>
-        </w:rPr>
-        <w:t>url_api</w:t>
-      </w:r>
-      <w:proofErr w:type="spellEnd"/>
-      <w:r>
-        <w:rPr>
-          <w:rFonts w:ascii="Calibri" w:hAnsi="Calibri" w:cs="Calibri"/>
-          <w:sz w:val="20"/>
-          <w:szCs w:val="20"/>
-        </w:rPr>
-        <w:t xml:space="preserve"> » </w:t>
-      </w:r>
-      <w:r>
-        <w:rPr>
-          <w:rFonts w:ascii="Calibri" w:hAnsi="Calibri" w:cs="Calibri"/>
-          <w:sz w:val="20"/>
-          <w:szCs w:val="20"/>
-        </w:rPr>
-        <w:t>/</w:t>
-      </w:r>
-      <w:proofErr w:type="spellStart"/>
-      <w:r>
-        <w:rPr>
-          <w:rFonts w:ascii="Calibri" w:hAnsi="Calibri" w:cs="Calibri"/>
-          <w:sz w:val="20"/>
-          <w:szCs w:val="20"/>
-        </w:rPr>
-        <w:t>invoice</w:t>
-      </w:r>
-      <w:proofErr w:type="spellEnd"/>
+        <w:t xml:space="preserve">« url_api » </w:t>
+      </w:r>
+      <w:r>
+        <w:rPr>
+          <w:rFonts w:ascii="Calibri" w:hAnsi="Calibri" w:cs="Calibri"/>
+          <w:sz w:val="20"/>
+          <w:szCs w:val="20"/>
+        </w:rPr>
+        <w:t>/invoice</w:t>
+      </w:r>
     </w:p>
     <w:p>
       <w:pPr>
@@ -2249,51 +1965,15 @@
           <w:sz w:val="20"/>
           <w:szCs w:val="20"/>
         </w:rPr>
-        <w:t>« </w:t>
-      </w:r>
-      <w:proofErr w:type="spellStart"/>
-      <w:r>
-        <w:rPr>
-          <w:rFonts w:ascii="Calibri" w:hAnsi="Calibri" w:cs="Calibri"/>
-          <w:sz w:val="20"/>
-          <w:szCs w:val="20"/>
-        </w:rPr>
-        <w:t>url_api</w:t>
-      </w:r>
-      <w:proofErr w:type="spellEnd"/>
-      <w:r>
-        <w:rPr>
-          <w:rFonts w:ascii="Calibri" w:hAnsi="Calibri" w:cs="Calibri"/>
-          <w:sz w:val="20"/>
-          <w:szCs w:val="20"/>
-        </w:rPr>
-        <w:t xml:space="preserve"> » </w:t>
-      </w:r>
-      <w:r>
-        <w:rPr>
-          <w:rFonts w:ascii="Calibri" w:hAnsi="Calibri" w:cs="Calibri"/>
-          <w:sz w:val="20"/>
-          <w:szCs w:val="20"/>
-        </w:rPr>
-        <w:t>/</w:t>
-      </w:r>
-      <w:proofErr w:type="spellStart"/>
-      <w:r>
-        <w:rPr>
-          <w:rFonts w:ascii="Calibri" w:hAnsi="Calibri" w:cs="Calibri"/>
-          <w:sz w:val="20"/>
-          <w:szCs w:val="20"/>
-        </w:rPr>
-        <w:t>invoice</w:t>
-      </w:r>
-      <w:proofErr w:type="spellEnd"/>
-      <w:r>
-        <w:rPr>
-          <w:rFonts w:ascii="Calibri" w:hAnsi="Calibri" w:cs="Calibri"/>
-          <w:sz w:val="20"/>
-          <w:szCs w:val="20"/>
-        </w:rPr>
-        <w:t>/:id</w:t>
+        <w:t xml:space="preserve">« url_api » </w:t>
+      </w:r>
+      <w:r>
+        <w:rPr>
+          <w:rFonts w:ascii="Calibri" w:hAnsi="Calibri" w:cs="Calibri"/>
+          <w:sz w:val="20"/>
+          <w:szCs w:val="20"/>
+        </w:rPr>
+        <w:t>/invoice/:id</w:t>
       </w:r>
     </w:p>
     <w:p>
@@ -2415,25 +2095,81 @@
           <w:sz w:val="20"/>
           <w:szCs w:val="20"/>
         </w:rPr>
-        <w:t>« </w:t>
-      </w:r>
-      <w:proofErr w:type="spellStart"/>
-      <w:r>
-        <w:rPr>
-          <w:rFonts w:ascii="Calibri" w:hAnsi="Calibri" w:cs="Calibri"/>
-          <w:sz w:val="20"/>
-          <w:szCs w:val="20"/>
-        </w:rPr>
-        <w:t>url_api</w:t>
-      </w:r>
-      <w:proofErr w:type="spellEnd"/>
-      <w:r>
-        <w:rPr>
-          <w:rFonts w:ascii="Calibri" w:hAnsi="Calibri" w:cs="Calibri"/>
-          <w:sz w:val="20"/>
-          <w:szCs w:val="20"/>
-        </w:rPr>
-        <w:t xml:space="preserve"> » </w:t>
+        <w:t xml:space="preserve">« url_api » </w:t>
+      </w:r>
+      <w:r>
+        <w:rPr>
+          <w:rFonts w:ascii="Calibri" w:hAnsi="Calibri" w:cs="Calibri"/>
+          <w:sz w:val="20"/>
+          <w:szCs w:val="20"/>
+        </w:rPr>
+        <w:t>/invoice/:id</w:t>
+      </w:r>
+    </w:p>
+    <w:p>
+      <w:pPr>
+        <w:pStyle w:val="Paragraphedeliste"/>
+        <w:numPr>
+          <w:ilvl w:val="1"/>
+          <w:numId w:val="2"/>
+        </w:numPr>
+        <w:rPr>
+          <w:rFonts w:ascii="Calibri" w:hAnsi="Calibri" w:cs="Calibri"/>
+          <w:sz w:val="20"/>
+          <w:szCs w:val="20"/>
+        </w:rPr>
+      </w:pPr>
+      <w:r>
+        <w:rPr>
+          <w:rFonts w:ascii="Calibri" w:hAnsi="Calibri" w:cs="Calibri"/>
+          <w:sz w:val="20"/>
+          <w:szCs w:val="20"/>
+        </w:rPr>
+        <w:t>PATCH</w:t>
+      </w:r>
+    </w:p>
+    <w:p>
+      <w:pPr>
+        <w:pStyle w:val="Paragraphedeliste"/>
+        <w:numPr>
+          <w:ilvl w:val="1"/>
+          <w:numId w:val="2"/>
+        </w:numPr>
+        <w:rPr>
+          <w:rFonts w:ascii="Calibri" w:hAnsi="Calibri" w:cs="Calibri"/>
+          <w:sz w:val="20"/>
+          <w:szCs w:val="20"/>
+        </w:rPr>
+      </w:pPr>
+      <w:r>
+        <w:rPr>
+          <w:rFonts w:ascii="Calibri" w:hAnsi="Calibri" w:cs="Calibri"/>
+          <w:sz w:val="20"/>
+          <w:szCs w:val="20"/>
+        </w:rPr>
+        <w:t>Retourne au format JSON la facture modifiée</w:t>
+      </w:r>
+    </w:p>
+    <w:p>
+      <w:pPr>
+        <w:pStyle w:val="Paragraphedeliste"/>
+        <w:numPr>
+          <w:ilvl w:val="1"/>
+          <w:numId w:val="2"/>
+        </w:numPr>
+        <w:rPr>
+          <w:rFonts w:ascii="Calibri" w:hAnsi="Calibri" w:cs="Calibri"/>
+          <w:sz w:val="20"/>
+          <w:szCs w:val="20"/>
+        </w:rPr>
+      </w:pPr>
+      <w:r>
+        <w:rPr>
+          <w:rFonts w:ascii="Calibri" w:hAnsi="Calibri" w:cs="Calibri"/>
+          <w:sz w:val="20"/>
+          <w:szCs w:val="20"/>
+        </w:rPr>
+        <w:t>Permet à un client de modifié une facture</w:t>
       </w:r>
       <w:r>
         <w:rPr>
@@ -2443,98 +2179,6 @@
         </w:rPr>
         <w:t>/</w:t>
       </w:r>
-      <w:proofErr w:type="spellStart"/>
-      <w:r>
-        <w:rPr>
-          <w:rFonts w:ascii="Calibri" w:hAnsi="Calibri" w:cs="Calibri"/>
-          <w:sz w:val="20"/>
-          <w:szCs w:val="20"/>
-        </w:rPr>
-        <w:t>invoice</w:t>
-      </w:r>
-      <w:proofErr w:type="spellEnd"/>
-      <w:r>
-        <w:rPr>
-          <w:rFonts w:ascii="Calibri" w:hAnsi="Calibri" w:cs="Calibri"/>
-          <w:sz w:val="20"/>
-          <w:szCs w:val="20"/>
-        </w:rPr>
-        <w:t>/:id</w:t>
-      </w:r>
-    </w:p>
-    <w:p>
-      <w:pPr>
-        <w:pStyle w:val="Paragraphedeliste"/>
-        <w:numPr>
-          <w:ilvl w:val="1"/>
-          <w:numId w:val="2"/>
-        </w:numPr>
-        <w:rPr>
-          <w:rFonts w:ascii="Calibri" w:hAnsi="Calibri" w:cs="Calibri"/>
-          <w:sz w:val="20"/>
-          <w:szCs w:val="20"/>
-        </w:rPr>
-      </w:pPr>
-      <w:r>
-        <w:rPr>
-          <w:rFonts w:ascii="Calibri" w:hAnsi="Calibri" w:cs="Calibri"/>
-          <w:sz w:val="20"/>
-          <w:szCs w:val="20"/>
-        </w:rPr>
-        <w:t>PATCH</w:t>
-      </w:r>
-    </w:p>
-    <w:p>
-      <w:pPr>
-        <w:pStyle w:val="Paragraphedeliste"/>
-        <w:numPr>
-          <w:ilvl w:val="1"/>
-          <w:numId w:val="2"/>
-        </w:numPr>
-        <w:rPr>
-          <w:rFonts w:ascii="Calibri" w:hAnsi="Calibri" w:cs="Calibri"/>
-          <w:sz w:val="20"/>
-          <w:szCs w:val="20"/>
-        </w:rPr>
-      </w:pPr>
-      <w:r>
-        <w:rPr>
-          <w:rFonts w:ascii="Calibri" w:hAnsi="Calibri" w:cs="Calibri"/>
-          <w:sz w:val="20"/>
-          <w:szCs w:val="20"/>
-        </w:rPr>
-        <w:t>Retourne au format JSON la facture modifiée</w:t>
-      </w:r>
-    </w:p>
-    <w:p>
-      <w:pPr>
-        <w:pStyle w:val="Paragraphedeliste"/>
-        <w:numPr>
-          <w:ilvl w:val="1"/>
-          <w:numId w:val="2"/>
-        </w:numPr>
-        <w:rPr>
-          <w:rFonts w:ascii="Calibri" w:hAnsi="Calibri" w:cs="Calibri"/>
-          <w:sz w:val="20"/>
-          <w:szCs w:val="20"/>
-        </w:rPr>
-      </w:pPr>
-      <w:r>
-        <w:rPr>
-          <w:rFonts w:ascii="Calibri" w:hAnsi="Calibri" w:cs="Calibri"/>
-          <w:sz w:val="20"/>
-          <w:szCs w:val="20"/>
-        </w:rPr>
-        <w:t>Permet à un client de modifié une facture</w:t>
-      </w:r>
-      <w:r>
-        <w:rPr>
-          <w:rFonts w:ascii="Calibri" w:hAnsi="Calibri" w:cs="Calibri"/>
-          <w:sz w:val="20"/>
-          <w:szCs w:val="20"/>
-        </w:rPr>
-        <w:t>/</w:t>
-      </w:r>
     </w:p>
     <w:p>
       <w:pPr>
@@ -2588,51 +2232,15 @@
           <w:sz w:val="20"/>
           <w:szCs w:val="20"/>
         </w:rPr>
-        <w:t>« </w:t>
-      </w:r>
-      <w:proofErr w:type="spellStart"/>
-      <w:r>
-        <w:rPr>
-          <w:rFonts w:ascii="Calibri" w:hAnsi="Calibri" w:cs="Calibri"/>
-          <w:sz w:val="20"/>
-          <w:szCs w:val="20"/>
-        </w:rPr>
-        <w:t>url_api</w:t>
-      </w:r>
-      <w:proofErr w:type="spellEnd"/>
-      <w:r>
-        <w:rPr>
-          <w:rFonts w:ascii="Calibri" w:hAnsi="Calibri" w:cs="Calibri"/>
-          <w:sz w:val="20"/>
-          <w:szCs w:val="20"/>
-        </w:rPr>
-        <w:t xml:space="preserve"> » </w:t>
-      </w:r>
-      <w:r>
-        <w:rPr>
-          <w:rFonts w:ascii="Calibri" w:hAnsi="Calibri" w:cs="Calibri"/>
-          <w:sz w:val="20"/>
-          <w:szCs w:val="20"/>
-        </w:rPr>
-        <w:t>/</w:t>
-      </w:r>
-      <w:proofErr w:type="spellStart"/>
-      <w:r>
-        <w:rPr>
-          <w:rFonts w:ascii="Calibri" w:hAnsi="Calibri" w:cs="Calibri"/>
-          <w:sz w:val="20"/>
-          <w:szCs w:val="20"/>
-        </w:rPr>
-        <w:t>invoice</w:t>
-      </w:r>
-      <w:proofErr w:type="spellEnd"/>
-      <w:r>
-        <w:rPr>
-          <w:rFonts w:ascii="Calibri" w:hAnsi="Calibri" w:cs="Calibri"/>
-          <w:sz w:val="20"/>
-          <w:szCs w:val="20"/>
-        </w:rPr>
-        <w:t>/:id</w:t>
+        <w:t xml:space="preserve">« url_api » </w:t>
+      </w:r>
+      <w:r>
+        <w:rPr>
+          <w:rFonts w:ascii="Calibri" w:hAnsi="Calibri" w:cs="Calibri"/>
+          <w:sz w:val="20"/>
+          <w:szCs w:val="20"/>
+        </w:rPr>
+        <w:t>/invoice/:id</w:t>
       </w:r>
     </w:p>
     <w:p>
@@ -2742,69 +2350,15 @@
           <w:sz w:val="20"/>
           <w:szCs w:val="20"/>
         </w:rPr>
-        <w:t>« </w:t>
-      </w:r>
-      <w:proofErr w:type="spellStart"/>
-      <w:r>
-        <w:rPr>
-          <w:rFonts w:ascii="Calibri" w:hAnsi="Calibri" w:cs="Calibri"/>
-          <w:sz w:val="20"/>
-          <w:szCs w:val="20"/>
-        </w:rPr>
-        <w:t>url_api</w:t>
-      </w:r>
-      <w:proofErr w:type="spellEnd"/>
-      <w:r>
-        <w:rPr>
-          <w:rFonts w:ascii="Calibri" w:hAnsi="Calibri" w:cs="Calibri"/>
-          <w:sz w:val="20"/>
-          <w:szCs w:val="20"/>
-        </w:rPr>
-        <w:t xml:space="preserve"> » </w:t>
-      </w:r>
-      <w:r>
-        <w:rPr>
-          <w:rFonts w:ascii="Calibri" w:hAnsi="Calibri" w:cs="Calibri"/>
-          <w:sz w:val="20"/>
-          <w:szCs w:val="20"/>
-        </w:rPr>
-        <w:t>/</w:t>
-      </w:r>
-      <w:proofErr w:type="spellStart"/>
-      <w:r>
-        <w:rPr>
-          <w:rFonts w:ascii="Calibri" w:hAnsi="Calibri" w:cs="Calibri"/>
-          <w:sz w:val="20"/>
-          <w:szCs w:val="20"/>
-        </w:rPr>
-        <w:t>invoice</w:t>
-      </w:r>
-      <w:proofErr w:type="spellEnd"/>
-      <w:r>
-        <w:rPr>
-          <w:rFonts w:ascii="Calibri" w:hAnsi="Calibri" w:cs="Calibri"/>
-          <w:sz w:val="20"/>
-          <w:szCs w:val="20"/>
-        </w:rPr>
-        <w:t>/</w:t>
-      </w:r>
-      <w:proofErr w:type="spellStart"/>
-      <w:r>
-        <w:rPr>
-          <w:rFonts w:ascii="Calibri" w:hAnsi="Calibri" w:cs="Calibri"/>
-          <w:sz w:val="20"/>
-          <w:szCs w:val="20"/>
-        </w:rPr>
-        <w:t>delete</w:t>
-      </w:r>
-      <w:proofErr w:type="spellEnd"/>
-      <w:r>
-        <w:rPr>
-          <w:rFonts w:ascii="Calibri" w:hAnsi="Calibri" w:cs="Calibri"/>
-          <w:sz w:val="20"/>
-          <w:szCs w:val="20"/>
-        </w:rPr>
-        <w:t>/all</w:t>
+        <w:t xml:space="preserve">« url_api » </w:t>
+      </w:r>
+      <w:r>
+        <w:rPr>
+          <w:rFonts w:ascii="Calibri" w:hAnsi="Calibri" w:cs="Calibri"/>
+          <w:sz w:val="20"/>
+          <w:szCs w:val="20"/>
+        </w:rPr>
+        <w:t>/invoice/delete/all</w:t>
       </w:r>
     </w:p>
     <w:p>
@@ -3003,44 +2557,16 @@
           <w:sz w:val="20"/>
           <w:szCs w:val="20"/>
         </w:rPr>
-        <w:t>« </w:t>
-      </w:r>
-      <w:proofErr w:type="spellStart"/>
-      <w:r>
-        <w:rPr>
-          <w:rFonts w:ascii="Calibri" w:hAnsi="Calibri" w:cs="Calibri"/>
-          <w:sz w:val="20"/>
-          <w:szCs w:val="20"/>
-        </w:rPr>
-        <w:t>url_api</w:t>
-      </w:r>
-      <w:proofErr w:type="spellEnd"/>
-      <w:r>
-        <w:rPr>
-          <w:rFonts w:ascii="Calibri" w:hAnsi="Calibri" w:cs="Calibri"/>
-          <w:sz w:val="20"/>
-          <w:szCs w:val="20"/>
-        </w:rPr>
-        <w:t xml:space="preserve"> » </w:t>
-      </w:r>
-      <w:r>
-        <w:rPr>
-          <w:rFonts w:ascii="Calibri" w:hAnsi="Calibri" w:cs="Calibri"/>
-          <w:sz w:val="20"/>
-          <w:szCs w:val="20"/>
-        </w:rPr>
-        <w:t>/</w:t>
-      </w:r>
-      <w:proofErr w:type="spellStart"/>
-      <w:r>
-        <w:rPr>
-          <w:rFonts w:ascii="Calibri" w:hAnsi="Calibri" w:cs="Calibri"/>
-          <w:sz w:val="20"/>
-          <w:szCs w:val="20"/>
-        </w:rPr>
-        <w:t>motherproduct</w:t>
-      </w:r>
-      <w:proofErr w:type="spellEnd"/>
+        <w:t xml:space="preserve">« url_api » </w:t>
+      </w:r>
+      <w:r>
+        <w:rPr>
+          <w:rFonts w:ascii="Calibri" w:hAnsi="Calibri" w:cs="Calibri"/>
+          <w:sz w:val="20"/>
+          <w:szCs w:val="20"/>
+        </w:rPr>
+        <w:t>/motherproduct</w:t>
+      </w:r>
     </w:p>
     <w:p>
       <w:pPr>
@@ -3190,44 +2716,16 @@
           <w:sz w:val="20"/>
           <w:szCs w:val="20"/>
         </w:rPr>
-        <w:t>« </w:t>
-      </w:r>
-      <w:proofErr w:type="spellStart"/>
-      <w:r>
-        <w:rPr>
-          <w:rFonts w:ascii="Calibri" w:hAnsi="Calibri" w:cs="Calibri"/>
-          <w:sz w:val="20"/>
-          <w:szCs w:val="20"/>
-        </w:rPr>
-        <w:t>url_api</w:t>
-      </w:r>
-      <w:proofErr w:type="spellEnd"/>
-      <w:r>
-        <w:rPr>
-          <w:rFonts w:ascii="Calibri" w:hAnsi="Calibri" w:cs="Calibri"/>
-          <w:sz w:val="20"/>
-          <w:szCs w:val="20"/>
-        </w:rPr>
-        <w:t xml:space="preserve"> » </w:t>
-      </w:r>
-      <w:r>
-        <w:rPr>
-          <w:rFonts w:ascii="Calibri" w:hAnsi="Calibri" w:cs="Calibri"/>
-          <w:sz w:val="20"/>
-          <w:szCs w:val="20"/>
-        </w:rPr>
-        <w:t>/</w:t>
-      </w:r>
-      <w:proofErr w:type="spellStart"/>
-      <w:r>
-        <w:rPr>
-          <w:rFonts w:ascii="Calibri" w:hAnsi="Calibri" w:cs="Calibri"/>
-          <w:sz w:val="20"/>
-          <w:szCs w:val="20"/>
-        </w:rPr>
-        <w:t>motherproduct</w:t>
-      </w:r>
-      <w:proofErr w:type="spellEnd"/>
+        <w:t xml:space="preserve">« url_api » </w:t>
+      </w:r>
+      <w:r>
+        <w:rPr>
+          <w:rFonts w:ascii="Calibri" w:hAnsi="Calibri" w:cs="Calibri"/>
+          <w:sz w:val="20"/>
+          <w:szCs w:val="20"/>
+        </w:rPr>
+        <w:t>/motherproduct</w:t>
+      </w:r>
     </w:p>
     <w:p>
       <w:pPr>
@@ -3355,51 +2853,15 @@
           <w:sz w:val="20"/>
           <w:szCs w:val="20"/>
         </w:rPr>
-        <w:t>« </w:t>
-      </w:r>
-      <w:proofErr w:type="spellStart"/>
-      <w:r>
-        <w:rPr>
-          <w:rFonts w:ascii="Calibri" w:hAnsi="Calibri" w:cs="Calibri"/>
-          <w:sz w:val="20"/>
-          <w:szCs w:val="20"/>
-        </w:rPr>
-        <w:t>url_api</w:t>
-      </w:r>
-      <w:proofErr w:type="spellEnd"/>
-      <w:r>
-        <w:rPr>
-          <w:rFonts w:ascii="Calibri" w:hAnsi="Calibri" w:cs="Calibri"/>
-          <w:sz w:val="20"/>
-          <w:szCs w:val="20"/>
-        </w:rPr>
-        <w:t xml:space="preserve"> » </w:t>
-      </w:r>
-      <w:r>
-        <w:rPr>
-          <w:rFonts w:ascii="Calibri" w:hAnsi="Calibri" w:cs="Calibri"/>
-          <w:sz w:val="20"/>
-          <w:szCs w:val="20"/>
-        </w:rPr>
-        <w:t>/</w:t>
-      </w:r>
-      <w:proofErr w:type="spellStart"/>
-      <w:r>
-        <w:rPr>
-          <w:rFonts w:ascii="Calibri" w:hAnsi="Calibri" w:cs="Calibri"/>
-          <w:sz w:val="20"/>
-          <w:szCs w:val="20"/>
-        </w:rPr>
-        <w:t>motherproduct</w:t>
-      </w:r>
-      <w:proofErr w:type="spellEnd"/>
-      <w:r>
-        <w:rPr>
-          <w:rFonts w:ascii="Calibri" w:hAnsi="Calibri" w:cs="Calibri"/>
-          <w:sz w:val="20"/>
-          <w:szCs w:val="20"/>
-        </w:rPr>
-        <w:t>/:id</w:t>
+        <w:t xml:space="preserve">« url_api » </w:t>
+      </w:r>
+      <w:r>
+        <w:rPr>
+          <w:rFonts w:ascii="Calibri" w:hAnsi="Calibri" w:cs="Calibri"/>
+          <w:sz w:val="20"/>
+          <w:szCs w:val="20"/>
+        </w:rPr>
+        <w:t>/motherproduct/:id</w:t>
       </w:r>
     </w:p>
     <w:p>
@@ -3520,51 +2982,15 @@
           <w:sz w:val="20"/>
           <w:szCs w:val="20"/>
         </w:rPr>
-        <w:t>« </w:t>
-      </w:r>
-      <w:proofErr w:type="spellStart"/>
-      <w:r>
-        <w:rPr>
-          <w:rFonts w:ascii="Calibri" w:hAnsi="Calibri" w:cs="Calibri"/>
-          <w:sz w:val="20"/>
-          <w:szCs w:val="20"/>
-        </w:rPr>
-        <w:t>url_api</w:t>
-      </w:r>
-      <w:proofErr w:type="spellEnd"/>
-      <w:r>
-        <w:rPr>
-          <w:rFonts w:ascii="Calibri" w:hAnsi="Calibri" w:cs="Calibri"/>
-          <w:sz w:val="20"/>
-          <w:szCs w:val="20"/>
-        </w:rPr>
-        <w:t> »</w:t>
-      </w:r>
-      <w:r>
-        <w:rPr>
-          <w:rFonts w:ascii="Calibri" w:hAnsi="Calibri" w:cs="Calibri"/>
-          <w:sz w:val="20"/>
-          <w:szCs w:val="20"/>
-        </w:rPr>
-        <w:t>/</w:t>
-      </w:r>
-      <w:proofErr w:type="spellStart"/>
-      <w:r>
-        <w:rPr>
-          <w:rFonts w:ascii="Calibri" w:hAnsi="Calibri" w:cs="Calibri"/>
-          <w:sz w:val="20"/>
-          <w:szCs w:val="20"/>
-        </w:rPr>
-        <w:t>motherproduct</w:t>
-      </w:r>
-      <w:proofErr w:type="spellEnd"/>
-      <w:r>
-        <w:rPr>
-          <w:rFonts w:ascii="Calibri" w:hAnsi="Calibri" w:cs="Calibri"/>
-          <w:sz w:val="20"/>
-          <w:szCs w:val="20"/>
-        </w:rPr>
-        <w:t>/:id</w:t>
+        <w:t>« url_api »</w:t>
+      </w:r>
+      <w:r>
+        <w:rPr>
+          <w:rFonts w:ascii="Calibri" w:hAnsi="Calibri" w:cs="Calibri"/>
+          <w:sz w:val="20"/>
+          <w:szCs w:val="20"/>
+        </w:rPr>
+        <w:t>/motherproduct/:id</w:t>
       </w:r>
     </w:p>
     <w:p>
@@ -3707,51 +3133,15 @@
           <w:sz w:val="20"/>
           <w:szCs w:val="20"/>
         </w:rPr>
-        <w:t>« </w:t>
-      </w:r>
-      <w:proofErr w:type="spellStart"/>
-      <w:r>
-        <w:rPr>
-          <w:rFonts w:ascii="Calibri" w:hAnsi="Calibri" w:cs="Calibri"/>
-          <w:sz w:val="20"/>
-          <w:szCs w:val="20"/>
-        </w:rPr>
-        <w:t>url_api</w:t>
-      </w:r>
-      <w:proofErr w:type="spellEnd"/>
-      <w:r>
-        <w:rPr>
-          <w:rFonts w:ascii="Calibri" w:hAnsi="Calibri" w:cs="Calibri"/>
-          <w:sz w:val="20"/>
-          <w:szCs w:val="20"/>
-        </w:rPr>
-        <w:t xml:space="preserve"> » </w:t>
-      </w:r>
-      <w:r>
-        <w:rPr>
-          <w:rFonts w:ascii="Calibri" w:hAnsi="Calibri" w:cs="Calibri"/>
-          <w:sz w:val="20"/>
-          <w:szCs w:val="20"/>
-        </w:rPr>
-        <w:t>/</w:t>
-      </w:r>
-      <w:proofErr w:type="spellStart"/>
-      <w:r>
-        <w:rPr>
-          <w:rFonts w:ascii="Calibri" w:hAnsi="Calibri" w:cs="Calibri"/>
-          <w:sz w:val="20"/>
-          <w:szCs w:val="20"/>
-        </w:rPr>
-        <w:t>motherproduct</w:t>
-      </w:r>
-      <w:proofErr w:type="spellEnd"/>
-      <w:r>
-        <w:rPr>
-          <w:rFonts w:ascii="Calibri" w:hAnsi="Calibri" w:cs="Calibri"/>
-          <w:sz w:val="20"/>
-          <w:szCs w:val="20"/>
-        </w:rPr>
-        <w:t>/:id</w:t>
+        <w:t xml:space="preserve">« url_api » </w:t>
+      </w:r>
+      <w:r>
+        <w:rPr>
+          <w:rFonts w:ascii="Calibri" w:hAnsi="Calibri" w:cs="Calibri"/>
+          <w:sz w:val="20"/>
+          <w:szCs w:val="20"/>
+        </w:rPr>
+        <w:t>/motherproduct/:id</w:t>
       </w:r>
     </w:p>
     <w:p>
@@ -3892,69 +3282,15 @@
           <w:sz w:val="20"/>
           <w:szCs w:val="20"/>
         </w:rPr>
-        <w:t>« </w:t>
-      </w:r>
-      <w:proofErr w:type="spellStart"/>
-      <w:r>
-        <w:rPr>
-          <w:rFonts w:ascii="Calibri" w:hAnsi="Calibri" w:cs="Calibri"/>
-          <w:sz w:val="20"/>
-          <w:szCs w:val="20"/>
-        </w:rPr>
-        <w:t>url_api</w:t>
-      </w:r>
-      <w:proofErr w:type="spellEnd"/>
-      <w:r>
-        <w:rPr>
-          <w:rFonts w:ascii="Calibri" w:hAnsi="Calibri" w:cs="Calibri"/>
-          <w:sz w:val="20"/>
-          <w:szCs w:val="20"/>
-        </w:rPr>
-        <w:t xml:space="preserve"> » </w:t>
-      </w:r>
-      <w:r>
-        <w:rPr>
-          <w:rFonts w:ascii="Calibri" w:hAnsi="Calibri" w:cs="Calibri"/>
-          <w:sz w:val="20"/>
-          <w:szCs w:val="20"/>
-        </w:rPr>
-        <w:t>/</w:t>
-      </w:r>
-      <w:proofErr w:type="spellStart"/>
-      <w:r>
-        <w:rPr>
-          <w:rFonts w:ascii="Calibri" w:hAnsi="Calibri" w:cs="Calibri"/>
-          <w:sz w:val="20"/>
-          <w:szCs w:val="20"/>
-        </w:rPr>
-        <w:t>motherproduct</w:t>
-      </w:r>
-      <w:proofErr w:type="spellEnd"/>
-      <w:r>
-        <w:rPr>
-          <w:rFonts w:ascii="Calibri" w:hAnsi="Calibri" w:cs="Calibri"/>
-          <w:sz w:val="20"/>
-          <w:szCs w:val="20"/>
-        </w:rPr>
-        <w:t>/</w:t>
-      </w:r>
-      <w:proofErr w:type="spellStart"/>
-      <w:r>
-        <w:rPr>
-          <w:rFonts w:ascii="Calibri" w:hAnsi="Calibri" w:cs="Calibri"/>
-          <w:sz w:val="20"/>
-          <w:szCs w:val="20"/>
-        </w:rPr>
-        <w:t>delete</w:t>
-      </w:r>
-      <w:proofErr w:type="spellEnd"/>
-      <w:r>
-        <w:rPr>
-          <w:rFonts w:ascii="Calibri" w:hAnsi="Calibri" w:cs="Calibri"/>
-          <w:sz w:val="20"/>
-          <w:szCs w:val="20"/>
-        </w:rPr>
-        <w:t>/all</w:t>
+        <w:t xml:space="preserve">« url_api » </w:t>
+      </w:r>
+      <w:r>
+        <w:rPr>
+          <w:rFonts w:ascii="Calibri" w:hAnsi="Calibri" w:cs="Calibri"/>
+          <w:sz w:val="20"/>
+          <w:szCs w:val="20"/>
+        </w:rPr>
+        <w:t>/motherproduct/delete/all</w:t>
       </w:r>
     </w:p>
     <w:p>
@@ -4144,44 +3480,16 @@
           <w:sz w:val="20"/>
           <w:szCs w:val="20"/>
         </w:rPr>
-        <w:t>« </w:t>
-      </w:r>
-      <w:proofErr w:type="spellStart"/>
-      <w:r>
-        <w:rPr>
-          <w:rFonts w:ascii="Calibri" w:hAnsi="Calibri" w:cs="Calibri"/>
-          <w:sz w:val="20"/>
-          <w:szCs w:val="20"/>
-        </w:rPr>
-        <w:t>url_api</w:t>
-      </w:r>
-      <w:proofErr w:type="spellEnd"/>
-      <w:r>
-        <w:rPr>
-          <w:rFonts w:ascii="Calibri" w:hAnsi="Calibri" w:cs="Calibri"/>
-          <w:sz w:val="20"/>
-          <w:szCs w:val="20"/>
-        </w:rPr>
-        <w:t xml:space="preserve"> » </w:t>
-      </w:r>
-      <w:r>
-        <w:rPr>
-          <w:rFonts w:ascii="Calibri" w:hAnsi="Calibri" w:cs="Calibri"/>
-          <w:sz w:val="20"/>
-          <w:szCs w:val="20"/>
-        </w:rPr>
-        <w:t>/</w:t>
-      </w:r>
-      <w:proofErr w:type="spellStart"/>
-      <w:r>
-        <w:rPr>
-          <w:rFonts w:ascii="Calibri" w:hAnsi="Calibri" w:cs="Calibri"/>
-          <w:sz w:val="20"/>
-          <w:szCs w:val="20"/>
-        </w:rPr>
-        <w:t>product</w:t>
-      </w:r>
-      <w:proofErr w:type="spellEnd"/>
+        <w:t xml:space="preserve">« url_api » </w:t>
+      </w:r>
+      <w:r>
+        <w:rPr>
+          <w:rFonts w:ascii="Calibri" w:hAnsi="Calibri" w:cs="Calibri"/>
+          <w:sz w:val="20"/>
+          <w:szCs w:val="20"/>
+        </w:rPr>
+        <w:t>/product</w:t>
+      </w:r>
     </w:p>
     <w:p>
       <w:pPr>
@@ -4276,44 +3584,16 @@
           <w:sz w:val="20"/>
           <w:szCs w:val="20"/>
         </w:rPr>
-        <w:t>« </w:t>
-      </w:r>
-      <w:proofErr w:type="spellStart"/>
-      <w:r>
-        <w:rPr>
-          <w:rFonts w:ascii="Calibri" w:hAnsi="Calibri" w:cs="Calibri"/>
-          <w:sz w:val="20"/>
-          <w:szCs w:val="20"/>
-        </w:rPr>
-        <w:t>url_api</w:t>
-      </w:r>
-      <w:proofErr w:type="spellEnd"/>
-      <w:r>
-        <w:rPr>
-          <w:rFonts w:ascii="Calibri" w:hAnsi="Calibri" w:cs="Calibri"/>
-          <w:sz w:val="20"/>
-          <w:szCs w:val="20"/>
-        </w:rPr>
-        <w:t xml:space="preserve"> » </w:t>
-      </w:r>
-      <w:r>
-        <w:rPr>
-          <w:rFonts w:ascii="Calibri" w:hAnsi="Calibri" w:cs="Calibri"/>
-          <w:sz w:val="20"/>
-          <w:szCs w:val="20"/>
-        </w:rPr>
-        <w:t>/</w:t>
-      </w:r>
-      <w:proofErr w:type="spellStart"/>
-      <w:r>
-        <w:rPr>
-          <w:rFonts w:ascii="Calibri" w:hAnsi="Calibri" w:cs="Calibri"/>
-          <w:sz w:val="20"/>
-          <w:szCs w:val="20"/>
-        </w:rPr>
-        <w:t>product</w:t>
-      </w:r>
-      <w:proofErr w:type="spellEnd"/>
+        <w:t xml:space="preserve">« url_api » </w:t>
+      </w:r>
+      <w:r>
+        <w:rPr>
+          <w:rFonts w:ascii="Calibri" w:hAnsi="Calibri" w:cs="Calibri"/>
+          <w:sz w:val="20"/>
+          <w:szCs w:val="20"/>
+        </w:rPr>
+        <w:t>/product</w:t>
+      </w:r>
     </w:p>
     <w:p>
       <w:pPr>
@@ -4430,62 +3710,16 @@
           <w:sz w:val="20"/>
           <w:szCs w:val="20"/>
         </w:rPr>
-        <w:t>« </w:t>
-      </w:r>
-      <w:proofErr w:type="spellStart"/>
-      <w:r>
-        <w:rPr>
-          <w:rFonts w:ascii="Calibri" w:hAnsi="Calibri" w:cs="Calibri"/>
-          <w:sz w:val="20"/>
-          <w:szCs w:val="20"/>
-        </w:rPr>
-        <w:t>url_api</w:t>
-      </w:r>
-      <w:proofErr w:type="spellEnd"/>
-      <w:r>
-        <w:rPr>
-          <w:rFonts w:ascii="Calibri" w:hAnsi="Calibri" w:cs="Calibri"/>
-          <w:sz w:val="20"/>
-          <w:szCs w:val="20"/>
-        </w:rPr>
-        <w:t xml:space="preserve"> » </w:t>
-      </w:r>
-      <w:r>
-        <w:rPr>
-          <w:rFonts w:ascii="Calibri" w:hAnsi="Calibri" w:cs="Calibri"/>
-          <w:sz w:val="20"/>
-          <w:szCs w:val="20"/>
-        </w:rPr>
-        <w:t>/</w:t>
-      </w:r>
-      <w:proofErr w:type="spellStart"/>
-      <w:r>
-        <w:rPr>
-          <w:rFonts w:ascii="Calibri" w:hAnsi="Calibri" w:cs="Calibri"/>
-          <w:sz w:val="20"/>
-          <w:szCs w:val="20"/>
-        </w:rPr>
-        <w:t>search</w:t>
-      </w:r>
-      <w:proofErr w:type="spellEnd"/>
-      <w:r>
-        <w:rPr>
-          <w:rFonts w:ascii="Calibri" w:hAnsi="Calibri" w:cs="Calibri"/>
-          <w:sz w:val="20"/>
-          <w:szCs w:val="20"/>
-        </w:rPr>
-        <w:t>/:</w:t>
-      </w:r>
-      <w:proofErr w:type="spellStart"/>
-      <w:r>
-        <w:rPr>
-          <w:rFonts w:ascii="Calibri" w:hAnsi="Calibri" w:cs="Calibri"/>
-          <w:sz w:val="20"/>
-          <w:szCs w:val="20"/>
-        </w:rPr>
-        <w:t>name</w:t>
-      </w:r>
-      <w:proofErr w:type="spellEnd"/>
+        <w:t xml:space="preserve">« url_api » </w:t>
+      </w:r>
+      <w:r>
+        <w:rPr>
+          <w:rFonts w:ascii="Calibri" w:hAnsi="Calibri" w:cs="Calibri"/>
+          <w:sz w:val="20"/>
+          <w:szCs w:val="20"/>
+        </w:rPr>
+        <w:t>/search/:name</w:t>
+      </w:r>
     </w:p>
     <w:p>
       <w:pPr>
@@ -4528,25 +3762,7 @@
           <w:sz w:val="20"/>
           <w:szCs w:val="20"/>
         </w:rPr>
-        <w:t>Retourne au format JSON tous produits contenant le « </w:t>
-      </w:r>
-      <w:proofErr w:type="spellStart"/>
-      <w:r>
-        <w:rPr>
-          <w:rFonts w:ascii="Calibri" w:hAnsi="Calibri" w:cs="Calibri"/>
-          <w:sz w:val="20"/>
-          <w:szCs w:val="20"/>
-        </w:rPr>
-        <w:t>name</w:t>
-      </w:r>
-      <w:proofErr w:type="spellEnd"/>
-      <w:r>
-        <w:rPr>
-          <w:rFonts w:ascii="Calibri" w:hAnsi="Calibri" w:cs="Calibri"/>
-          <w:sz w:val="20"/>
-          <w:szCs w:val="20"/>
-        </w:rPr>
-        <w:t> » saisie.</w:t>
+        <w:t>Retourne au format JSON tous produits contenant le « name » saisie.</w:t>
       </w:r>
     </w:p>
     <w:p>
@@ -4623,51 +3839,15 @@
           <w:sz w:val="20"/>
           <w:szCs w:val="20"/>
         </w:rPr>
-        <w:t>« </w:t>
-      </w:r>
-      <w:proofErr w:type="spellStart"/>
-      <w:r>
-        <w:rPr>
-          <w:rFonts w:ascii="Calibri" w:hAnsi="Calibri" w:cs="Calibri"/>
-          <w:sz w:val="20"/>
-          <w:szCs w:val="20"/>
-        </w:rPr>
-        <w:t>url_api</w:t>
-      </w:r>
-      <w:proofErr w:type="spellEnd"/>
-      <w:r>
-        <w:rPr>
-          <w:rFonts w:ascii="Calibri" w:hAnsi="Calibri" w:cs="Calibri"/>
-          <w:sz w:val="20"/>
-          <w:szCs w:val="20"/>
-        </w:rPr>
-        <w:t xml:space="preserve"> » </w:t>
-      </w:r>
-      <w:r>
-        <w:rPr>
-          <w:rFonts w:ascii="Calibri" w:hAnsi="Calibri" w:cs="Calibri"/>
-          <w:sz w:val="20"/>
-          <w:szCs w:val="20"/>
-        </w:rPr>
-        <w:t>/</w:t>
-      </w:r>
-      <w:proofErr w:type="spellStart"/>
-      <w:r>
-        <w:rPr>
-          <w:rFonts w:ascii="Calibri" w:hAnsi="Calibri" w:cs="Calibri"/>
-          <w:sz w:val="20"/>
-          <w:szCs w:val="20"/>
-        </w:rPr>
-        <w:t>productOfMother</w:t>
-      </w:r>
-      <w:proofErr w:type="spellEnd"/>
-      <w:r>
-        <w:rPr>
-          <w:rFonts w:ascii="Calibri" w:hAnsi="Calibri" w:cs="Calibri"/>
-          <w:sz w:val="20"/>
-          <w:szCs w:val="20"/>
-        </w:rPr>
-        <w:t>/:id</w:t>
+        <w:t xml:space="preserve">« url_api » </w:t>
+      </w:r>
+      <w:r>
+        <w:rPr>
+          <w:rFonts w:ascii="Calibri" w:hAnsi="Calibri" w:cs="Calibri"/>
+          <w:sz w:val="20"/>
+          <w:szCs w:val="20"/>
+        </w:rPr>
+        <w:t>/productOfMother/:id</w:t>
       </w:r>
     </w:p>
     <w:p>
@@ -4788,67 +3968,30 @@
           <w:sz w:val="20"/>
           <w:szCs w:val="20"/>
         </w:rPr>
-        <w:t>« « </w:t>
-      </w:r>
-      <w:proofErr w:type="spellStart"/>
-      <w:r>
-        <w:rPr>
-          <w:rFonts w:ascii="Calibri" w:hAnsi="Calibri" w:cs="Calibri"/>
-          <w:sz w:val="20"/>
-          <w:szCs w:val="20"/>
-        </w:rPr>
-        <w:t>url_api</w:t>
-      </w:r>
-      <w:proofErr w:type="spellEnd"/>
-      <w:r>
-        <w:rPr>
-          <w:rFonts w:ascii="Calibri" w:hAnsi="Calibri" w:cs="Calibri"/>
-          <w:sz w:val="20"/>
-          <w:szCs w:val="20"/>
-        </w:rPr>
-        <w:t xml:space="preserve"> » </w:t>
-      </w:r>
-      <w:r>
-        <w:rPr>
-          <w:rFonts w:ascii="Calibri" w:hAnsi="Calibri" w:cs="Calibri"/>
-          <w:sz w:val="20"/>
-          <w:szCs w:val="20"/>
-        </w:rPr>
-        <w:t>/</w:t>
-      </w:r>
-      <w:proofErr w:type="spellStart"/>
-      <w:r>
-        <w:rPr>
-          <w:rFonts w:ascii="Calibri" w:hAnsi="Calibri" w:cs="Calibri"/>
-          <w:sz w:val="20"/>
-          <w:szCs w:val="20"/>
-        </w:rPr>
-        <w:t>product</w:t>
-      </w:r>
-      <w:proofErr w:type="spellEnd"/>
-      <w:r>
-        <w:rPr>
-          <w:rFonts w:ascii="Calibri" w:hAnsi="Calibri" w:cs="Calibri"/>
-          <w:sz w:val="20"/>
-          <w:szCs w:val="20"/>
-        </w:rPr>
-        <w:t>/:id</w:t>
-      </w:r>
-    </w:p>
-    <w:p>
-      <w:pPr>
-        <w:pStyle w:val="Paragraphedeliste"/>
-        <w:numPr>
-          <w:ilvl w:val="1"/>
-          <w:numId w:val="2"/>
-        </w:numPr>
-        <w:rPr>
-          <w:rFonts w:ascii="Calibri" w:hAnsi="Calibri" w:cs="Calibri"/>
-          <w:sz w:val="20"/>
-          <w:szCs w:val="20"/>
-        </w:rPr>
-      </w:pPr>
-      <w:proofErr w:type="spellStart"/>
+        <w:t xml:space="preserve">« « url_api » </w:t>
+      </w:r>
+      <w:r>
+        <w:rPr>
+          <w:rFonts w:ascii="Calibri" w:hAnsi="Calibri" w:cs="Calibri"/>
+          <w:sz w:val="20"/>
+          <w:szCs w:val="20"/>
+        </w:rPr>
+        <w:t>/product/:id</w:t>
+      </w:r>
+    </w:p>
+    <w:p>
+      <w:pPr>
+        <w:pStyle w:val="Paragraphedeliste"/>
+        <w:numPr>
+          <w:ilvl w:val="1"/>
+          <w:numId w:val="2"/>
+        </w:numPr>
+        <w:rPr>
+          <w:rFonts w:ascii="Calibri" w:hAnsi="Calibri" w:cs="Calibri"/>
+          <w:sz w:val="20"/>
+          <w:szCs w:val="20"/>
+        </w:rPr>
+      </w:pPr>
       <w:r>
         <w:rPr>
           <w:rFonts w:ascii="Calibri" w:hAnsi="Calibri" w:cs="Calibri"/>
@@ -4857,7 +4000,6 @@
         </w:rPr>
         <w:t>Get</w:t>
       </w:r>
-      <w:proofErr w:type="spellEnd"/>
     </w:p>
     <w:p>
       <w:pPr>
@@ -4955,43 +4097,7 @@
           <w:sz w:val="20"/>
           <w:szCs w:val="20"/>
         </w:rPr>
-        <w:t>« </w:t>
-      </w:r>
-      <w:proofErr w:type="spellStart"/>
-      <w:r>
-        <w:rPr>
-          <w:rFonts w:ascii="Calibri" w:hAnsi="Calibri" w:cs="Calibri"/>
-          <w:sz w:val="20"/>
-          <w:szCs w:val="20"/>
-        </w:rPr>
-        <w:t>url_api</w:t>
-      </w:r>
-      <w:proofErr w:type="spellEnd"/>
-      <w:r>
-        <w:rPr>
-          <w:rFonts w:ascii="Calibri" w:hAnsi="Calibri" w:cs="Calibri"/>
-          <w:sz w:val="20"/>
-          <w:szCs w:val="20"/>
-        </w:rPr>
-        <w:t> » /</w:t>
-      </w:r>
-      <w:proofErr w:type="spellStart"/>
-      <w:r>
-        <w:rPr>
-          <w:rFonts w:ascii="Calibri" w:hAnsi="Calibri" w:cs="Calibri"/>
-          <w:sz w:val="20"/>
-          <w:szCs w:val="20"/>
-        </w:rPr>
-        <w:t>product</w:t>
-      </w:r>
-      <w:proofErr w:type="spellEnd"/>
-      <w:r>
-        <w:rPr>
-          <w:rFonts w:ascii="Calibri" w:hAnsi="Calibri" w:cs="Calibri"/>
-          <w:sz w:val="20"/>
-          <w:szCs w:val="20"/>
-        </w:rPr>
-        <w:t>/:id</w:t>
+        <w:t>« url_api » /product/:id</w:t>
       </w:r>
     </w:p>
     <w:p>
@@ -5109,51 +4215,15 @@
           <w:sz w:val="20"/>
           <w:szCs w:val="20"/>
         </w:rPr>
-        <w:t>«« </w:t>
-      </w:r>
-      <w:proofErr w:type="spellStart"/>
-      <w:r>
-        <w:rPr>
-          <w:rFonts w:ascii="Calibri" w:hAnsi="Calibri" w:cs="Calibri"/>
-          <w:sz w:val="20"/>
-          <w:szCs w:val="20"/>
-        </w:rPr>
-        <w:t>url_api</w:t>
-      </w:r>
-      <w:proofErr w:type="spellEnd"/>
-      <w:r>
-        <w:rPr>
-          <w:rFonts w:ascii="Calibri" w:hAnsi="Calibri" w:cs="Calibri"/>
-          <w:sz w:val="20"/>
-          <w:szCs w:val="20"/>
-        </w:rPr>
-        <w:t xml:space="preserve"> » </w:t>
-      </w:r>
-      <w:r>
-        <w:rPr>
-          <w:rFonts w:ascii="Calibri" w:hAnsi="Calibri" w:cs="Calibri"/>
-          <w:sz w:val="20"/>
-          <w:szCs w:val="20"/>
-        </w:rPr>
-        <w:t>/</w:t>
-      </w:r>
-      <w:proofErr w:type="spellStart"/>
-      <w:r>
-        <w:rPr>
-          <w:rFonts w:ascii="Calibri" w:hAnsi="Calibri" w:cs="Calibri"/>
-          <w:sz w:val="20"/>
-          <w:szCs w:val="20"/>
-        </w:rPr>
-        <w:t>product</w:t>
-      </w:r>
-      <w:proofErr w:type="spellEnd"/>
-      <w:r>
-        <w:rPr>
-          <w:rFonts w:ascii="Calibri" w:hAnsi="Calibri" w:cs="Calibri"/>
-          <w:sz w:val="20"/>
-          <w:szCs w:val="20"/>
-        </w:rPr>
-        <w:t>/:id</w:t>
+        <w:t xml:space="preserve">«« url_api » </w:t>
+      </w:r>
+      <w:r>
+        <w:rPr>
+          <w:rFonts w:ascii="Calibri" w:hAnsi="Calibri" w:cs="Calibri"/>
+          <w:sz w:val="20"/>
+          <w:szCs w:val="20"/>
+        </w:rPr>
+        <w:t>/product/:id</w:t>
       </w:r>
     </w:p>
     <w:p>
@@ -5272,69 +4342,15 @@
           <w:sz w:val="20"/>
           <w:szCs w:val="20"/>
         </w:rPr>
-        <w:t>« </w:t>
-      </w:r>
-      <w:proofErr w:type="spellStart"/>
-      <w:r>
-        <w:rPr>
-          <w:rFonts w:ascii="Calibri" w:hAnsi="Calibri" w:cs="Calibri"/>
-          <w:sz w:val="20"/>
-          <w:szCs w:val="20"/>
-        </w:rPr>
-        <w:t>url_api</w:t>
-      </w:r>
-      <w:proofErr w:type="spellEnd"/>
-      <w:r>
-        <w:rPr>
-          <w:rFonts w:ascii="Calibri" w:hAnsi="Calibri" w:cs="Calibri"/>
-          <w:sz w:val="20"/>
-          <w:szCs w:val="20"/>
-        </w:rPr>
-        <w:t xml:space="preserve"> » </w:t>
-      </w:r>
-      <w:r>
-        <w:rPr>
-          <w:rFonts w:ascii="Calibri" w:hAnsi="Calibri" w:cs="Calibri"/>
-          <w:sz w:val="20"/>
-          <w:szCs w:val="20"/>
-        </w:rPr>
-        <w:t>/</w:t>
-      </w:r>
-      <w:proofErr w:type="spellStart"/>
-      <w:r>
-        <w:rPr>
-          <w:rFonts w:ascii="Calibri" w:hAnsi="Calibri" w:cs="Calibri"/>
-          <w:sz w:val="20"/>
-          <w:szCs w:val="20"/>
-        </w:rPr>
-        <w:t>product</w:t>
-      </w:r>
-      <w:proofErr w:type="spellEnd"/>
-      <w:r>
-        <w:rPr>
-          <w:rFonts w:ascii="Calibri" w:hAnsi="Calibri" w:cs="Calibri"/>
-          <w:sz w:val="20"/>
-          <w:szCs w:val="20"/>
-        </w:rPr>
-        <w:t>/</w:t>
-      </w:r>
-      <w:proofErr w:type="spellStart"/>
-      <w:r>
-        <w:rPr>
-          <w:rFonts w:ascii="Calibri" w:hAnsi="Calibri" w:cs="Calibri"/>
-          <w:sz w:val="20"/>
-          <w:szCs w:val="20"/>
-        </w:rPr>
-        <w:t>delete</w:t>
-      </w:r>
-      <w:proofErr w:type="spellEnd"/>
-      <w:r>
-        <w:rPr>
-          <w:rFonts w:ascii="Calibri" w:hAnsi="Calibri" w:cs="Calibri"/>
-          <w:sz w:val="20"/>
-          <w:szCs w:val="20"/>
-        </w:rPr>
-        <w:t>/all</w:t>
+        <w:t xml:space="preserve">« url_api » </w:t>
+      </w:r>
+      <w:r>
+        <w:rPr>
+          <w:rFonts w:ascii="Calibri" w:hAnsi="Calibri" w:cs="Calibri"/>
+          <w:sz w:val="20"/>
+          <w:szCs w:val="20"/>
+        </w:rPr>
+        <w:t>/product/delete/all</w:t>
       </w:r>
     </w:p>
     <w:p>
@@ -5484,51 +4500,15 @@
           <w:sz w:val="20"/>
           <w:szCs w:val="20"/>
         </w:rPr>
-        <w:t>« </w:t>
-      </w:r>
-      <w:proofErr w:type="spellStart"/>
-      <w:r>
-        <w:rPr>
-          <w:rFonts w:ascii="Calibri" w:hAnsi="Calibri" w:cs="Calibri"/>
-          <w:sz w:val="20"/>
-          <w:szCs w:val="20"/>
-        </w:rPr>
-        <w:t>url_api</w:t>
-      </w:r>
-      <w:proofErr w:type="spellEnd"/>
-      <w:r>
-        <w:rPr>
-          <w:rFonts w:ascii="Calibri" w:hAnsi="Calibri" w:cs="Calibri"/>
-          <w:sz w:val="20"/>
-          <w:szCs w:val="20"/>
-        </w:rPr>
-        <w:t xml:space="preserve"> » </w:t>
-      </w:r>
-      <w:r>
-        <w:rPr>
-          <w:rFonts w:ascii="Calibri" w:hAnsi="Calibri" w:cs="Calibri"/>
-          <w:sz w:val="20"/>
-          <w:szCs w:val="20"/>
-        </w:rPr>
-        <w:t>/</w:t>
-      </w:r>
-      <w:proofErr w:type="spellStart"/>
-      <w:r>
-        <w:rPr>
-          <w:rFonts w:ascii="Calibri" w:hAnsi="Calibri" w:cs="Calibri"/>
-          <w:sz w:val="20"/>
-          <w:szCs w:val="20"/>
-        </w:rPr>
-        <w:t>productofseller</w:t>
-      </w:r>
-      <w:proofErr w:type="spellEnd"/>
-      <w:r>
-        <w:rPr>
-          <w:rFonts w:ascii="Calibri" w:hAnsi="Calibri" w:cs="Calibri"/>
-          <w:sz w:val="20"/>
-          <w:szCs w:val="20"/>
-        </w:rPr>
-        <w:t>/:id</w:t>
+        <w:t xml:space="preserve">« url_api » </w:t>
+      </w:r>
+      <w:r>
+        <w:rPr>
+          <w:rFonts w:ascii="Calibri" w:hAnsi="Calibri" w:cs="Calibri"/>
+          <w:sz w:val="20"/>
+          <w:szCs w:val="20"/>
+        </w:rPr>
+        <w:t>/productofseller/:id</w:t>
       </w:r>
     </w:p>
     <w:p>
@@ -5638,51 +4618,15 @@
           <w:sz w:val="20"/>
           <w:szCs w:val="20"/>
         </w:rPr>
-        <w:t>« </w:t>
-      </w:r>
-      <w:proofErr w:type="spellStart"/>
-      <w:r>
-        <w:rPr>
-          <w:rFonts w:ascii="Calibri" w:hAnsi="Calibri" w:cs="Calibri"/>
-          <w:sz w:val="20"/>
-          <w:szCs w:val="20"/>
-        </w:rPr>
-        <w:t>url_api</w:t>
-      </w:r>
-      <w:proofErr w:type="spellEnd"/>
-      <w:r>
-        <w:rPr>
-          <w:rFonts w:ascii="Calibri" w:hAnsi="Calibri" w:cs="Calibri"/>
-          <w:sz w:val="20"/>
-          <w:szCs w:val="20"/>
-        </w:rPr>
-        <w:t> »</w:t>
-      </w:r>
-      <w:r>
-        <w:rPr>
-          <w:rFonts w:ascii="Calibri" w:hAnsi="Calibri" w:cs="Calibri"/>
-          <w:sz w:val="20"/>
-          <w:szCs w:val="20"/>
-        </w:rPr>
-        <w:t> /</w:t>
-      </w:r>
-      <w:proofErr w:type="spellStart"/>
-      <w:r>
-        <w:rPr>
-          <w:rFonts w:ascii="Calibri" w:hAnsi="Calibri" w:cs="Calibri"/>
-          <w:sz w:val="20"/>
-          <w:szCs w:val="20"/>
-        </w:rPr>
-        <w:t>invoicesofclient</w:t>
-      </w:r>
-      <w:proofErr w:type="spellEnd"/>
-      <w:r>
-        <w:rPr>
-          <w:rFonts w:ascii="Calibri" w:hAnsi="Calibri" w:cs="Calibri"/>
-          <w:sz w:val="20"/>
-          <w:szCs w:val="20"/>
-        </w:rPr>
-        <w:t>/ :id</w:t>
+        <w:t>« url_api »</w:t>
+      </w:r>
+      <w:r>
+        <w:rPr>
+          <w:rFonts w:ascii="Calibri" w:hAnsi="Calibri" w:cs="Calibri"/>
+          <w:sz w:val="20"/>
+          <w:szCs w:val="20"/>
+        </w:rPr>
+        <w:t> /invoicesofclient/ :id</w:t>
       </w:r>
     </w:p>
     <w:p>
@@ -5987,7 +4931,6 @@
           <w:szCs w:val="20"/>
         </w:rPr>
       </w:pPr>
-      <w:proofErr w:type="spellStart"/>
       <w:r>
         <w:rPr>
           <w:rFonts w:ascii="Calibri" w:hAnsi="Calibri" w:cs="Calibri"/>
@@ -6004,7 +4947,6 @@
         </w:rPr>
         <w:t>ihm</w:t>
       </w:r>
-      <w:proofErr w:type="spellEnd"/>
       <w:r>
         <w:rPr>
           <w:rFonts w:ascii="Calibri" w:hAnsi="Calibri" w:cs="Calibri"/>
@@ -6085,25 +5027,7 @@
           <w:sz w:val="20"/>
           <w:szCs w:val="20"/>
         </w:rPr>
-        <w:t>&lt;</w:t>
-      </w:r>
-      <w:proofErr w:type="spellStart"/>
-      <w:r>
-        <w:rPr>
-          <w:rFonts w:ascii="Calibri" w:hAnsi="Calibri" w:cs="Calibri"/>
-          <w:sz w:val="20"/>
-          <w:szCs w:val="20"/>
-        </w:rPr>
-        <w:t>url_ihm</w:t>
-      </w:r>
-      <w:proofErr w:type="spellEnd"/>
-      <w:r>
-        <w:rPr>
-          <w:rFonts w:ascii="Calibri" w:hAnsi="Calibri" w:cs="Calibri"/>
-          <w:sz w:val="20"/>
-          <w:szCs w:val="20"/>
-        </w:rPr>
-        <w:t>&gt; /</w:t>
+        <w:t>&lt;url_ihm&gt; /</w:t>
       </w:r>
     </w:p>
     <w:p>
@@ -6286,54 +5210,16 @@
           <w:szCs w:val="20"/>
         </w:rPr>
         <w:lastRenderedPageBreak/>
-        <w:t>&lt;</w:t>
-      </w:r>
-      <w:proofErr w:type="spellStart"/>
-      <w:r>
-        <w:rPr>
-          <w:rFonts w:ascii="Calibri" w:hAnsi="Calibri" w:cs="Calibri"/>
-          <w:sz w:val="20"/>
-          <w:szCs w:val="20"/>
-        </w:rPr>
-        <w:t>url_ihm</w:t>
-      </w:r>
-      <w:proofErr w:type="spellEnd"/>
-      <w:r>
-        <w:rPr>
-          <w:rFonts w:ascii="Calibri" w:hAnsi="Calibri" w:cs="Calibri"/>
-          <w:sz w:val="20"/>
-          <w:szCs w:val="20"/>
-        </w:rPr>
-        <w:t>&gt; /</w:t>
-      </w:r>
-      <w:proofErr w:type="spellStart"/>
-      <w:r>
-        <w:rPr>
-          <w:rFonts w:ascii="Calibri" w:hAnsi="Calibri" w:cs="Calibri"/>
-          <w:sz w:val="20"/>
-          <w:szCs w:val="20"/>
-        </w:rPr>
-        <w:t>product</w:t>
-      </w:r>
-      <w:proofErr w:type="spellEnd"/>
-      <w:r>
-        <w:rPr>
-          <w:rFonts w:ascii="Calibri" w:hAnsi="Calibri" w:cs="Calibri"/>
-          <w:sz w:val="20"/>
-          <w:szCs w:val="20"/>
-        </w:rPr>
-        <w:t>/ :</w:t>
-      </w:r>
-      <w:proofErr w:type="spellStart"/>
-      <w:r>
-        <w:rPr>
-          <w:rFonts w:ascii="Calibri" w:hAnsi="Calibri" w:cs="Calibri"/>
-          <w:sz w:val="20"/>
-          <w:szCs w:val="20"/>
-        </w:rPr>
-        <w:t>idmotherproduct</w:t>
-      </w:r>
-      <w:proofErr w:type="spellEnd"/>
+        <w:t>&lt;url_ihm&gt; /</w:t>
+      </w:r>
+      <w:r>
+        <w:rPr>
+          <w:rFonts w:ascii="Calibri" w:hAnsi="Calibri" w:cs="Calibri"/>
+          <w:sz w:val="20"/>
+          <w:szCs w:val="20"/>
+        </w:rPr>
+        <w:t>product/ :idmotherproduct</w:t>
+      </w:r>
     </w:p>
     <w:p>
       <w:pPr>
@@ -6442,54 +5328,8 @@
           <w:sz w:val="20"/>
           <w:szCs w:val="20"/>
         </w:rPr>
-        <w:t>&lt;</w:t>
-      </w:r>
-      <w:proofErr w:type="spellStart"/>
-      <w:r>
-        <w:rPr>
-          <w:rFonts w:ascii="Calibri" w:hAnsi="Calibri" w:cs="Calibri"/>
-          <w:sz w:val="20"/>
-          <w:szCs w:val="20"/>
-        </w:rPr>
-        <w:t>url_ihm</w:t>
-      </w:r>
-      <w:proofErr w:type="spellEnd"/>
-      <w:r>
-        <w:rPr>
-          <w:rFonts w:ascii="Calibri" w:hAnsi="Calibri" w:cs="Calibri"/>
-          <w:sz w:val="20"/>
-          <w:szCs w:val="20"/>
-        </w:rPr>
-        <w:t>&gt;/</w:t>
-      </w:r>
-      <w:proofErr w:type="spellStart"/>
-      <w:r>
-        <w:rPr>
-          <w:rFonts w:ascii="Calibri" w:hAnsi="Calibri" w:cs="Calibri"/>
-          <w:sz w:val="20"/>
-          <w:szCs w:val="20"/>
-        </w:rPr>
-        <w:t>productDetail</w:t>
-      </w:r>
-      <w:proofErr w:type="spellEnd"/>
-      <w:r>
-        <w:rPr>
-          <w:rFonts w:ascii="Calibri" w:hAnsi="Calibri" w:cs="Calibri"/>
-          <w:sz w:val="20"/>
-          <w:szCs w:val="20"/>
-        </w:rPr>
-        <w:t>/ :</w:t>
-      </w:r>
-      <w:proofErr w:type="spellStart"/>
-      <w:r>
-        <w:rPr>
-          <w:rFonts w:ascii="Calibri" w:hAnsi="Calibri" w:cs="Calibri"/>
-          <w:sz w:val="20"/>
-          <w:szCs w:val="20"/>
-        </w:rPr>
-        <w:t>idproduct</w:t>
-      </w:r>
-      <w:proofErr w:type="spellEnd"/>
+        <w:t>&lt;url_ihm&gt;/productDetail/ :idproduct</w:t>
+      </w:r>
     </w:p>
     <w:p>
       <w:pPr>
@@ -6698,36 +5538,8 @@
           <w:szCs w:val="20"/>
         </w:rPr>
         <w:lastRenderedPageBreak/>
-        <w:t>&lt;</w:t>
-      </w:r>
-      <w:proofErr w:type="spellStart"/>
-      <w:r>
-        <w:rPr>
-          <w:rFonts w:ascii="Calibri" w:hAnsi="Calibri" w:cs="Calibri"/>
-          <w:sz w:val="20"/>
-          <w:szCs w:val="20"/>
-        </w:rPr>
-        <w:t>url_ihm</w:t>
-      </w:r>
-      <w:proofErr w:type="spellEnd"/>
-      <w:r>
-        <w:rPr>
-          <w:rFonts w:ascii="Calibri" w:hAnsi="Calibri" w:cs="Calibri"/>
-          <w:sz w:val="20"/>
-          <w:szCs w:val="20"/>
-        </w:rPr>
-        <w:t>&gt;/</w:t>
-      </w:r>
-      <w:proofErr w:type="spellStart"/>
-      <w:r>
-        <w:rPr>
-          <w:rFonts w:ascii="Calibri" w:hAnsi="Calibri" w:cs="Calibri"/>
-          <w:sz w:val="20"/>
-          <w:szCs w:val="20"/>
-        </w:rPr>
-        <w:t>shopCart</w:t>
-      </w:r>
-      <w:proofErr w:type="spellEnd"/>
+        <w:t>&lt;url_ihm&gt;/shopCart</w:t>
+      </w:r>
     </w:p>
     <w:p>
       <w:pPr>
@@ -6770,25 +5582,7 @@
           <w:sz w:val="20"/>
           <w:szCs w:val="20"/>
         </w:rPr>
-        <w:t xml:space="preserve">Si vous appuyé sur </w:t>
-      </w:r>
-      <w:proofErr w:type="spellStart"/>
-      <w:r>
-        <w:rPr>
-          <w:rFonts w:ascii="Calibri" w:hAnsi="Calibri" w:cs="Calibri"/>
-          <w:sz w:val="20"/>
-          <w:szCs w:val="20"/>
-        </w:rPr>
-        <w:t>checkout</w:t>
-      </w:r>
-      <w:proofErr w:type="spellEnd"/>
-      <w:r>
-        <w:rPr>
-          <w:rFonts w:ascii="Calibri" w:hAnsi="Calibri" w:cs="Calibri"/>
-          <w:sz w:val="20"/>
-          <w:szCs w:val="20"/>
-        </w:rPr>
-        <w:t xml:space="preserve"> en étant connecté cela créera une facture et supprimera le panier.</w:t>
+        <w:t>Si vous appuyé sur checkout en étant connecté cela créera une facture et supprimera le panier.</w:t>
       </w:r>
     </w:p>
     <w:p>
@@ -6875,70 +5669,24 @@
           <w:sz w:val="20"/>
           <w:szCs w:val="20"/>
         </w:rPr>
-        <w:t>&lt;</w:t>
-      </w:r>
-      <w:proofErr w:type="spellStart"/>
-      <w:r>
-        <w:rPr>
-          <w:rFonts w:ascii="Calibri" w:hAnsi="Calibri" w:cs="Calibri"/>
-          <w:sz w:val="20"/>
-          <w:szCs w:val="20"/>
-        </w:rPr>
-        <w:t>url_ihm</w:t>
-      </w:r>
-      <w:proofErr w:type="spellEnd"/>
-      <w:r>
-        <w:rPr>
-          <w:rFonts w:ascii="Calibri" w:hAnsi="Calibri" w:cs="Calibri"/>
-          <w:sz w:val="20"/>
-          <w:szCs w:val="20"/>
-        </w:rPr>
-        <w:t>&gt;</w:t>
-      </w:r>
-      <w:r>
-        <w:rPr>
-          <w:rFonts w:ascii="Calibri" w:hAnsi="Calibri" w:cs="Calibri"/>
-          <w:sz w:val="20"/>
-          <w:szCs w:val="20"/>
-        </w:rPr>
-        <w:t>/</w:t>
-      </w:r>
-      <w:proofErr w:type="spellStart"/>
-      <w:r>
-        <w:rPr>
-          <w:rFonts w:ascii="Calibri" w:hAnsi="Calibri" w:cs="Calibri"/>
-          <w:sz w:val="20"/>
-          <w:szCs w:val="20"/>
-        </w:rPr>
-        <w:t>search</w:t>
-      </w:r>
-      <w:proofErr w:type="spellEnd"/>
-      <w:r>
-        <w:rPr>
-          <w:rFonts w:ascii="Calibri" w:hAnsi="Calibri" w:cs="Calibri"/>
-          <w:sz w:val="20"/>
-          <w:szCs w:val="20"/>
-        </w:rPr>
-        <w:t>/</w:t>
-      </w:r>
-      <w:r>
-        <w:rPr>
-          <w:rFonts w:ascii="Calibri" w:hAnsi="Calibri" w:cs="Calibri"/>
-          <w:sz w:val="20"/>
-          <w:szCs w:val="20"/>
-        </w:rPr>
-        <w:t> :</w:t>
-      </w:r>
-      <w:proofErr w:type="spellStart"/>
-      <w:r>
-        <w:rPr>
-          <w:rFonts w:ascii="Calibri" w:hAnsi="Calibri" w:cs="Calibri"/>
-          <w:sz w:val="20"/>
-          <w:szCs w:val="20"/>
-        </w:rPr>
-        <w:t>name</w:t>
-      </w:r>
-      <w:proofErr w:type="spellEnd"/>
+        <w:t>&lt;url_ihm&gt;</w:t>
+      </w:r>
+      <w:r>
+        <w:rPr>
+          <w:rFonts w:ascii="Calibri" w:hAnsi="Calibri" w:cs="Calibri"/>
+          <w:sz w:val="20"/>
+          <w:szCs w:val="20"/>
+        </w:rPr>
+        <w:t>/search/</w:t>
+      </w:r>
+      <w:r>
+        <w:rPr>
+          <w:rFonts w:ascii="Calibri" w:hAnsi="Calibri" w:cs="Calibri"/>
+          <w:sz w:val="20"/>
+          <w:szCs w:val="20"/>
+        </w:rPr>
+        <w:t> :name</w:t>
+      </w:r>
     </w:p>
     <w:p>
       <w:pPr>
@@ -6959,25 +5707,7 @@
           <w:sz w:val="20"/>
           <w:szCs w:val="20"/>
         </w:rPr>
-        <w:t>Affiche l’ensemble des produits dont le nom contient la valeur « :</w:t>
-      </w:r>
-      <w:proofErr w:type="spellStart"/>
-      <w:r>
-        <w:rPr>
-          <w:rFonts w:ascii="Calibri" w:hAnsi="Calibri" w:cs="Calibri"/>
-          <w:sz w:val="20"/>
-          <w:szCs w:val="20"/>
-        </w:rPr>
-        <w:t>name</w:t>
-      </w:r>
-      <w:proofErr w:type="spellEnd"/>
-      <w:r>
-        <w:rPr>
-          <w:rFonts w:ascii="Calibri" w:hAnsi="Calibri" w:cs="Calibri"/>
-          <w:sz w:val="20"/>
-          <w:szCs w:val="20"/>
-        </w:rPr>
-        <w:t> »</w:t>
+        <w:t>Affiche l’ensemble des produits dont le nom contient la valeur « :name »</w:t>
       </w:r>
     </w:p>
     <w:p>
@@ -7092,36 +5822,8 @@
           <w:szCs w:val="20"/>
         </w:rPr>
         <w:lastRenderedPageBreak/>
-        <w:t>« </w:t>
-      </w:r>
-      <w:proofErr w:type="spellStart"/>
-      <w:r>
-        <w:rPr>
-          <w:rFonts w:ascii="Calibri" w:hAnsi="Calibri" w:cs="Calibri"/>
-          <w:sz w:val="20"/>
-          <w:szCs w:val="20"/>
-        </w:rPr>
-        <w:t>url_ihm</w:t>
-      </w:r>
-      <w:proofErr w:type="spellEnd"/>
-      <w:r>
-        <w:rPr>
-          <w:rFonts w:ascii="Calibri" w:hAnsi="Calibri" w:cs="Calibri"/>
-          <w:sz w:val="20"/>
-          <w:szCs w:val="20"/>
-        </w:rPr>
-        <w:t> »/</w:t>
-      </w:r>
-      <w:proofErr w:type="spellStart"/>
-      <w:r>
-        <w:rPr>
-          <w:rFonts w:ascii="Calibri" w:hAnsi="Calibri" w:cs="Calibri"/>
-          <w:sz w:val="20"/>
-          <w:szCs w:val="20"/>
-        </w:rPr>
-        <w:t>account</w:t>
-      </w:r>
-      <w:proofErr w:type="spellEnd"/>
+        <w:t>« url_ihm »/account</w:t>
+      </w:r>
     </w:p>
     <w:p>
       <w:pPr>
@@ -7406,36 +6108,8 @@
           <w:szCs w:val="20"/>
         </w:rPr>
         <w:lastRenderedPageBreak/>
-        <w:t>« </w:t>
-      </w:r>
-      <w:proofErr w:type="spellStart"/>
-      <w:r>
-        <w:rPr>
-          <w:rFonts w:ascii="Calibri" w:hAnsi="Calibri" w:cs="Calibri"/>
-          <w:sz w:val="20"/>
-          <w:szCs w:val="20"/>
-        </w:rPr>
-        <w:t>url_ihm</w:t>
-      </w:r>
-      <w:proofErr w:type="spellEnd"/>
-      <w:r>
-        <w:rPr>
-          <w:rFonts w:ascii="Calibri" w:hAnsi="Calibri" w:cs="Calibri"/>
-          <w:sz w:val="20"/>
-          <w:szCs w:val="20"/>
-        </w:rPr>
-        <w:t> »/</w:t>
-      </w:r>
-      <w:proofErr w:type="spellStart"/>
-      <w:r>
-        <w:rPr>
-          <w:rFonts w:ascii="Calibri" w:hAnsi="Calibri" w:cs="Calibri"/>
-          <w:sz w:val="20"/>
-          <w:szCs w:val="20"/>
-        </w:rPr>
-        <w:t>signup</w:t>
-      </w:r>
-      <w:proofErr w:type="spellEnd"/>
+        <w:t>« url_ihm »/signup</w:t>
+      </w:r>
     </w:p>
     <w:p>
       <w:pPr>
@@ -7543,25 +6217,7 @@
           <w:sz w:val="20"/>
           <w:szCs w:val="20"/>
         </w:rPr>
-        <w:t>« </w:t>
-      </w:r>
-      <w:proofErr w:type="spellStart"/>
-      <w:r>
-        <w:rPr>
-          <w:rFonts w:ascii="Calibri" w:hAnsi="Calibri" w:cs="Calibri"/>
-          <w:sz w:val="20"/>
-          <w:szCs w:val="20"/>
-        </w:rPr>
-        <w:t>url_ihm</w:t>
-      </w:r>
-      <w:proofErr w:type="spellEnd"/>
-      <w:r>
-        <w:rPr>
-          <w:rFonts w:ascii="Calibri" w:hAnsi="Calibri" w:cs="Calibri"/>
-          <w:sz w:val="20"/>
-          <w:szCs w:val="20"/>
-        </w:rPr>
-        <w:t> »/login</w:t>
+        <w:t>« url_ihm »/login</w:t>
       </w:r>
     </w:p>
     <w:p>
@@ -7680,51 +6336,15 @@
           <w:szCs w:val="20"/>
         </w:rPr>
         <w:lastRenderedPageBreak/>
-        <w:t>« </w:t>
-      </w:r>
-      <w:proofErr w:type="spellStart"/>
-      <w:r>
-        <w:rPr>
-          <w:rFonts w:ascii="Calibri" w:hAnsi="Calibri" w:cs="Calibri"/>
-          <w:sz w:val="20"/>
-          <w:szCs w:val="20"/>
-        </w:rPr>
-        <w:t>url_ihm</w:t>
-      </w:r>
-      <w:proofErr w:type="spellEnd"/>
-      <w:r>
-        <w:rPr>
-          <w:rFonts w:ascii="Calibri" w:hAnsi="Calibri" w:cs="Calibri"/>
-          <w:sz w:val="20"/>
-          <w:szCs w:val="20"/>
-        </w:rPr>
-        <w:t> »</w:t>
-      </w:r>
-      <w:r>
-        <w:rPr>
-          <w:rFonts w:ascii="Calibri" w:hAnsi="Calibri" w:cs="Calibri"/>
-          <w:sz w:val="20"/>
-          <w:szCs w:val="20"/>
-        </w:rPr>
-        <w:t>/</w:t>
-      </w:r>
-      <w:proofErr w:type="spellStart"/>
-      <w:r>
-        <w:rPr>
-          <w:rFonts w:ascii="Calibri" w:hAnsi="Calibri" w:cs="Calibri"/>
-          <w:sz w:val="20"/>
-          <w:szCs w:val="20"/>
-        </w:rPr>
-        <w:t>ClientUpdate</w:t>
-      </w:r>
-      <w:proofErr w:type="spellEnd"/>
-      <w:r>
-        <w:rPr>
-          <w:rFonts w:ascii="Calibri" w:hAnsi="Calibri" w:cs="Calibri"/>
-          <w:sz w:val="20"/>
-          <w:szCs w:val="20"/>
-        </w:rPr>
-        <w:t>/:id</w:t>
+        <w:t>« url_ihm »</w:t>
+      </w:r>
+      <w:r>
+        <w:rPr>
+          <w:rFonts w:ascii="Calibri" w:hAnsi="Calibri" w:cs="Calibri"/>
+          <w:sz w:val="20"/>
+          <w:szCs w:val="20"/>
+        </w:rPr>
+        <w:t>/ClientUpdate/:id</w:t>
       </w:r>
     </w:p>
     <w:p>
@@ -7746,25 +6366,7 @@
           <w:sz w:val="20"/>
           <w:szCs w:val="20"/>
         </w:rPr>
-        <w:t xml:space="preserve">Formulaire qui permet de modifier un </w:t>
-      </w:r>
-      <w:proofErr w:type="spellStart"/>
-      <w:r>
-        <w:rPr>
-          <w:rFonts w:ascii="Calibri" w:hAnsi="Calibri" w:cs="Calibri"/>
-          <w:sz w:val="20"/>
-          <w:szCs w:val="20"/>
-        </w:rPr>
-        <w:t>utitilisateur</w:t>
-      </w:r>
-      <w:proofErr w:type="spellEnd"/>
-      <w:r>
-        <w:rPr>
-          <w:rFonts w:ascii="Calibri" w:hAnsi="Calibri" w:cs="Calibri"/>
-          <w:sz w:val="20"/>
-          <w:szCs w:val="20"/>
-        </w:rPr>
-        <w:t>.</w:t>
+        <w:t>Formulaire qui permet de modifier un utitilisateur.</w:t>
       </w:r>
     </w:p>
     <w:p>
@@ -7969,43 +6571,15 @@
           <w:szCs w:val="20"/>
         </w:rPr>
         <w:lastRenderedPageBreak/>
-        <w:t>« </w:t>
-      </w:r>
-      <w:proofErr w:type="spellStart"/>
-      <w:r>
-        <w:rPr>
-          <w:rFonts w:ascii="Calibri" w:hAnsi="Calibri" w:cs="Calibri"/>
-          <w:sz w:val="20"/>
-          <w:szCs w:val="20"/>
-        </w:rPr>
-        <w:t>url_ihm</w:t>
-      </w:r>
-      <w:proofErr w:type="spellEnd"/>
-      <w:r>
-        <w:rPr>
-          <w:rFonts w:ascii="Calibri" w:hAnsi="Calibri" w:cs="Calibri"/>
-          <w:sz w:val="20"/>
-          <w:szCs w:val="20"/>
-        </w:rPr>
-        <w:t> »/</w:t>
-      </w:r>
-      <w:proofErr w:type="spellStart"/>
-      <w:r>
-        <w:rPr>
-          <w:rFonts w:ascii="Calibri" w:hAnsi="Calibri" w:cs="Calibri"/>
-          <w:sz w:val="20"/>
-          <w:szCs w:val="20"/>
-        </w:rPr>
-        <w:t>ClientPasswordUpdate</w:t>
-      </w:r>
-      <w:proofErr w:type="spellEnd"/>
-      <w:r>
-        <w:rPr>
-          <w:rFonts w:ascii="Calibri" w:hAnsi="Calibri" w:cs="Calibri"/>
-          <w:sz w:val="20"/>
-          <w:szCs w:val="20"/>
-        </w:rPr>
-        <w:t>/</w:t>
+        <w:t>« url_ihm »/</w:t>
+      </w:r>
+      <w:r>
+        <w:rPr>
+          <w:rFonts w:ascii="Calibri" w:hAnsi="Calibri" w:cs="Calibri"/>
+          <w:sz w:val="20"/>
+          <w:szCs w:val="20"/>
+        </w:rPr>
+        <w:t>ClientPasswordUpdate/</w:t>
       </w:r>
       <w:r>
         <w:rPr>
@@ -8294,36 +6868,8 @@
           <w:szCs w:val="20"/>
         </w:rPr>
         <w:lastRenderedPageBreak/>
-        <w:t>« </w:t>
-      </w:r>
-      <w:proofErr w:type="spellStart"/>
-      <w:r>
-        <w:rPr>
-          <w:rFonts w:ascii="Calibri" w:hAnsi="Calibri" w:cs="Calibri"/>
-          <w:sz w:val="20"/>
-          <w:szCs w:val="20"/>
-        </w:rPr>
-        <w:t>url_ihm</w:t>
-      </w:r>
-      <w:proofErr w:type="spellEnd"/>
-      <w:r>
-        <w:rPr>
-          <w:rFonts w:ascii="Calibri" w:hAnsi="Calibri" w:cs="Calibri"/>
-          <w:sz w:val="20"/>
-          <w:szCs w:val="20"/>
-        </w:rPr>
-        <w:t> »/</w:t>
-      </w:r>
-      <w:proofErr w:type="spellStart"/>
-      <w:r>
-        <w:rPr>
-          <w:rFonts w:ascii="Calibri" w:hAnsi="Calibri" w:cs="Calibri"/>
-          <w:sz w:val="20"/>
-          <w:szCs w:val="20"/>
-        </w:rPr>
-        <w:t>AdminPage</w:t>
-      </w:r>
-      <w:proofErr w:type="spellEnd"/>
+        <w:t>« url_ihm »/AdminPage</w:t>
+      </w:r>
     </w:p>
     <w:p>
       <w:pPr>
@@ -8455,25 +7001,7 @@
           <w:szCs w:val="20"/>
         </w:rPr>
         <w:lastRenderedPageBreak/>
-        <w:t>« </w:t>
-      </w:r>
-      <w:proofErr w:type="spellStart"/>
-      <w:r>
-        <w:rPr>
-          <w:rFonts w:ascii="Calibri" w:hAnsi="Calibri" w:cs="Calibri"/>
-          <w:sz w:val="20"/>
-          <w:szCs w:val="20"/>
-        </w:rPr>
-        <w:t>url_ihm</w:t>
-      </w:r>
-      <w:proofErr w:type="spellEnd"/>
-      <w:r>
-        <w:rPr>
-          <w:rFonts w:ascii="Calibri" w:hAnsi="Calibri" w:cs="Calibri"/>
-          <w:sz w:val="20"/>
-          <w:szCs w:val="20"/>
-        </w:rPr>
-        <w:t> »</w:t>
+        <w:t>« url_ihm »</w:t>
       </w:r>
       <w:r>
         <w:t xml:space="preserve"> </w:t>
@@ -8484,18 +7012,8 @@
           <w:sz w:val="20"/>
           <w:szCs w:val="20"/>
         </w:rPr>
-        <w:t>/</w:t>
-      </w:r>
-      <w:proofErr w:type="spellStart"/>
-      <w:r>
-        <w:rPr>
-          <w:rFonts w:ascii="Calibri" w:hAnsi="Calibri" w:cs="Calibri"/>
-          <w:sz w:val="20"/>
-          <w:szCs w:val="20"/>
-        </w:rPr>
-        <w:t>createMotherProduit</w:t>
-      </w:r>
-      <w:proofErr w:type="spellEnd"/>
+        <w:t>/createMotherProduit</w:t>
+      </w:r>
     </w:p>
     <w:p>
       <w:pPr>
@@ -8516,18 +7034,8 @@
           <w:sz w:val="20"/>
           <w:szCs w:val="20"/>
         </w:rPr>
-        <w:t xml:space="preserve">Formulaire pour créer un produit </w:t>
-      </w:r>
-      <w:proofErr w:type="spellStart"/>
-      <w:r>
-        <w:rPr>
-          <w:rFonts w:ascii="Calibri" w:hAnsi="Calibri" w:cs="Calibri"/>
-          <w:sz w:val="20"/>
-          <w:szCs w:val="20"/>
-        </w:rPr>
-        <w:t>mere</w:t>
-      </w:r>
-      <w:proofErr w:type="spellEnd"/>
+        <w:t>Formulaire pour créer un produit mere</w:t>
+      </w:r>
     </w:p>
     <w:p>
       <w:pPr>
@@ -8635,25 +7143,7 @@
           <w:sz w:val="20"/>
           <w:szCs w:val="20"/>
         </w:rPr>
-        <w:t>« </w:t>
-      </w:r>
-      <w:proofErr w:type="spellStart"/>
-      <w:r>
-        <w:rPr>
-          <w:rFonts w:ascii="Calibri" w:hAnsi="Calibri" w:cs="Calibri"/>
-          <w:sz w:val="20"/>
-          <w:szCs w:val="20"/>
-        </w:rPr>
-        <w:t>url_ihm</w:t>
-      </w:r>
-      <w:proofErr w:type="spellEnd"/>
-      <w:r>
-        <w:rPr>
-          <w:rFonts w:ascii="Calibri" w:hAnsi="Calibri" w:cs="Calibri"/>
-          <w:sz w:val="20"/>
-          <w:szCs w:val="20"/>
-        </w:rPr>
-        <w:t> »</w:t>
+        <w:t>« url_ihm »</w:t>
       </w:r>
       <w:r>
         <w:t xml:space="preserve"> </w:t>
@@ -8664,18 +7154,8 @@
           <w:sz w:val="20"/>
           <w:szCs w:val="20"/>
         </w:rPr>
-        <w:t>/</w:t>
-      </w:r>
-      <w:proofErr w:type="spellStart"/>
-      <w:r>
-        <w:rPr>
-          <w:rFonts w:ascii="Calibri" w:hAnsi="Calibri" w:cs="Calibri"/>
-          <w:sz w:val="20"/>
-          <w:szCs w:val="20"/>
-        </w:rPr>
-        <w:t>createProduit</w:t>
-      </w:r>
-      <w:proofErr w:type="spellEnd"/>
+        <w:t>/createProduit</w:t>
+      </w:r>
     </w:p>
     <w:p>
       <w:pPr>
@@ -8696,18 +7176,8 @@
           <w:sz w:val="20"/>
           <w:szCs w:val="20"/>
         </w:rPr>
-        <w:t xml:space="preserve">Formulaire pour créer un produit lié à un produit </w:t>
-      </w:r>
-      <w:proofErr w:type="spellStart"/>
-      <w:r>
-        <w:rPr>
-          <w:rFonts w:ascii="Calibri" w:hAnsi="Calibri" w:cs="Calibri"/>
-          <w:sz w:val="20"/>
-          <w:szCs w:val="20"/>
-        </w:rPr>
-        <w:t>mere</w:t>
-      </w:r>
-      <w:proofErr w:type="spellEnd"/>
+        <w:t>Formulaire pour créer un produit lié à un produit mere</w:t>
+      </w:r>
     </w:p>
     <w:p>
       <w:pPr>
@@ -8834,43 +7304,7 @@
           <w:szCs w:val="20"/>
         </w:rPr>
         <w:lastRenderedPageBreak/>
-        <w:t>« </w:t>
-      </w:r>
-      <w:proofErr w:type="spellStart"/>
-      <w:r>
-        <w:rPr>
-          <w:rFonts w:ascii="Calibri" w:hAnsi="Calibri" w:cs="Calibri"/>
-          <w:sz w:val="20"/>
-          <w:szCs w:val="20"/>
-        </w:rPr>
-        <w:t>url_ihm</w:t>
-      </w:r>
-      <w:proofErr w:type="spellEnd"/>
-      <w:r>
-        <w:rPr>
-          <w:rFonts w:ascii="Calibri" w:hAnsi="Calibri" w:cs="Calibri"/>
-          <w:sz w:val="20"/>
-          <w:szCs w:val="20"/>
-        </w:rPr>
-        <w:t> »/</w:t>
-      </w:r>
-      <w:proofErr w:type="spellStart"/>
-      <w:r>
-        <w:rPr>
-          <w:rFonts w:ascii="Calibri" w:hAnsi="Calibri" w:cs="Calibri"/>
-          <w:sz w:val="20"/>
-          <w:szCs w:val="20"/>
-        </w:rPr>
-        <w:t>productUpdate</w:t>
-      </w:r>
-      <w:proofErr w:type="spellEnd"/>
-      <w:r>
-        <w:rPr>
-          <w:rFonts w:ascii="Calibri" w:hAnsi="Calibri" w:cs="Calibri"/>
-          <w:sz w:val="20"/>
-          <w:szCs w:val="20"/>
-        </w:rPr>
-        <w:t>/ :id</w:t>
+        <w:t>« url_ihm »/productUpdate/ :id</w:t>
       </w:r>
     </w:p>
     <w:p>
@@ -9065,43 +7499,7 @@
           <w:szCs w:val="20"/>
         </w:rPr>
         <w:lastRenderedPageBreak/>
-        <w:t>« </w:t>
-      </w:r>
-      <w:proofErr w:type="spellStart"/>
-      <w:r>
-        <w:rPr>
-          <w:rFonts w:ascii="Calibri" w:hAnsi="Calibri" w:cs="Calibri"/>
-          <w:sz w:val="20"/>
-          <w:szCs w:val="20"/>
-        </w:rPr>
-        <w:t>url_ihm</w:t>
-      </w:r>
-      <w:proofErr w:type="spellEnd"/>
-      <w:r>
-        <w:rPr>
-          <w:rFonts w:ascii="Calibri" w:hAnsi="Calibri" w:cs="Calibri"/>
-          <w:sz w:val="20"/>
-          <w:szCs w:val="20"/>
-        </w:rPr>
-        <w:t> »/</w:t>
-      </w:r>
-      <w:proofErr w:type="spellStart"/>
-      <w:r>
-        <w:rPr>
-          <w:rFonts w:ascii="Calibri" w:hAnsi="Calibri" w:cs="Calibri"/>
-          <w:sz w:val="20"/>
-          <w:szCs w:val="20"/>
-        </w:rPr>
-        <w:t>motherproductUpdate</w:t>
-      </w:r>
-      <w:proofErr w:type="spellEnd"/>
-      <w:r>
-        <w:rPr>
-          <w:rFonts w:ascii="Calibri" w:hAnsi="Calibri" w:cs="Calibri"/>
-          <w:sz w:val="20"/>
-          <w:szCs w:val="20"/>
-        </w:rPr>
-        <w:t>/ :id</w:t>
+        <w:t>« url_ihm »/motherproductUpdate/ :id</w:t>
       </w:r>
     </w:p>
     <w:p>
@@ -9123,25 +7521,7 @@
           <w:sz w:val="20"/>
           <w:szCs w:val="20"/>
         </w:rPr>
-        <w:t xml:space="preserve">Formulaire pour modifier un produit </w:t>
-      </w:r>
-      <w:proofErr w:type="spellStart"/>
-      <w:r>
-        <w:rPr>
-          <w:rFonts w:ascii="Calibri" w:hAnsi="Calibri" w:cs="Calibri"/>
-          <w:sz w:val="20"/>
-          <w:szCs w:val="20"/>
-        </w:rPr>
-        <w:t>mere</w:t>
-      </w:r>
-      <w:proofErr w:type="spellEnd"/>
-      <w:r>
-        <w:rPr>
-          <w:rFonts w:ascii="Calibri" w:hAnsi="Calibri" w:cs="Calibri"/>
-          <w:sz w:val="20"/>
-          <w:szCs w:val="20"/>
-        </w:rPr>
-        <w:t xml:space="preserve"> à partir de son identifiant</w:t>
+        <w:t>Formulaire pour modifier un produit mere à partir de son identifiant</w:t>
       </w:r>
     </w:p>
     <w:p>
@@ -9368,25 +7748,7 @@
           <w:szCs w:val="20"/>
         </w:rPr>
         <w:lastRenderedPageBreak/>
-        <w:t>« </w:t>
-      </w:r>
-      <w:proofErr w:type="spellStart"/>
-      <w:r>
-        <w:rPr>
-          <w:rFonts w:ascii="Calibri" w:hAnsi="Calibri" w:cs="Calibri"/>
-          <w:sz w:val="20"/>
-          <w:szCs w:val="20"/>
-        </w:rPr>
-        <w:t>url_ihm</w:t>
-      </w:r>
-      <w:proofErr w:type="spellEnd"/>
-      <w:r>
-        <w:rPr>
-          <w:rFonts w:ascii="Calibri" w:hAnsi="Calibri" w:cs="Calibri"/>
-          <w:sz w:val="20"/>
-          <w:szCs w:val="20"/>
-        </w:rPr>
-        <w:t> »</w:t>
+        <w:t>« url_ihm »</w:t>
       </w:r>
       <w:r>
         <w:t xml:space="preserve"> </w:t>
@@ -9603,8 +7965,6 @@
           <w:szCs w:val="20"/>
         </w:rPr>
       </w:pPr>
-      <w:bookmarkStart w:id="0" w:name="_GoBack"/>
-      <w:bookmarkEnd w:id="0"/>
     </w:p>
     <w:p>
       <w:pPr>
@@ -9626,25 +7986,7 @@
           <w:szCs w:val="20"/>
         </w:rPr>
         <w:lastRenderedPageBreak/>
-        <w:t>« </w:t>
-      </w:r>
-      <w:proofErr w:type="spellStart"/>
-      <w:r>
-        <w:rPr>
-          <w:rFonts w:ascii="Calibri" w:hAnsi="Calibri" w:cs="Calibri"/>
-          <w:sz w:val="20"/>
-          <w:szCs w:val="20"/>
-        </w:rPr>
-        <w:t>url_ihm</w:t>
-      </w:r>
-      <w:proofErr w:type="spellEnd"/>
-      <w:r>
-        <w:rPr>
-          <w:rFonts w:ascii="Calibri" w:hAnsi="Calibri" w:cs="Calibri"/>
-          <w:sz w:val="20"/>
-          <w:szCs w:val="20"/>
-        </w:rPr>
-        <w:t> »</w:t>
+        <w:t>« url_ihm »</w:t>
       </w:r>
       <w:r>
         <w:t xml:space="preserve"> </w:t>
@@ -9655,18 +7997,8 @@
           <w:sz w:val="20"/>
           <w:szCs w:val="20"/>
         </w:rPr>
-        <w:t>/</w:t>
-      </w:r>
-      <w:proofErr w:type="spellStart"/>
-      <w:r>
-        <w:rPr>
-          <w:rFonts w:ascii="Calibri" w:hAnsi="Calibri" w:cs="Calibri"/>
-          <w:sz w:val="20"/>
-          <w:szCs w:val="20"/>
-        </w:rPr>
-        <w:t>faitMoiUnCafe</w:t>
-      </w:r>
-      <w:proofErr w:type="spellEnd"/>
+        <w:t>/faitMoiUnCafe</w:t>
+      </w:r>
     </w:p>
     <w:p>
       <w:pPr>
@@ -9774,25 +8106,7 @@
           <w:sz w:val="20"/>
           <w:szCs w:val="20"/>
         </w:rPr>
-        <w:t>« </w:t>
-      </w:r>
-      <w:proofErr w:type="spellStart"/>
-      <w:r>
-        <w:rPr>
-          <w:rFonts w:ascii="Calibri" w:hAnsi="Calibri" w:cs="Calibri"/>
-          <w:sz w:val="20"/>
-          <w:szCs w:val="20"/>
-        </w:rPr>
-        <w:t>url_ihm</w:t>
-      </w:r>
-      <w:proofErr w:type="spellEnd"/>
-      <w:r>
-        <w:rPr>
-          <w:rFonts w:ascii="Calibri" w:hAnsi="Calibri" w:cs="Calibri"/>
-          <w:sz w:val="20"/>
-          <w:szCs w:val="20"/>
-        </w:rPr>
-        <w:t> »</w:t>
+        <w:t>« url_ihm »</w:t>
       </w:r>
       <w:r>
         <w:rPr>

</xml_diff>

<commit_message>
the super last commit of univers
</commit_message>
<xml_diff>
--- a/Document de présentation.docx
+++ b/Document de présentation.docx
@@ -1366,7 +1366,6 @@
                               <w:t>(</w:t>
                             </w:r>
                             <w:proofErr w:type="spellStart"/>
-                            <w:proofErr w:type="gramStart"/>
                             <w:r>
                               <w:rPr>
                                 <w:sz w:val="16"/>
@@ -1375,7 +1374,6 @@
                               <w:t>mongodb</w:t>
                             </w:r>
                             <w:proofErr w:type="spellEnd"/>
-                            <w:proofErr w:type="gramEnd"/>
                             <w:r>
                               <w:rPr>
                                 <w:sz w:val="16"/>
@@ -1446,7 +1444,6 @@
                         <w:t>(</w:t>
                       </w:r>
                       <w:proofErr w:type="spellStart"/>
-                      <w:proofErr w:type="gramStart"/>
                       <w:r>
                         <w:rPr>
                           <w:sz w:val="16"/>
@@ -1455,7 +1452,6 @@
                         <w:t>mongodb</w:t>
                       </w:r>
                       <w:proofErr w:type="spellEnd"/>
-                      <w:proofErr w:type="gramEnd"/>
                       <w:r>
                         <w:rPr>
                           <w:sz w:val="16"/>
@@ -2018,23 +2014,7 @@
                                 <w:sz w:val="16"/>
                                 <w:szCs w:val="16"/>
                               </w:rPr>
-                              <w:t>(</w:t>
-                            </w:r>
-                            <w:proofErr w:type="gramStart"/>
-                            <w:r>
-                              <w:rPr>
-                                <w:sz w:val="16"/>
-                                <w:szCs w:val="16"/>
-                              </w:rPr>
-                              <w:t>localhost</w:t>
-                            </w:r>
-                            <w:proofErr w:type="gramEnd"/>
-                            <w:r>
-                              <w:rPr>
-                                <w:sz w:val="16"/>
-                                <w:szCs w:val="16"/>
-                              </w:rPr>
-                              <w:t> :3030</w:t>
+                              <w:t>(localhost :3030</w:t>
                             </w:r>
                             <w:r>
                               <w:rPr>
@@ -2092,23 +2072,7 @@
                           <w:sz w:val="16"/>
                           <w:szCs w:val="16"/>
                         </w:rPr>
-                        <w:t>(</w:t>
-                      </w:r>
-                      <w:proofErr w:type="gramStart"/>
-                      <w:r>
-                        <w:rPr>
-                          <w:sz w:val="16"/>
-                          <w:szCs w:val="16"/>
-                        </w:rPr>
-                        <w:t>localhost</w:t>
-                      </w:r>
-                      <w:proofErr w:type="gramEnd"/>
-                      <w:r>
-                        <w:rPr>
-                          <w:sz w:val="16"/>
-                          <w:szCs w:val="16"/>
-                        </w:rPr>
-                        <w:t> :3030</w:t>
+                        <w:t>(localhost :3030</w:t>
                       </w:r>
                       <w:r>
                         <w:rPr>
@@ -2858,7 +2822,6 @@
         </w:rPr>
       </w:pPr>
       <w:proofErr w:type="spellStart"/>
-      <w:proofErr w:type="gramStart"/>
       <w:r>
         <w:rPr>
           <w:rFonts w:ascii="Calibri" w:hAnsi="Calibri" w:cs="Calibri"/>
@@ -2867,7 +2830,6 @@
         </w:rPr>
         <w:t>url</w:t>
       </w:r>
-      <w:proofErr w:type="gramEnd"/>
       <w:r>
         <w:rPr>
           <w:rFonts w:ascii="Calibri" w:hAnsi="Calibri" w:cs="Calibri"/>
@@ -3014,23 +2976,13 @@
         <w:t>« </w:t>
       </w:r>
       <w:proofErr w:type="spellStart"/>
-      <w:proofErr w:type="gramStart"/>
-      <w:r>
-        <w:rPr>
-          <w:rFonts w:ascii="Calibri" w:hAnsi="Calibri" w:cs="Calibri"/>
-          <w:sz w:val="20"/>
-          <w:szCs w:val="20"/>
-        </w:rPr>
-        <w:t>url</w:t>
-      </w:r>
-      <w:proofErr w:type="gramEnd"/>
-      <w:r>
-        <w:rPr>
-          <w:rFonts w:ascii="Calibri" w:hAnsi="Calibri" w:cs="Calibri"/>
-          <w:sz w:val="20"/>
-          <w:szCs w:val="20"/>
-        </w:rPr>
-        <w:t>_api</w:t>
+      <w:r>
+        <w:rPr>
+          <w:rFonts w:ascii="Calibri" w:hAnsi="Calibri" w:cs="Calibri"/>
+          <w:sz w:val="20"/>
+          <w:szCs w:val="20"/>
+        </w:rPr>
+        <w:t>url_api</w:t>
       </w:r>
       <w:proofErr w:type="spellEnd"/>
       <w:r>
@@ -3226,23 +3178,13 @@
         <w:t>« </w:t>
       </w:r>
       <w:proofErr w:type="spellStart"/>
-      <w:proofErr w:type="gramStart"/>
-      <w:r>
-        <w:rPr>
-          <w:rFonts w:ascii="Calibri" w:hAnsi="Calibri" w:cs="Calibri"/>
-          <w:sz w:val="20"/>
-          <w:szCs w:val="20"/>
-        </w:rPr>
-        <w:t>url</w:t>
-      </w:r>
-      <w:proofErr w:type="gramEnd"/>
-      <w:r>
-        <w:rPr>
-          <w:rFonts w:ascii="Calibri" w:hAnsi="Calibri" w:cs="Calibri"/>
-          <w:sz w:val="20"/>
-          <w:szCs w:val="20"/>
-        </w:rPr>
-        <w:t>_api</w:t>
+      <w:r>
+        <w:rPr>
+          <w:rFonts w:ascii="Calibri" w:hAnsi="Calibri" w:cs="Calibri"/>
+          <w:sz w:val="20"/>
+          <w:szCs w:val="20"/>
+        </w:rPr>
+        <w:t>url_api</w:t>
       </w:r>
       <w:proofErr w:type="spellEnd"/>
       <w:r>
@@ -3417,23 +3359,13 @@
         <w:t>« </w:t>
       </w:r>
       <w:proofErr w:type="spellStart"/>
-      <w:proofErr w:type="gramStart"/>
-      <w:r>
-        <w:rPr>
-          <w:rFonts w:ascii="Calibri" w:hAnsi="Calibri" w:cs="Calibri"/>
-          <w:sz w:val="20"/>
-          <w:szCs w:val="20"/>
-        </w:rPr>
-        <w:t>url</w:t>
-      </w:r>
-      <w:proofErr w:type="gramEnd"/>
-      <w:r>
-        <w:rPr>
-          <w:rFonts w:ascii="Calibri" w:hAnsi="Calibri" w:cs="Calibri"/>
-          <w:sz w:val="20"/>
-          <w:szCs w:val="20"/>
-        </w:rPr>
-        <w:t>_api</w:t>
+      <w:r>
+        <w:rPr>
+          <w:rFonts w:ascii="Calibri" w:hAnsi="Calibri" w:cs="Calibri"/>
+          <w:sz w:val="20"/>
+          <w:szCs w:val="20"/>
+        </w:rPr>
+        <w:t>url_api</w:t>
       </w:r>
       <w:proofErr w:type="spellEnd"/>
       <w:r>
@@ -3598,23 +3530,13 @@
         <w:t>« </w:t>
       </w:r>
       <w:proofErr w:type="spellStart"/>
-      <w:proofErr w:type="gramStart"/>
-      <w:r>
-        <w:rPr>
-          <w:rFonts w:ascii="Calibri" w:hAnsi="Calibri" w:cs="Calibri"/>
-          <w:sz w:val="20"/>
-          <w:szCs w:val="20"/>
-        </w:rPr>
-        <w:t>url</w:t>
-      </w:r>
-      <w:proofErr w:type="gramEnd"/>
-      <w:r>
-        <w:rPr>
-          <w:rFonts w:ascii="Calibri" w:hAnsi="Calibri" w:cs="Calibri"/>
-          <w:sz w:val="20"/>
-          <w:szCs w:val="20"/>
-        </w:rPr>
-        <w:t>_api</w:t>
+      <w:r>
+        <w:rPr>
+          <w:rFonts w:ascii="Calibri" w:hAnsi="Calibri" w:cs="Calibri"/>
+          <w:sz w:val="20"/>
+          <w:szCs w:val="20"/>
+        </w:rPr>
+        <w:t>url_api</w:t>
       </w:r>
       <w:proofErr w:type="spellEnd"/>
       <w:r>
@@ -3719,23 +3641,13 @@
         <w:t>« </w:t>
       </w:r>
       <w:proofErr w:type="spellStart"/>
-      <w:proofErr w:type="gramStart"/>
-      <w:r>
-        <w:rPr>
-          <w:rFonts w:ascii="Calibri" w:hAnsi="Calibri" w:cs="Calibri"/>
-          <w:sz w:val="20"/>
-          <w:szCs w:val="20"/>
-        </w:rPr>
-        <w:t>url</w:t>
-      </w:r>
-      <w:proofErr w:type="gramEnd"/>
-      <w:r>
-        <w:rPr>
-          <w:rFonts w:ascii="Calibri" w:hAnsi="Calibri" w:cs="Calibri"/>
-          <w:sz w:val="20"/>
-          <w:szCs w:val="20"/>
-        </w:rPr>
-        <w:t>_api</w:t>
+      <w:r>
+        <w:rPr>
+          <w:rFonts w:ascii="Calibri" w:hAnsi="Calibri" w:cs="Calibri"/>
+          <w:sz w:val="20"/>
+          <w:szCs w:val="20"/>
+        </w:rPr>
+        <w:t>url_api</w:t>
       </w:r>
       <w:proofErr w:type="spellEnd"/>
       <w:r>
@@ -3892,23 +3804,13 @@
         <w:t>« </w:t>
       </w:r>
       <w:proofErr w:type="spellStart"/>
-      <w:proofErr w:type="gramStart"/>
-      <w:r>
-        <w:rPr>
-          <w:rFonts w:ascii="Calibri" w:hAnsi="Calibri" w:cs="Calibri"/>
-          <w:sz w:val="20"/>
-          <w:szCs w:val="20"/>
-        </w:rPr>
-        <w:t>url</w:t>
-      </w:r>
-      <w:proofErr w:type="gramEnd"/>
-      <w:r>
-        <w:rPr>
-          <w:rFonts w:ascii="Calibri" w:hAnsi="Calibri" w:cs="Calibri"/>
-          <w:sz w:val="20"/>
-          <w:szCs w:val="20"/>
-        </w:rPr>
-        <w:t>_api</w:t>
+      <w:r>
+        <w:rPr>
+          <w:rFonts w:ascii="Calibri" w:hAnsi="Calibri" w:cs="Calibri"/>
+          <w:sz w:val="20"/>
+          <w:szCs w:val="20"/>
+        </w:rPr>
+        <w:t>url_api</w:t>
       </w:r>
       <w:proofErr w:type="spellEnd"/>
       <w:r>
@@ -4083,23 +3985,13 @@
         <w:t>« </w:t>
       </w:r>
       <w:proofErr w:type="spellStart"/>
-      <w:proofErr w:type="gramStart"/>
-      <w:r>
-        <w:rPr>
-          <w:rFonts w:ascii="Calibri" w:hAnsi="Calibri" w:cs="Calibri"/>
-          <w:sz w:val="20"/>
-          <w:szCs w:val="20"/>
-        </w:rPr>
-        <w:t>url</w:t>
-      </w:r>
-      <w:proofErr w:type="gramEnd"/>
-      <w:r>
-        <w:rPr>
-          <w:rFonts w:ascii="Calibri" w:hAnsi="Calibri" w:cs="Calibri"/>
-          <w:sz w:val="20"/>
-          <w:szCs w:val="20"/>
-        </w:rPr>
-        <w:t>_api</w:t>
+      <w:r>
+        <w:rPr>
+          <w:rFonts w:ascii="Calibri" w:hAnsi="Calibri" w:cs="Calibri"/>
+          <w:sz w:val="20"/>
+          <w:szCs w:val="20"/>
+        </w:rPr>
+        <w:t>url_api</w:t>
       </w:r>
       <w:proofErr w:type="spellEnd"/>
       <w:r>
@@ -4264,23 +4156,13 @@
         <w:t>« </w:t>
       </w:r>
       <w:proofErr w:type="spellStart"/>
-      <w:proofErr w:type="gramStart"/>
-      <w:r>
-        <w:rPr>
-          <w:rFonts w:ascii="Calibri" w:hAnsi="Calibri" w:cs="Calibri"/>
-          <w:sz w:val="20"/>
-          <w:szCs w:val="20"/>
-        </w:rPr>
-        <w:t>url</w:t>
-      </w:r>
-      <w:proofErr w:type="gramEnd"/>
-      <w:r>
-        <w:rPr>
-          <w:rFonts w:ascii="Calibri" w:hAnsi="Calibri" w:cs="Calibri"/>
-          <w:sz w:val="20"/>
-          <w:szCs w:val="20"/>
-        </w:rPr>
-        <w:t>_api</w:t>
+      <w:r>
+        <w:rPr>
+          <w:rFonts w:ascii="Calibri" w:hAnsi="Calibri" w:cs="Calibri"/>
+          <w:sz w:val="20"/>
+          <w:szCs w:val="20"/>
+        </w:rPr>
+        <w:t>url_api</w:t>
       </w:r>
       <w:proofErr w:type="spellEnd"/>
       <w:r>
@@ -4431,23 +4313,13 @@
         <w:t>« </w:t>
       </w:r>
       <w:proofErr w:type="spellStart"/>
-      <w:proofErr w:type="gramStart"/>
-      <w:r>
-        <w:rPr>
-          <w:rFonts w:ascii="Calibri" w:hAnsi="Calibri" w:cs="Calibri"/>
-          <w:sz w:val="20"/>
-          <w:szCs w:val="20"/>
-        </w:rPr>
-        <w:t>url</w:t>
-      </w:r>
-      <w:proofErr w:type="gramEnd"/>
-      <w:r>
-        <w:rPr>
-          <w:rFonts w:ascii="Calibri" w:hAnsi="Calibri" w:cs="Calibri"/>
-          <w:sz w:val="20"/>
-          <w:szCs w:val="20"/>
-        </w:rPr>
-        <w:t>_api</w:t>
+      <w:r>
+        <w:rPr>
+          <w:rFonts w:ascii="Calibri" w:hAnsi="Calibri" w:cs="Calibri"/>
+          <w:sz w:val="20"/>
+          <w:szCs w:val="20"/>
+        </w:rPr>
+        <w:t>url_api</w:t>
       </w:r>
       <w:proofErr w:type="spellEnd"/>
       <w:r>
@@ -4606,23 +4478,13 @@
         <w:t>« </w:t>
       </w:r>
       <w:proofErr w:type="spellStart"/>
-      <w:proofErr w:type="gramStart"/>
-      <w:r>
-        <w:rPr>
-          <w:rFonts w:ascii="Calibri" w:hAnsi="Calibri" w:cs="Calibri"/>
-          <w:sz w:val="20"/>
-          <w:szCs w:val="20"/>
-        </w:rPr>
-        <w:t>url</w:t>
-      </w:r>
-      <w:proofErr w:type="gramEnd"/>
-      <w:r>
-        <w:rPr>
-          <w:rFonts w:ascii="Calibri" w:hAnsi="Calibri" w:cs="Calibri"/>
-          <w:sz w:val="20"/>
-          <w:szCs w:val="20"/>
-        </w:rPr>
-        <w:t>_api</w:t>
+      <w:r>
+        <w:rPr>
+          <w:rFonts w:ascii="Calibri" w:hAnsi="Calibri" w:cs="Calibri"/>
+          <w:sz w:val="20"/>
+          <w:szCs w:val="20"/>
+        </w:rPr>
+        <w:t>url_api</w:t>
       </w:r>
       <w:proofErr w:type="spellEnd"/>
       <w:r>
@@ -4781,23 +4643,13 @@
         <w:t>« </w:t>
       </w:r>
       <w:proofErr w:type="spellStart"/>
-      <w:proofErr w:type="gramStart"/>
-      <w:r>
-        <w:rPr>
-          <w:rFonts w:ascii="Calibri" w:hAnsi="Calibri" w:cs="Calibri"/>
-          <w:sz w:val="20"/>
-          <w:szCs w:val="20"/>
-        </w:rPr>
-        <w:t>url</w:t>
-      </w:r>
-      <w:proofErr w:type="gramEnd"/>
-      <w:r>
-        <w:rPr>
-          <w:rFonts w:ascii="Calibri" w:hAnsi="Calibri" w:cs="Calibri"/>
-          <w:sz w:val="20"/>
-          <w:szCs w:val="20"/>
-        </w:rPr>
-        <w:t>_api</w:t>
+      <w:r>
+        <w:rPr>
+          <w:rFonts w:ascii="Calibri" w:hAnsi="Calibri" w:cs="Calibri"/>
+          <w:sz w:val="20"/>
+          <w:szCs w:val="20"/>
+        </w:rPr>
+        <w:t>url_api</w:t>
       </w:r>
       <w:proofErr w:type="spellEnd"/>
       <w:r>
@@ -4964,23 +4816,13 @@
         <w:t>« </w:t>
       </w:r>
       <w:proofErr w:type="spellStart"/>
-      <w:proofErr w:type="gramStart"/>
-      <w:r>
-        <w:rPr>
-          <w:rFonts w:ascii="Calibri" w:hAnsi="Calibri" w:cs="Calibri"/>
-          <w:sz w:val="20"/>
-          <w:szCs w:val="20"/>
-        </w:rPr>
-        <w:t>url</w:t>
-      </w:r>
-      <w:proofErr w:type="gramEnd"/>
-      <w:r>
-        <w:rPr>
-          <w:rFonts w:ascii="Calibri" w:hAnsi="Calibri" w:cs="Calibri"/>
-          <w:sz w:val="20"/>
-          <w:szCs w:val="20"/>
-        </w:rPr>
-        <w:t>_api</w:t>
+      <w:r>
+        <w:rPr>
+          <w:rFonts w:ascii="Calibri" w:hAnsi="Calibri" w:cs="Calibri"/>
+          <w:sz w:val="20"/>
+          <w:szCs w:val="20"/>
+        </w:rPr>
+        <w:t>url_api</w:t>
       </w:r>
       <w:proofErr w:type="spellEnd"/>
       <w:r>
@@ -5128,23 +4970,13 @@
         <w:t>« </w:t>
       </w:r>
       <w:proofErr w:type="spellStart"/>
-      <w:proofErr w:type="gramStart"/>
-      <w:r>
-        <w:rPr>
-          <w:rFonts w:ascii="Calibri" w:hAnsi="Calibri" w:cs="Calibri"/>
-          <w:sz w:val="20"/>
-          <w:szCs w:val="20"/>
-        </w:rPr>
-        <w:t>url</w:t>
-      </w:r>
-      <w:proofErr w:type="gramEnd"/>
-      <w:r>
-        <w:rPr>
-          <w:rFonts w:ascii="Calibri" w:hAnsi="Calibri" w:cs="Calibri"/>
-          <w:sz w:val="20"/>
-          <w:szCs w:val="20"/>
-        </w:rPr>
-        <w:t>_api</w:t>
+      <w:r>
+        <w:rPr>
+          <w:rFonts w:ascii="Calibri" w:hAnsi="Calibri" w:cs="Calibri"/>
+          <w:sz w:val="20"/>
+          <w:szCs w:val="20"/>
+        </w:rPr>
+        <w:t>url_api</w:t>
       </w:r>
       <w:proofErr w:type="spellEnd"/>
       <w:r>
@@ -5399,23 +5231,13 @@
         <w:t>« </w:t>
       </w:r>
       <w:proofErr w:type="spellStart"/>
-      <w:proofErr w:type="gramStart"/>
-      <w:r>
-        <w:rPr>
-          <w:rFonts w:ascii="Calibri" w:hAnsi="Calibri" w:cs="Calibri"/>
-          <w:sz w:val="20"/>
-          <w:szCs w:val="20"/>
-        </w:rPr>
-        <w:t>url</w:t>
-      </w:r>
-      <w:proofErr w:type="gramEnd"/>
-      <w:r>
-        <w:rPr>
-          <w:rFonts w:ascii="Calibri" w:hAnsi="Calibri" w:cs="Calibri"/>
-          <w:sz w:val="20"/>
-          <w:szCs w:val="20"/>
-        </w:rPr>
-        <w:t>_api</w:t>
+      <w:r>
+        <w:rPr>
+          <w:rFonts w:ascii="Calibri" w:hAnsi="Calibri" w:cs="Calibri"/>
+          <w:sz w:val="20"/>
+          <w:szCs w:val="20"/>
+        </w:rPr>
+        <w:t>url_api</w:t>
       </w:r>
       <w:proofErr w:type="spellEnd"/>
       <w:r>
@@ -5596,23 +5418,13 @@
         <w:t>« </w:t>
       </w:r>
       <w:proofErr w:type="spellStart"/>
-      <w:proofErr w:type="gramStart"/>
-      <w:r>
-        <w:rPr>
-          <w:rFonts w:ascii="Calibri" w:hAnsi="Calibri" w:cs="Calibri"/>
-          <w:sz w:val="20"/>
-          <w:szCs w:val="20"/>
-        </w:rPr>
-        <w:t>url</w:t>
-      </w:r>
-      <w:proofErr w:type="gramEnd"/>
-      <w:r>
-        <w:rPr>
-          <w:rFonts w:ascii="Calibri" w:hAnsi="Calibri" w:cs="Calibri"/>
-          <w:sz w:val="20"/>
-          <w:szCs w:val="20"/>
-        </w:rPr>
-        <w:t>_api</w:t>
+      <w:r>
+        <w:rPr>
+          <w:rFonts w:ascii="Calibri" w:hAnsi="Calibri" w:cs="Calibri"/>
+          <w:sz w:val="20"/>
+          <w:szCs w:val="20"/>
+        </w:rPr>
+        <w:t>url_api</w:t>
       </w:r>
       <w:proofErr w:type="spellEnd"/>
       <w:r>
@@ -5761,23 +5573,13 @@
         <w:t>« </w:t>
       </w:r>
       <w:proofErr w:type="spellStart"/>
-      <w:proofErr w:type="gramStart"/>
-      <w:r>
-        <w:rPr>
-          <w:rFonts w:ascii="Calibri" w:hAnsi="Calibri" w:cs="Calibri"/>
-          <w:sz w:val="20"/>
-          <w:szCs w:val="20"/>
-        </w:rPr>
-        <w:t>url</w:t>
-      </w:r>
-      <w:proofErr w:type="gramEnd"/>
-      <w:r>
-        <w:rPr>
-          <w:rFonts w:ascii="Calibri" w:hAnsi="Calibri" w:cs="Calibri"/>
-          <w:sz w:val="20"/>
-          <w:szCs w:val="20"/>
-        </w:rPr>
-        <w:t>_api</w:t>
+      <w:r>
+        <w:rPr>
+          <w:rFonts w:ascii="Calibri" w:hAnsi="Calibri" w:cs="Calibri"/>
+          <w:sz w:val="20"/>
+          <w:szCs w:val="20"/>
+        </w:rPr>
+        <w:t>url_api</w:t>
       </w:r>
       <w:proofErr w:type="spellEnd"/>
       <w:r>
@@ -5936,23 +5738,13 @@
         <w:t>« </w:t>
       </w:r>
       <w:proofErr w:type="spellStart"/>
-      <w:proofErr w:type="gramStart"/>
-      <w:r>
-        <w:rPr>
-          <w:rFonts w:ascii="Calibri" w:hAnsi="Calibri" w:cs="Calibri"/>
-          <w:sz w:val="20"/>
-          <w:szCs w:val="20"/>
-        </w:rPr>
-        <w:t>url</w:t>
-      </w:r>
-      <w:proofErr w:type="gramEnd"/>
-      <w:r>
-        <w:rPr>
-          <w:rFonts w:ascii="Calibri" w:hAnsi="Calibri" w:cs="Calibri"/>
-          <w:sz w:val="20"/>
-          <w:szCs w:val="20"/>
-        </w:rPr>
-        <w:t>_api</w:t>
+      <w:r>
+        <w:rPr>
+          <w:rFonts w:ascii="Calibri" w:hAnsi="Calibri" w:cs="Calibri"/>
+          <w:sz w:val="20"/>
+          <w:szCs w:val="20"/>
+        </w:rPr>
+        <w:t>url_api</w:t>
       </w:r>
       <w:proofErr w:type="spellEnd"/>
       <w:r>
@@ -6133,23 +5925,13 @@
         <w:t>« </w:t>
       </w:r>
       <w:proofErr w:type="spellStart"/>
-      <w:proofErr w:type="gramStart"/>
-      <w:r>
-        <w:rPr>
-          <w:rFonts w:ascii="Calibri" w:hAnsi="Calibri" w:cs="Calibri"/>
-          <w:sz w:val="20"/>
-          <w:szCs w:val="20"/>
-        </w:rPr>
-        <w:t>url</w:t>
-      </w:r>
-      <w:proofErr w:type="gramEnd"/>
-      <w:r>
-        <w:rPr>
-          <w:rFonts w:ascii="Calibri" w:hAnsi="Calibri" w:cs="Calibri"/>
-          <w:sz w:val="20"/>
-          <w:szCs w:val="20"/>
-        </w:rPr>
-        <w:t>_api</w:t>
+      <w:r>
+        <w:rPr>
+          <w:rFonts w:ascii="Calibri" w:hAnsi="Calibri" w:cs="Calibri"/>
+          <w:sz w:val="20"/>
+          <w:szCs w:val="20"/>
+        </w:rPr>
+        <w:t>url_api</w:t>
       </w:r>
       <w:proofErr w:type="spellEnd"/>
       <w:r>
@@ -6327,23 +6109,13 @@
         <w:t>« </w:t>
       </w:r>
       <w:proofErr w:type="spellStart"/>
-      <w:proofErr w:type="gramStart"/>
-      <w:r>
-        <w:rPr>
-          <w:rFonts w:ascii="Calibri" w:hAnsi="Calibri" w:cs="Calibri"/>
-          <w:sz w:val="20"/>
-          <w:szCs w:val="20"/>
-        </w:rPr>
-        <w:t>url</w:t>
-      </w:r>
-      <w:proofErr w:type="gramEnd"/>
-      <w:r>
-        <w:rPr>
-          <w:rFonts w:ascii="Calibri" w:hAnsi="Calibri" w:cs="Calibri"/>
-          <w:sz w:val="20"/>
-          <w:szCs w:val="20"/>
-        </w:rPr>
-        <w:t>_api</w:t>
+      <w:r>
+        <w:rPr>
+          <w:rFonts w:ascii="Calibri" w:hAnsi="Calibri" w:cs="Calibri"/>
+          <w:sz w:val="20"/>
+          <w:szCs w:val="20"/>
+        </w:rPr>
+        <w:t>url_api</w:t>
       </w:r>
       <w:proofErr w:type="spellEnd"/>
       <w:r>
@@ -6589,23 +6361,13 @@
         <w:t>« </w:t>
       </w:r>
       <w:proofErr w:type="spellStart"/>
-      <w:proofErr w:type="gramStart"/>
-      <w:r>
-        <w:rPr>
-          <w:rFonts w:ascii="Calibri" w:hAnsi="Calibri" w:cs="Calibri"/>
-          <w:sz w:val="20"/>
-          <w:szCs w:val="20"/>
-        </w:rPr>
-        <w:t>url</w:t>
-      </w:r>
-      <w:proofErr w:type="gramEnd"/>
-      <w:r>
-        <w:rPr>
-          <w:rFonts w:ascii="Calibri" w:hAnsi="Calibri" w:cs="Calibri"/>
-          <w:sz w:val="20"/>
-          <w:szCs w:val="20"/>
-        </w:rPr>
-        <w:t>_api</w:t>
+      <w:r>
+        <w:rPr>
+          <w:rFonts w:ascii="Calibri" w:hAnsi="Calibri" w:cs="Calibri"/>
+          <w:sz w:val="20"/>
+          <w:szCs w:val="20"/>
+        </w:rPr>
+        <w:t>url_api</w:t>
       </w:r>
       <w:proofErr w:type="spellEnd"/>
       <w:r>
@@ -6731,23 +6493,13 @@
         <w:t>« </w:t>
       </w:r>
       <w:proofErr w:type="spellStart"/>
-      <w:proofErr w:type="gramStart"/>
-      <w:r>
-        <w:rPr>
-          <w:rFonts w:ascii="Calibri" w:hAnsi="Calibri" w:cs="Calibri"/>
-          <w:sz w:val="20"/>
-          <w:szCs w:val="20"/>
-        </w:rPr>
-        <w:t>url</w:t>
-      </w:r>
-      <w:proofErr w:type="gramEnd"/>
-      <w:r>
-        <w:rPr>
-          <w:rFonts w:ascii="Calibri" w:hAnsi="Calibri" w:cs="Calibri"/>
-          <w:sz w:val="20"/>
-          <w:szCs w:val="20"/>
-        </w:rPr>
-        <w:t>_api</w:t>
+      <w:r>
+        <w:rPr>
+          <w:rFonts w:ascii="Calibri" w:hAnsi="Calibri" w:cs="Calibri"/>
+          <w:sz w:val="20"/>
+          <w:szCs w:val="20"/>
+        </w:rPr>
+        <w:t>url_api</w:t>
       </w:r>
       <w:proofErr w:type="spellEnd"/>
       <w:r>
@@ -6895,23 +6647,13 @@
         <w:t>« </w:t>
       </w:r>
       <w:proofErr w:type="spellStart"/>
-      <w:proofErr w:type="gramStart"/>
-      <w:r>
-        <w:rPr>
-          <w:rFonts w:ascii="Calibri" w:hAnsi="Calibri" w:cs="Calibri"/>
-          <w:sz w:val="20"/>
-          <w:szCs w:val="20"/>
-        </w:rPr>
-        <w:t>url</w:t>
-      </w:r>
-      <w:proofErr w:type="gramEnd"/>
-      <w:r>
-        <w:rPr>
-          <w:rFonts w:ascii="Calibri" w:hAnsi="Calibri" w:cs="Calibri"/>
-          <w:sz w:val="20"/>
-          <w:szCs w:val="20"/>
-        </w:rPr>
-        <w:t>_api</w:t>
+      <w:r>
+        <w:rPr>
+          <w:rFonts w:ascii="Calibri" w:hAnsi="Calibri" w:cs="Calibri"/>
+          <w:sz w:val="20"/>
+          <w:szCs w:val="20"/>
+        </w:rPr>
+        <w:t>url_api</w:t>
       </w:r>
       <w:proofErr w:type="spellEnd"/>
       <w:r>
@@ -7098,23 +6840,13 @@
         <w:t>« </w:t>
       </w:r>
       <w:proofErr w:type="spellStart"/>
-      <w:proofErr w:type="gramStart"/>
-      <w:r>
-        <w:rPr>
-          <w:rFonts w:ascii="Calibri" w:hAnsi="Calibri" w:cs="Calibri"/>
-          <w:sz w:val="20"/>
-          <w:szCs w:val="20"/>
-        </w:rPr>
-        <w:t>url</w:t>
-      </w:r>
-      <w:proofErr w:type="gramEnd"/>
-      <w:r>
-        <w:rPr>
-          <w:rFonts w:ascii="Calibri" w:hAnsi="Calibri" w:cs="Calibri"/>
-          <w:sz w:val="20"/>
-          <w:szCs w:val="20"/>
-        </w:rPr>
-        <w:t>_api</w:t>
+      <w:r>
+        <w:rPr>
+          <w:rFonts w:ascii="Calibri" w:hAnsi="Calibri" w:cs="Calibri"/>
+          <w:sz w:val="20"/>
+          <w:szCs w:val="20"/>
+        </w:rPr>
+        <w:t>url_api</w:t>
       </w:r>
       <w:proofErr w:type="spellEnd"/>
       <w:r>
@@ -7298,23 +7030,13 @@
         <w:t>product</w:t>
       </w:r>
       <w:proofErr w:type="spellEnd"/>
-      <w:proofErr w:type="gramStart"/>
-      <w:r>
-        <w:rPr>
-          <w:rFonts w:ascii="Calibri" w:hAnsi="Calibri" w:cs="Calibri"/>
-          <w:sz w:val="20"/>
-          <w:szCs w:val="20"/>
-        </w:rPr>
-        <w:t>/:</w:t>
-      </w:r>
-      <w:proofErr w:type="gramEnd"/>
-      <w:r>
-        <w:rPr>
-          <w:rFonts w:ascii="Calibri" w:hAnsi="Calibri" w:cs="Calibri"/>
-          <w:sz w:val="20"/>
-          <w:szCs w:val="20"/>
-        </w:rPr>
-        <w:t>id</w:t>
+      <w:r>
+        <w:rPr>
+          <w:rFonts w:ascii="Calibri" w:hAnsi="Calibri" w:cs="Calibri"/>
+          <w:sz w:val="20"/>
+          <w:szCs w:val="20"/>
+        </w:rPr>
+        <w:t>/:id</w:t>
       </w:r>
     </w:p>
     <w:p>
@@ -7440,23 +7162,13 @@
         <w:t>« </w:t>
       </w:r>
       <w:proofErr w:type="spellStart"/>
-      <w:proofErr w:type="gramStart"/>
-      <w:r>
-        <w:rPr>
-          <w:rFonts w:ascii="Calibri" w:hAnsi="Calibri" w:cs="Calibri"/>
-          <w:sz w:val="20"/>
-          <w:szCs w:val="20"/>
-        </w:rPr>
-        <w:t>url</w:t>
-      </w:r>
-      <w:proofErr w:type="gramEnd"/>
-      <w:r>
-        <w:rPr>
-          <w:rFonts w:ascii="Calibri" w:hAnsi="Calibri" w:cs="Calibri"/>
-          <w:sz w:val="20"/>
-          <w:szCs w:val="20"/>
-        </w:rPr>
-        <w:t>_api</w:t>
+      <w:r>
+        <w:rPr>
+          <w:rFonts w:ascii="Calibri" w:hAnsi="Calibri" w:cs="Calibri"/>
+          <w:sz w:val="20"/>
+          <w:szCs w:val="20"/>
+        </w:rPr>
+        <w:t>url_api</w:t>
       </w:r>
       <w:proofErr w:type="spellEnd"/>
       <w:r>
@@ -7639,23 +7351,13 @@
         <w:t>product</w:t>
       </w:r>
       <w:proofErr w:type="spellEnd"/>
-      <w:proofErr w:type="gramStart"/>
-      <w:r>
-        <w:rPr>
-          <w:rFonts w:ascii="Calibri" w:hAnsi="Calibri" w:cs="Calibri"/>
-          <w:sz w:val="20"/>
-          <w:szCs w:val="20"/>
-        </w:rPr>
-        <w:t>/:</w:t>
-      </w:r>
-      <w:proofErr w:type="gramEnd"/>
-      <w:r>
-        <w:rPr>
-          <w:rFonts w:ascii="Calibri" w:hAnsi="Calibri" w:cs="Calibri"/>
-          <w:sz w:val="20"/>
-          <w:szCs w:val="20"/>
-        </w:rPr>
-        <w:t>id</w:t>
+      <w:r>
+        <w:rPr>
+          <w:rFonts w:ascii="Calibri" w:hAnsi="Calibri" w:cs="Calibri"/>
+          <w:sz w:val="20"/>
+          <w:szCs w:val="20"/>
+        </w:rPr>
+        <w:t>/:id</w:t>
       </w:r>
     </w:p>
     <w:p>
@@ -7776,23 +7478,13 @@
         <w:t>« </w:t>
       </w:r>
       <w:proofErr w:type="spellStart"/>
-      <w:proofErr w:type="gramStart"/>
-      <w:r>
-        <w:rPr>
-          <w:rFonts w:ascii="Calibri" w:hAnsi="Calibri" w:cs="Calibri"/>
-          <w:sz w:val="20"/>
-          <w:szCs w:val="20"/>
-        </w:rPr>
-        <w:t>url</w:t>
-      </w:r>
-      <w:proofErr w:type="gramEnd"/>
-      <w:r>
-        <w:rPr>
-          <w:rFonts w:ascii="Calibri" w:hAnsi="Calibri" w:cs="Calibri"/>
-          <w:sz w:val="20"/>
-          <w:szCs w:val="20"/>
-        </w:rPr>
-        <w:t>_api</w:t>
+      <w:r>
+        <w:rPr>
+          <w:rFonts w:ascii="Calibri" w:hAnsi="Calibri" w:cs="Calibri"/>
+          <w:sz w:val="20"/>
+          <w:szCs w:val="20"/>
+        </w:rPr>
+        <w:t>url_api</w:t>
       </w:r>
       <w:proofErr w:type="spellEnd"/>
       <w:r>
@@ -7991,23 +7683,13 @@
         <w:t>« </w:t>
       </w:r>
       <w:proofErr w:type="spellStart"/>
-      <w:proofErr w:type="gramStart"/>
-      <w:r>
-        <w:rPr>
-          <w:rFonts w:ascii="Calibri" w:hAnsi="Calibri" w:cs="Calibri"/>
-          <w:sz w:val="20"/>
-          <w:szCs w:val="20"/>
-        </w:rPr>
-        <w:t>url</w:t>
-      </w:r>
-      <w:proofErr w:type="gramEnd"/>
-      <w:r>
-        <w:rPr>
-          <w:rFonts w:ascii="Calibri" w:hAnsi="Calibri" w:cs="Calibri"/>
-          <w:sz w:val="20"/>
-          <w:szCs w:val="20"/>
-        </w:rPr>
-        <w:t>_api</w:t>
+      <w:r>
+        <w:rPr>
+          <w:rFonts w:ascii="Calibri" w:hAnsi="Calibri" w:cs="Calibri"/>
+          <w:sz w:val="20"/>
+          <w:szCs w:val="20"/>
+        </w:rPr>
+        <w:t>url_api</w:t>
       </w:r>
       <w:proofErr w:type="spellEnd"/>
       <w:r>
@@ -8155,23 +7837,13 @@
         <w:t>« </w:t>
       </w:r>
       <w:proofErr w:type="spellStart"/>
-      <w:proofErr w:type="gramStart"/>
-      <w:r>
-        <w:rPr>
-          <w:rFonts w:ascii="Calibri" w:hAnsi="Calibri" w:cs="Calibri"/>
-          <w:sz w:val="20"/>
-          <w:szCs w:val="20"/>
-        </w:rPr>
-        <w:t>url</w:t>
-      </w:r>
-      <w:proofErr w:type="gramEnd"/>
-      <w:r>
-        <w:rPr>
-          <w:rFonts w:ascii="Calibri" w:hAnsi="Calibri" w:cs="Calibri"/>
-          <w:sz w:val="20"/>
-          <w:szCs w:val="20"/>
-        </w:rPr>
-        <w:t>_api</w:t>
+      <w:r>
+        <w:rPr>
+          <w:rFonts w:ascii="Calibri" w:hAnsi="Calibri" w:cs="Calibri"/>
+          <w:sz w:val="20"/>
+          <w:szCs w:val="20"/>
+        </w:rPr>
+        <w:t>url_api</w:t>
       </w:r>
       <w:proofErr w:type="spellEnd"/>
       <w:r>
@@ -8411,8 +8083,6 @@
           <w:szCs w:val="20"/>
         </w:rPr>
       </w:pPr>
-      <w:bookmarkStart w:id="0" w:name="_GoBack"/>
-      <w:bookmarkEnd w:id="0"/>
     </w:p>
     <w:p>
       <w:pPr>
@@ -8451,23 +8121,13 @@
         </w:rPr>
       </w:pPr>
       <w:proofErr w:type="spellStart"/>
-      <w:proofErr w:type="gramStart"/>
-      <w:r>
-        <w:rPr>
-          <w:rFonts w:ascii="Calibri" w:hAnsi="Calibri" w:cs="Calibri"/>
-          <w:sz w:val="20"/>
-          <w:szCs w:val="20"/>
-        </w:rPr>
-        <w:t>url</w:t>
-      </w:r>
-      <w:proofErr w:type="gramEnd"/>
-      <w:r>
-        <w:rPr>
-          <w:rFonts w:ascii="Calibri" w:hAnsi="Calibri" w:cs="Calibri"/>
-          <w:sz w:val="20"/>
-          <w:szCs w:val="20"/>
-        </w:rPr>
-        <w:t>_</w:t>
+      <w:r>
+        <w:rPr>
+          <w:rFonts w:ascii="Calibri" w:hAnsi="Calibri" w:cs="Calibri"/>
+          <w:sz w:val="20"/>
+          <w:szCs w:val="20"/>
+        </w:rPr>
+        <w:t>url_</w:t>
       </w:r>
       <w:r>
         <w:rPr>
@@ -8561,23 +8221,13 @@
         <w:t>&lt;</w:t>
       </w:r>
       <w:proofErr w:type="spellStart"/>
-      <w:proofErr w:type="gramStart"/>
-      <w:r>
-        <w:rPr>
-          <w:rFonts w:ascii="Calibri" w:hAnsi="Calibri" w:cs="Calibri"/>
-          <w:sz w:val="20"/>
-          <w:szCs w:val="20"/>
-        </w:rPr>
-        <w:t>url</w:t>
-      </w:r>
-      <w:proofErr w:type="gramEnd"/>
-      <w:r>
-        <w:rPr>
-          <w:rFonts w:ascii="Calibri" w:hAnsi="Calibri" w:cs="Calibri"/>
-          <w:sz w:val="20"/>
-          <w:szCs w:val="20"/>
-        </w:rPr>
-        <w:t>_ihm</w:t>
+      <w:r>
+        <w:rPr>
+          <w:rFonts w:ascii="Calibri" w:hAnsi="Calibri" w:cs="Calibri"/>
+          <w:sz w:val="20"/>
+          <w:szCs w:val="20"/>
+        </w:rPr>
+        <w:t>url_ihm</w:t>
       </w:r>
       <w:proofErr w:type="spellEnd"/>
       <w:r>
@@ -8772,23 +8422,13 @@
         <w:t>&lt;</w:t>
       </w:r>
       <w:proofErr w:type="spellStart"/>
-      <w:proofErr w:type="gramStart"/>
-      <w:r>
-        <w:rPr>
-          <w:rFonts w:ascii="Calibri" w:hAnsi="Calibri" w:cs="Calibri"/>
-          <w:sz w:val="20"/>
-          <w:szCs w:val="20"/>
-        </w:rPr>
-        <w:t>url</w:t>
-      </w:r>
-      <w:proofErr w:type="gramEnd"/>
-      <w:r>
-        <w:rPr>
-          <w:rFonts w:ascii="Calibri" w:hAnsi="Calibri" w:cs="Calibri"/>
-          <w:sz w:val="20"/>
-          <w:szCs w:val="20"/>
-        </w:rPr>
-        <w:t>_ihm</w:t>
+      <w:r>
+        <w:rPr>
+          <w:rFonts w:ascii="Calibri" w:hAnsi="Calibri" w:cs="Calibri"/>
+          <w:sz w:val="20"/>
+          <w:szCs w:val="20"/>
+        </w:rPr>
+        <w:t>url_ihm</w:t>
       </w:r>
       <w:proofErr w:type="spellEnd"/>
       <w:r>
@@ -8938,23 +8578,13 @@
         <w:t>&lt;</w:t>
       </w:r>
       <w:proofErr w:type="spellStart"/>
-      <w:proofErr w:type="gramStart"/>
-      <w:r>
-        <w:rPr>
-          <w:rFonts w:ascii="Calibri" w:hAnsi="Calibri" w:cs="Calibri"/>
-          <w:sz w:val="20"/>
-          <w:szCs w:val="20"/>
-        </w:rPr>
-        <w:t>url</w:t>
-      </w:r>
-      <w:proofErr w:type="gramEnd"/>
-      <w:r>
-        <w:rPr>
-          <w:rFonts w:ascii="Calibri" w:hAnsi="Calibri" w:cs="Calibri"/>
-          <w:sz w:val="20"/>
-          <w:szCs w:val="20"/>
-        </w:rPr>
-        <w:t>_ihm</w:t>
+      <w:r>
+        <w:rPr>
+          <w:rFonts w:ascii="Calibri" w:hAnsi="Calibri" w:cs="Calibri"/>
+          <w:sz w:val="20"/>
+          <w:szCs w:val="20"/>
+        </w:rPr>
+        <w:t>url_ihm</w:t>
       </w:r>
       <w:proofErr w:type="spellEnd"/>
       <w:r>
@@ -9204,23 +8834,13 @@
         <w:t>&lt;</w:t>
       </w:r>
       <w:proofErr w:type="spellStart"/>
-      <w:proofErr w:type="gramStart"/>
-      <w:r>
-        <w:rPr>
-          <w:rFonts w:ascii="Calibri" w:hAnsi="Calibri" w:cs="Calibri"/>
-          <w:sz w:val="20"/>
-          <w:szCs w:val="20"/>
-        </w:rPr>
-        <w:t>url</w:t>
-      </w:r>
-      <w:proofErr w:type="gramEnd"/>
-      <w:r>
-        <w:rPr>
-          <w:rFonts w:ascii="Calibri" w:hAnsi="Calibri" w:cs="Calibri"/>
-          <w:sz w:val="20"/>
-          <w:szCs w:val="20"/>
-        </w:rPr>
-        <w:t>_ihm</w:t>
+      <w:r>
+        <w:rPr>
+          <w:rFonts w:ascii="Calibri" w:hAnsi="Calibri" w:cs="Calibri"/>
+          <w:sz w:val="20"/>
+          <w:szCs w:val="20"/>
+        </w:rPr>
+        <w:t>url_ihm</w:t>
       </w:r>
       <w:proofErr w:type="spellEnd"/>
       <w:r>
@@ -9391,23 +9011,13 @@
         <w:t>&lt;</w:t>
       </w:r>
       <w:proofErr w:type="spellStart"/>
-      <w:proofErr w:type="gramStart"/>
-      <w:r>
-        <w:rPr>
-          <w:rFonts w:ascii="Calibri" w:hAnsi="Calibri" w:cs="Calibri"/>
-          <w:sz w:val="20"/>
-          <w:szCs w:val="20"/>
-        </w:rPr>
-        <w:t>url</w:t>
-      </w:r>
-      <w:proofErr w:type="gramEnd"/>
-      <w:r>
-        <w:rPr>
-          <w:rFonts w:ascii="Calibri" w:hAnsi="Calibri" w:cs="Calibri"/>
-          <w:sz w:val="20"/>
-          <w:szCs w:val="20"/>
-        </w:rPr>
-        <w:t>_ihm</w:t>
+      <w:r>
+        <w:rPr>
+          <w:rFonts w:ascii="Calibri" w:hAnsi="Calibri" w:cs="Calibri"/>
+          <w:sz w:val="20"/>
+          <w:szCs w:val="20"/>
+        </w:rPr>
+        <w:t>url_ihm</w:t>
       </w:r>
       <w:proofErr w:type="spellEnd"/>
       <w:r>
@@ -9618,23 +9228,13 @@
         <w:t>« </w:t>
       </w:r>
       <w:proofErr w:type="spellStart"/>
-      <w:proofErr w:type="gramStart"/>
-      <w:r>
-        <w:rPr>
-          <w:rFonts w:ascii="Calibri" w:hAnsi="Calibri" w:cs="Calibri"/>
-          <w:sz w:val="20"/>
-          <w:szCs w:val="20"/>
-        </w:rPr>
-        <w:t>url</w:t>
-      </w:r>
-      <w:proofErr w:type="gramEnd"/>
-      <w:r>
-        <w:rPr>
-          <w:rFonts w:ascii="Calibri" w:hAnsi="Calibri" w:cs="Calibri"/>
-          <w:sz w:val="20"/>
-          <w:szCs w:val="20"/>
-        </w:rPr>
-        <w:t>_ihm</w:t>
+      <w:r>
+        <w:rPr>
+          <w:rFonts w:ascii="Calibri" w:hAnsi="Calibri" w:cs="Calibri"/>
+          <w:sz w:val="20"/>
+          <w:szCs w:val="20"/>
+        </w:rPr>
+        <w:t>url_ihm</w:t>
       </w:r>
       <w:proofErr w:type="spellEnd"/>
       <w:r>
@@ -9942,23 +9542,13 @@
         <w:t>« </w:t>
       </w:r>
       <w:proofErr w:type="spellStart"/>
-      <w:proofErr w:type="gramStart"/>
-      <w:r>
-        <w:rPr>
-          <w:rFonts w:ascii="Calibri" w:hAnsi="Calibri" w:cs="Calibri"/>
-          <w:sz w:val="20"/>
-          <w:szCs w:val="20"/>
-        </w:rPr>
-        <w:t>url</w:t>
-      </w:r>
-      <w:proofErr w:type="gramEnd"/>
-      <w:r>
-        <w:rPr>
-          <w:rFonts w:ascii="Calibri" w:hAnsi="Calibri" w:cs="Calibri"/>
-          <w:sz w:val="20"/>
-          <w:szCs w:val="20"/>
-        </w:rPr>
-        <w:t>_ihm</w:t>
+      <w:r>
+        <w:rPr>
+          <w:rFonts w:ascii="Calibri" w:hAnsi="Calibri" w:cs="Calibri"/>
+          <w:sz w:val="20"/>
+          <w:szCs w:val="20"/>
+        </w:rPr>
+        <w:t>url_ihm</w:t>
       </w:r>
       <w:proofErr w:type="spellEnd"/>
       <w:r>
@@ -10089,23 +9679,13 @@
         <w:t>« </w:t>
       </w:r>
       <w:proofErr w:type="spellStart"/>
-      <w:proofErr w:type="gramStart"/>
-      <w:r>
-        <w:rPr>
-          <w:rFonts w:ascii="Calibri" w:hAnsi="Calibri" w:cs="Calibri"/>
-          <w:sz w:val="20"/>
-          <w:szCs w:val="20"/>
-        </w:rPr>
-        <w:t>url</w:t>
-      </w:r>
-      <w:proofErr w:type="gramEnd"/>
-      <w:r>
-        <w:rPr>
-          <w:rFonts w:ascii="Calibri" w:hAnsi="Calibri" w:cs="Calibri"/>
-          <w:sz w:val="20"/>
-          <w:szCs w:val="20"/>
-        </w:rPr>
-        <w:t>_ihm</w:t>
+      <w:r>
+        <w:rPr>
+          <w:rFonts w:ascii="Calibri" w:hAnsi="Calibri" w:cs="Calibri"/>
+          <w:sz w:val="20"/>
+          <w:szCs w:val="20"/>
+        </w:rPr>
+        <w:t>url_ihm</w:t>
       </w:r>
       <w:proofErr w:type="spellEnd"/>
       <w:r>
@@ -10236,23 +9816,13 @@
         <w:t>« </w:t>
       </w:r>
       <w:proofErr w:type="spellStart"/>
-      <w:proofErr w:type="gramStart"/>
-      <w:r>
-        <w:rPr>
-          <w:rFonts w:ascii="Calibri" w:hAnsi="Calibri" w:cs="Calibri"/>
-          <w:sz w:val="20"/>
-          <w:szCs w:val="20"/>
-        </w:rPr>
-        <w:t>url</w:t>
-      </w:r>
-      <w:proofErr w:type="gramEnd"/>
-      <w:r>
-        <w:rPr>
-          <w:rFonts w:ascii="Calibri" w:hAnsi="Calibri" w:cs="Calibri"/>
-          <w:sz w:val="20"/>
-          <w:szCs w:val="20"/>
-        </w:rPr>
-        <w:t>_ihm</w:t>
+      <w:r>
+        <w:rPr>
+          <w:rFonts w:ascii="Calibri" w:hAnsi="Calibri" w:cs="Calibri"/>
+          <w:sz w:val="20"/>
+          <w:szCs w:val="20"/>
+        </w:rPr>
+        <w:t>url_ihm</w:t>
       </w:r>
       <w:proofErr w:type="spellEnd"/>
       <w:r>
@@ -10535,23 +10105,13 @@
         <w:t>« </w:t>
       </w:r>
       <w:proofErr w:type="spellStart"/>
-      <w:proofErr w:type="gramStart"/>
-      <w:r>
-        <w:rPr>
-          <w:rFonts w:ascii="Calibri" w:hAnsi="Calibri" w:cs="Calibri"/>
-          <w:sz w:val="20"/>
-          <w:szCs w:val="20"/>
-        </w:rPr>
-        <w:t>url</w:t>
-      </w:r>
-      <w:proofErr w:type="gramEnd"/>
-      <w:r>
-        <w:rPr>
-          <w:rFonts w:ascii="Calibri" w:hAnsi="Calibri" w:cs="Calibri"/>
-          <w:sz w:val="20"/>
-          <w:szCs w:val="20"/>
-        </w:rPr>
-        <w:t>_ihm</w:t>
+      <w:r>
+        <w:rPr>
+          <w:rFonts w:ascii="Calibri" w:hAnsi="Calibri" w:cs="Calibri"/>
+          <w:sz w:val="20"/>
+          <w:szCs w:val="20"/>
+        </w:rPr>
+        <w:t>url_ihm</w:t>
       </w:r>
       <w:proofErr w:type="spellEnd"/>
       <w:r>
@@ -10870,23 +10430,13 @@
         <w:t>« </w:t>
       </w:r>
       <w:proofErr w:type="spellStart"/>
-      <w:proofErr w:type="gramStart"/>
-      <w:r>
-        <w:rPr>
-          <w:rFonts w:ascii="Calibri" w:hAnsi="Calibri" w:cs="Calibri"/>
-          <w:sz w:val="20"/>
-          <w:szCs w:val="20"/>
-        </w:rPr>
-        <w:t>url</w:t>
-      </w:r>
-      <w:proofErr w:type="gramEnd"/>
-      <w:r>
-        <w:rPr>
-          <w:rFonts w:ascii="Calibri" w:hAnsi="Calibri" w:cs="Calibri"/>
-          <w:sz w:val="20"/>
-          <w:szCs w:val="20"/>
-        </w:rPr>
-        <w:t>_ihm</w:t>
+      <w:r>
+        <w:rPr>
+          <w:rFonts w:ascii="Calibri" w:hAnsi="Calibri" w:cs="Calibri"/>
+          <w:sz w:val="20"/>
+          <w:szCs w:val="20"/>
+        </w:rPr>
+        <w:t>url_ihm</w:t>
       </w:r>
       <w:proofErr w:type="spellEnd"/>
       <w:r>
@@ -11041,23 +10591,13 @@
         <w:t>« </w:t>
       </w:r>
       <w:proofErr w:type="spellStart"/>
-      <w:proofErr w:type="gramStart"/>
-      <w:r>
-        <w:rPr>
-          <w:rFonts w:ascii="Calibri" w:hAnsi="Calibri" w:cs="Calibri"/>
-          <w:sz w:val="20"/>
-          <w:szCs w:val="20"/>
-        </w:rPr>
-        <w:t>url</w:t>
-      </w:r>
-      <w:proofErr w:type="gramEnd"/>
-      <w:r>
-        <w:rPr>
-          <w:rFonts w:ascii="Calibri" w:hAnsi="Calibri" w:cs="Calibri"/>
-          <w:sz w:val="20"/>
-          <w:szCs w:val="20"/>
-        </w:rPr>
-        <w:t>_ihm</w:t>
+      <w:r>
+        <w:rPr>
+          <w:rFonts w:ascii="Calibri" w:hAnsi="Calibri" w:cs="Calibri"/>
+          <w:sz w:val="20"/>
+          <w:szCs w:val="20"/>
+        </w:rPr>
+        <w:t>url_ihm</w:t>
       </w:r>
       <w:proofErr w:type="spellEnd"/>
       <w:r>
@@ -11231,23 +10771,13 @@
         <w:t>« </w:t>
       </w:r>
       <w:proofErr w:type="spellStart"/>
-      <w:proofErr w:type="gramStart"/>
-      <w:r>
-        <w:rPr>
-          <w:rFonts w:ascii="Calibri" w:hAnsi="Calibri" w:cs="Calibri"/>
-          <w:sz w:val="20"/>
-          <w:szCs w:val="20"/>
-        </w:rPr>
-        <w:t>url</w:t>
-      </w:r>
-      <w:proofErr w:type="gramEnd"/>
-      <w:r>
-        <w:rPr>
-          <w:rFonts w:ascii="Calibri" w:hAnsi="Calibri" w:cs="Calibri"/>
-          <w:sz w:val="20"/>
-          <w:szCs w:val="20"/>
-        </w:rPr>
-        <w:t>_ihm</w:t>
+      <w:r>
+        <w:rPr>
+          <w:rFonts w:ascii="Calibri" w:hAnsi="Calibri" w:cs="Calibri"/>
+          <w:sz w:val="20"/>
+          <w:szCs w:val="20"/>
+        </w:rPr>
+        <w:t>url_ihm</w:t>
       </w:r>
       <w:proofErr w:type="spellEnd"/>
       <w:r>
@@ -11440,23 +10970,13 @@
         <w:t>« </w:t>
       </w:r>
       <w:proofErr w:type="spellStart"/>
-      <w:proofErr w:type="gramStart"/>
-      <w:r>
-        <w:rPr>
-          <w:rFonts w:ascii="Calibri" w:hAnsi="Calibri" w:cs="Calibri"/>
-          <w:sz w:val="20"/>
-          <w:szCs w:val="20"/>
-        </w:rPr>
-        <w:t>url</w:t>
-      </w:r>
-      <w:proofErr w:type="gramEnd"/>
-      <w:r>
-        <w:rPr>
-          <w:rFonts w:ascii="Calibri" w:hAnsi="Calibri" w:cs="Calibri"/>
-          <w:sz w:val="20"/>
-          <w:szCs w:val="20"/>
-        </w:rPr>
-        <w:t>_ihm</w:t>
+      <w:r>
+        <w:rPr>
+          <w:rFonts w:ascii="Calibri" w:hAnsi="Calibri" w:cs="Calibri"/>
+          <w:sz w:val="20"/>
+          <w:szCs w:val="20"/>
+        </w:rPr>
+        <w:t>url_ihm</w:t>
       </w:r>
       <w:proofErr w:type="spellEnd"/>
       <w:r>
@@ -11681,23 +11201,13 @@
         <w:t>« </w:t>
       </w:r>
       <w:proofErr w:type="spellStart"/>
-      <w:proofErr w:type="gramStart"/>
-      <w:r>
-        <w:rPr>
-          <w:rFonts w:ascii="Calibri" w:hAnsi="Calibri" w:cs="Calibri"/>
-          <w:sz w:val="20"/>
-          <w:szCs w:val="20"/>
-        </w:rPr>
-        <w:t>url</w:t>
-      </w:r>
-      <w:proofErr w:type="gramEnd"/>
-      <w:r>
-        <w:rPr>
-          <w:rFonts w:ascii="Calibri" w:hAnsi="Calibri" w:cs="Calibri"/>
-          <w:sz w:val="20"/>
-          <w:szCs w:val="20"/>
-        </w:rPr>
-        <w:t>_ihm</w:t>
+      <w:r>
+        <w:rPr>
+          <w:rFonts w:ascii="Calibri" w:hAnsi="Calibri" w:cs="Calibri"/>
+          <w:sz w:val="20"/>
+          <w:szCs w:val="20"/>
+        </w:rPr>
+        <w:t>url_ihm</w:t>
       </w:r>
       <w:proofErr w:type="spellEnd"/>
       <w:r>
@@ -11994,23 +11504,13 @@
         <w:t>« </w:t>
       </w:r>
       <w:proofErr w:type="spellStart"/>
-      <w:proofErr w:type="gramStart"/>
-      <w:r>
-        <w:rPr>
-          <w:rFonts w:ascii="Calibri" w:hAnsi="Calibri" w:cs="Calibri"/>
-          <w:sz w:val="20"/>
-          <w:szCs w:val="20"/>
-        </w:rPr>
-        <w:t>url</w:t>
-      </w:r>
-      <w:proofErr w:type="gramEnd"/>
-      <w:r>
-        <w:rPr>
-          <w:rFonts w:ascii="Calibri" w:hAnsi="Calibri" w:cs="Calibri"/>
-          <w:sz w:val="20"/>
-          <w:szCs w:val="20"/>
-        </w:rPr>
-        <w:t>_ihm</w:t>
+      <w:r>
+        <w:rPr>
+          <w:rFonts w:ascii="Calibri" w:hAnsi="Calibri" w:cs="Calibri"/>
+          <w:sz w:val="20"/>
+          <w:szCs w:val="20"/>
+        </w:rPr>
+        <w:t>url_ihm</w:t>
       </w:r>
       <w:proofErr w:type="spellEnd"/>
       <w:r>
@@ -12260,23 +11760,378 @@
         <w:t>« </w:t>
       </w:r>
       <w:proofErr w:type="spellStart"/>
-      <w:proofErr w:type="gramStart"/>
-      <w:r>
-        <w:rPr>
-          <w:rFonts w:ascii="Calibri" w:hAnsi="Calibri" w:cs="Calibri"/>
-          <w:sz w:val="20"/>
-          <w:szCs w:val="20"/>
-        </w:rPr>
-        <w:t>url</w:t>
-      </w:r>
-      <w:proofErr w:type="gramEnd"/>
-      <w:r>
-        <w:rPr>
-          <w:rFonts w:ascii="Calibri" w:hAnsi="Calibri" w:cs="Calibri"/>
-          <w:sz w:val="20"/>
-          <w:szCs w:val="20"/>
-        </w:rPr>
-        <w:t>_ihm</w:t>
+      <w:r>
+        <w:rPr>
+          <w:rFonts w:ascii="Calibri" w:hAnsi="Calibri" w:cs="Calibri"/>
+          <w:sz w:val="20"/>
+          <w:szCs w:val="20"/>
+        </w:rPr>
+        <w:t>url_ihm</w:t>
+      </w:r>
+      <w:proofErr w:type="spellEnd"/>
+      <w:r>
+        <w:rPr>
+          <w:rFonts w:ascii="Calibri" w:hAnsi="Calibri" w:cs="Calibri"/>
+          <w:sz w:val="20"/>
+          <w:szCs w:val="20"/>
+        </w:rPr>
+        <w:t> »/</w:t>
+      </w:r>
+      <w:proofErr w:type="spellStart"/>
+      <w:r>
+        <w:rPr>
+          <w:rFonts w:ascii="Calibri" w:hAnsi="Calibri" w:cs="Calibri"/>
+          <w:sz w:val="20"/>
+          <w:szCs w:val="20"/>
+        </w:rPr>
+        <w:t>invoice</w:t>
+      </w:r>
+      <w:proofErr w:type="spellEnd"/>
+      <w:r>
+        <w:rPr>
+          <w:rFonts w:ascii="Calibri" w:hAnsi="Calibri" w:cs="Calibri"/>
+          <w:sz w:val="20"/>
+          <w:szCs w:val="20"/>
+        </w:rPr>
+        <w:t>/ :id</w:t>
+      </w:r>
+    </w:p>
+    <w:p>
+      <w:pPr>
+        <w:pStyle w:val="Paragraphedeliste"/>
+        <w:numPr>
+          <w:ilvl w:val="1"/>
+          <w:numId w:val="7"/>
+        </w:numPr>
+        <w:rPr>
+          <w:rFonts w:ascii="Calibri" w:hAnsi="Calibri" w:cs="Calibri"/>
+          <w:sz w:val="20"/>
+          <w:szCs w:val="20"/>
+        </w:rPr>
+      </w:pPr>
+      <w:r>
+        <w:rPr>
+          <w:rFonts w:ascii="Calibri" w:hAnsi="Calibri" w:cs="Calibri"/>
+          <w:sz w:val="20"/>
+          <w:szCs w:val="20"/>
+        </w:rPr>
+        <w:t>Affiche les factures liées à un user</w:t>
+      </w:r>
+    </w:p>
+    <w:p>
+      <w:pPr>
+        <w:rPr>
+          <w:rFonts w:ascii="Calibri" w:hAnsi="Calibri" w:cs="Calibri"/>
+          <w:sz w:val="20"/>
+          <w:szCs w:val="20"/>
+        </w:rPr>
+      </w:pPr>
+      <w:r>
+        <w:rPr>
+          <w:rFonts w:ascii="Calibri" w:hAnsi="Calibri" w:cs="Calibri"/>
+          <w:noProof/>
+          <w:sz w:val="20"/>
+          <w:szCs w:val="20"/>
+        </w:rPr>
+        <w:drawing>
+          <wp:inline distT="0" distB="0" distL="0" distR="0" wp14:anchorId="24C6FA80" wp14:editId="7C1F8895">
+            <wp:extent cx="5760720" cy="2900680"/>
+            <wp:effectExtent l="0" t="0" r="0" b="0"/>
+            <wp:docPr id="1" name="Image 1"/>
+            <wp:cNvGraphicFramePr>
+              <a:graphicFrameLocks xmlns:a="http://schemas.openxmlformats.org/drawingml/2006/main" noChangeAspect="1"/>
+            </wp:cNvGraphicFramePr>
+            <a:graphic xmlns:a="http://schemas.openxmlformats.org/drawingml/2006/main">
+              <a:graphicData uri="http://schemas.openxmlformats.org/drawingml/2006/picture">
+                <pic:pic xmlns:pic="http://schemas.openxmlformats.org/drawingml/2006/picture">
+                  <pic:nvPicPr>
+                    <pic:cNvPr id="0" name="Picture 1"/>
+                    <pic:cNvPicPr>
+                      <a:picLocks noChangeAspect="1" noChangeArrowheads="1"/>
+                    </pic:cNvPicPr>
+                  </pic:nvPicPr>
+                  <pic:blipFill>
+                    <a:blip r:embed="rId24" cstate="print">
+                      <a:extLst>
+                        <a:ext uri="{28A0092B-C50C-407E-A947-70E740481C1C}">
+                          <a14:useLocalDpi xmlns:a14="http://schemas.microsoft.com/office/drawing/2010/main" val="0"/>
+                        </a:ext>
+                      </a:extLst>
+                    </a:blip>
+                    <a:srcRect/>
+                    <a:stretch>
+                      <a:fillRect/>
+                    </a:stretch>
+                  </pic:blipFill>
+                  <pic:spPr bwMode="auto">
+                    <a:xfrm>
+                      <a:off x="0" y="0"/>
+                      <a:ext cx="5760720" cy="2900680"/>
+                    </a:xfrm>
+                    <a:prstGeom prst="rect">
+                      <a:avLst/>
+                    </a:prstGeom>
+                    <a:noFill/>
+                    <a:ln>
+                      <a:noFill/>
+                    </a:ln>
+                  </pic:spPr>
+                </pic:pic>
+              </a:graphicData>
+            </a:graphic>
+          </wp:inline>
+        </w:drawing>
+      </w:r>
+    </w:p>
+    <w:p>
+      <w:pPr>
+        <w:pStyle w:val="Paragraphedeliste"/>
+        <w:numPr>
+          <w:ilvl w:val="0"/>
+          <w:numId w:val="7"/>
+        </w:numPr>
+        <w:rPr>
+          <w:rFonts w:ascii="Calibri" w:hAnsi="Calibri" w:cs="Calibri"/>
+          <w:sz w:val="20"/>
+          <w:szCs w:val="20"/>
+        </w:rPr>
+      </w:pPr>
+      <w:r>
+        <w:rPr>
+          <w:rFonts w:ascii="Calibri" w:hAnsi="Calibri" w:cs="Calibri"/>
+          <w:sz w:val="20"/>
+          <w:szCs w:val="20"/>
+        </w:rPr>
+        <w:t>« </w:t>
+      </w:r>
+      <w:proofErr w:type="spellStart"/>
+      <w:r>
+        <w:rPr>
+          <w:rFonts w:ascii="Calibri" w:hAnsi="Calibri" w:cs="Calibri"/>
+          <w:sz w:val="20"/>
+          <w:szCs w:val="20"/>
+        </w:rPr>
+        <w:t>url_ihm</w:t>
+      </w:r>
+      <w:proofErr w:type="spellEnd"/>
+      <w:r>
+        <w:rPr>
+          <w:rFonts w:ascii="Calibri" w:hAnsi="Calibri" w:cs="Calibri"/>
+          <w:sz w:val="20"/>
+          <w:szCs w:val="20"/>
+        </w:rPr>
+        <w:t> »/</w:t>
+      </w:r>
+      <w:proofErr w:type="spellStart"/>
+      <w:r>
+        <w:rPr>
+          <w:rFonts w:ascii="Calibri" w:hAnsi="Calibri" w:cs="Calibri"/>
+          <w:sz w:val="20"/>
+          <w:szCs w:val="20"/>
+        </w:rPr>
+        <w:t>voirProduitClient</w:t>
+      </w:r>
+      <w:proofErr w:type="spellEnd"/>
+      <w:r>
+        <w:rPr>
+          <w:rFonts w:ascii="Calibri" w:hAnsi="Calibri" w:cs="Calibri"/>
+          <w:sz w:val="20"/>
+          <w:szCs w:val="20"/>
+        </w:rPr>
+        <w:t>/ :id</w:t>
+      </w:r>
+    </w:p>
+    <w:p>
+      <w:pPr>
+        <w:pStyle w:val="Paragraphedeliste"/>
+        <w:numPr>
+          <w:ilvl w:val="1"/>
+          <w:numId w:val="7"/>
+        </w:numPr>
+        <w:rPr>
+          <w:rFonts w:ascii="Calibri" w:hAnsi="Calibri" w:cs="Calibri"/>
+          <w:sz w:val="20"/>
+          <w:szCs w:val="20"/>
+        </w:rPr>
+      </w:pPr>
+      <w:r>
+        <w:rPr>
+          <w:rFonts w:ascii="Calibri" w:hAnsi="Calibri" w:cs="Calibri"/>
+          <w:sz w:val="20"/>
+          <w:szCs w:val="20"/>
+        </w:rPr>
+        <w:t>Affiche les produits vendus par un client</w:t>
+      </w:r>
+    </w:p>
+    <w:p>
+      <w:pPr>
+        <w:rPr>
+          <w:rFonts w:ascii="Calibri" w:hAnsi="Calibri" w:cs="Calibri"/>
+          <w:sz w:val="20"/>
+          <w:szCs w:val="20"/>
+        </w:rPr>
+      </w:pPr>
+      <w:r>
+        <w:rPr>
+          <w:rFonts w:ascii="Calibri" w:hAnsi="Calibri" w:cs="Calibri"/>
+          <w:noProof/>
+          <w:sz w:val="20"/>
+          <w:szCs w:val="20"/>
+        </w:rPr>
+        <w:drawing>
+          <wp:inline distT="0" distB="0" distL="0" distR="0" wp14:anchorId="6520D815" wp14:editId="4974BF82">
+            <wp:extent cx="5760720" cy="2710180"/>
+            <wp:effectExtent l="0" t="0" r="0" b="0"/>
+            <wp:docPr id="2" name="Image 2"/>
+            <wp:cNvGraphicFramePr>
+              <a:graphicFrameLocks xmlns:a="http://schemas.openxmlformats.org/drawingml/2006/main" noChangeAspect="1"/>
+            </wp:cNvGraphicFramePr>
+            <a:graphic xmlns:a="http://schemas.openxmlformats.org/drawingml/2006/main">
+              <a:graphicData uri="http://schemas.openxmlformats.org/drawingml/2006/picture">
+                <pic:pic xmlns:pic="http://schemas.openxmlformats.org/drawingml/2006/picture">
+                  <pic:nvPicPr>
+                    <pic:cNvPr id="0" name="Picture 3"/>
+                    <pic:cNvPicPr>
+                      <a:picLocks noChangeAspect="1" noChangeArrowheads="1"/>
+                    </pic:cNvPicPr>
+                  </pic:nvPicPr>
+                  <pic:blipFill>
+                    <a:blip r:embed="rId25" cstate="print">
+                      <a:extLst>
+                        <a:ext uri="{28A0092B-C50C-407E-A947-70E740481C1C}">
+                          <a14:useLocalDpi xmlns:a14="http://schemas.microsoft.com/office/drawing/2010/main" val="0"/>
+                        </a:ext>
+                      </a:extLst>
+                    </a:blip>
+                    <a:srcRect/>
+                    <a:stretch>
+                      <a:fillRect/>
+                    </a:stretch>
+                  </pic:blipFill>
+                  <pic:spPr bwMode="auto">
+                    <a:xfrm>
+                      <a:off x="0" y="0"/>
+                      <a:ext cx="5760720" cy="2710180"/>
+                    </a:xfrm>
+                    <a:prstGeom prst="rect">
+                      <a:avLst/>
+                    </a:prstGeom>
+                    <a:noFill/>
+                    <a:ln>
+                      <a:noFill/>
+                    </a:ln>
+                  </pic:spPr>
+                </pic:pic>
+              </a:graphicData>
+            </a:graphic>
+          </wp:inline>
+        </w:drawing>
+      </w:r>
+    </w:p>
+    <w:p>
+      <w:pPr>
+        <w:rPr>
+          <w:rFonts w:ascii="Calibri" w:hAnsi="Calibri" w:cs="Calibri"/>
+          <w:sz w:val="20"/>
+          <w:szCs w:val="20"/>
+        </w:rPr>
+      </w:pPr>
+    </w:p>
+    <w:p>
+      <w:pPr>
+        <w:rPr>
+          <w:rFonts w:ascii="Calibri" w:hAnsi="Calibri" w:cs="Calibri"/>
+          <w:sz w:val="20"/>
+          <w:szCs w:val="20"/>
+        </w:rPr>
+      </w:pPr>
+    </w:p>
+    <w:p>
+      <w:pPr>
+        <w:rPr>
+          <w:rFonts w:ascii="Calibri" w:hAnsi="Calibri" w:cs="Calibri"/>
+          <w:sz w:val="20"/>
+          <w:szCs w:val="20"/>
+        </w:rPr>
+      </w:pPr>
+    </w:p>
+    <w:p>
+      <w:pPr>
+        <w:rPr>
+          <w:rFonts w:ascii="Calibri" w:hAnsi="Calibri" w:cs="Calibri"/>
+          <w:sz w:val="20"/>
+          <w:szCs w:val="20"/>
+        </w:rPr>
+      </w:pPr>
+    </w:p>
+    <w:p>
+      <w:pPr>
+        <w:rPr>
+          <w:rFonts w:ascii="Calibri" w:hAnsi="Calibri" w:cs="Calibri"/>
+          <w:sz w:val="20"/>
+          <w:szCs w:val="20"/>
+        </w:rPr>
+      </w:pPr>
+    </w:p>
+    <w:p>
+      <w:pPr>
+        <w:rPr>
+          <w:rFonts w:ascii="Calibri" w:hAnsi="Calibri" w:cs="Calibri"/>
+          <w:sz w:val="20"/>
+          <w:szCs w:val="20"/>
+        </w:rPr>
+      </w:pPr>
+    </w:p>
+    <w:p>
+      <w:pPr>
+        <w:rPr>
+          <w:rFonts w:ascii="Calibri" w:hAnsi="Calibri" w:cs="Calibri"/>
+          <w:sz w:val="20"/>
+          <w:szCs w:val="20"/>
+        </w:rPr>
+      </w:pPr>
+    </w:p>
+    <w:p>
+      <w:pPr>
+        <w:rPr>
+          <w:rFonts w:ascii="Calibri" w:hAnsi="Calibri" w:cs="Calibri"/>
+          <w:sz w:val="20"/>
+          <w:szCs w:val="20"/>
+        </w:rPr>
+      </w:pPr>
+    </w:p>
+    <w:p>
+      <w:pPr>
+        <w:pStyle w:val="Paragraphedeliste"/>
+        <w:numPr>
+          <w:ilvl w:val="0"/>
+          <w:numId w:val="7"/>
+        </w:numPr>
+        <w:rPr>
+          <w:rFonts w:ascii="Calibri" w:hAnsi="Calibri" w:cs="Calibri"/>
+          <w:sz w:val="20"/>
+          <w:szCs w:val="20"/>
+        </w:rPr>
+      </w:pPr>
+      <w:bookmarkStart w:id="0" w:name="_GoBack"/>
+      <w:bookmarkEnd w:id="0"/>
+      <w:r>
+        <w:rPr>
+          <w:rFonts w:ascii="Calibri" w:hAnsi="Calibri" w:cs="Calibri"/>
+          <w:sz w:val="20"/>
+          <w:szCs w:val="20"/>
+        </w:rPr>
+        <w:lastRenderedPageBreak/>
+        <w:t>« </w:t>
+      </w:r>
+      <w:proofErr w:type="spellStart"/>
+      <w:r>
+        <w:rPr>
+          <w:rFonts w:ascii="Calibri" w:hAnsi="Calibri" w:cs="Calibri"/>
+          <w:sz w:val="20"/>
+          <w:szCs w:val="20"/>
+        </w:rPr>
+        <w:t>url_ihm</w:t>
       </w:r>
       <w:proofErr w:type="spellEnd"/>
       <w:r>
@@ -12364,7 +12219,7 @@
                     </pic:cNvPicPr>
                   </pic:nvPicPr>
                   <pic:blipFill>
-                    <a:blip r:embed="rId24" cstate="print">
+                    <a:blip r:embed="rId26" cstate="print">
                       <a:extLst>
                         <a:ext uri="{28A0092B-C50C-407E-A947-70E740481C1C}">
                           <a14:useLocalDpi xmlns:a14="http://schemas.microsoft.com/office/drawing/2010/main" val="0"/>
@@ -12418,23 +12273,13 @@
         <w:t>« </w:t>
       </w:r>
       <w:proofErr w:type="spellStart"/>
-      <w:proofErr w:type="gramStart"/>
-      <w:r>
-        <w:rPr>
-          <w:rFonts w:ascii="Calibri" w:hAnsi="Calibri" w:cs="Calibri"/>
-          <w:sz w:val="20"/>
-          <w:szCs w:val="20"/>
-        </w:rPr>
-        <w:t>url</w:t>
-      </w:r>
-      <w:proofErr w:type="gramEnd"/>
-      <w:r>
-        <w:rPr>
-          <w:rFonts w:ascii="Calibri" w:hAnsi="Calibri" w:cs="Calibri"/>
-          <w:sz w:val="20"/>
-          <w:szCs w:val="20"/>
-        </w:rPr>
-        <w:t>_ihm</w:t>
+      <w:r>
+        <w:rPr>
+          <w:rFonts w:ascii="Calibri" w:hAnsi="Calibri" w:cs="Calibri"/>
+          <w:sz w:val="20"/>
+          <w:szCs w:val="20"/>
+        </w:rPr>
+        <w:t>url_ihm</w:t>
       </w:r>
       <w:proofErr w:type="spellEnd"/>
       <w:r>
@@ -12509,7 +12354,7 @@
                     </pic:cNvPicPr>
                   </pic:nvPicPr>
                   <pic:blipFill>
-                    <a:blip r:embed="rId25" cstate="print">
+                    <a:blip r:embed="rId27" cstate="print">
                       <a:extLst>
                         <a:ext uri="{28A0092B-C50C-407E-A947-70E740481C1C}">
                           <a14:useLocalDpi xmlns:a14="http://schemas.microsoft.com/office/drawing/2010/main" val="0"/>
@@ -13162,7 +13007,7 @@
   <w:abstractNum w:abstractNumId="6" w15:restartNumberingAfterBreak="0">
     <w:nsid w:val="7C575AB0"/>
     <w:multiLevelType w:val="hybridMultilevel"/>
-    <w:tmpl w:val="49FE0998"/>
+    <w:tmpl w:val="6958E7A4"/>
     <w:lvl w:ilvl="0" w:tplc="040C0001">
       <w:start w:val="1"/>
       <w:numFmt w:val="bullet"/>
@@ -13698,6 +13543,7 @@
   <w:style w:type="character" w:default="1" w:styleId="Policepardfaut">
     <w:name w:val="Default Paragraph Font"/>
     <w:uiPriority w:val="1"/>
+    <w:semiHidden/>
     <w:unhideWhenUsed/>
   </w:style>
   <w:style w:type="table" w:default="1" w:styleId="TableauNormal">
@@ -14068,7 +13914,7 @@
 </file>
 
 <file path=customXml/itemProps1.xml><?xml version="1.0" encoding="utf-8"?>
-<ds:datastoreItem xmlns:ds="http://schemas.openxmlformats.org/officeDocument/2006/customXml" ds:itemID="{D62F45C8-4174-45FE-9DA9-7CBCD1CDAEBD}">
+<ds:datastoreItem xmlns:ds="http://schemas.openxmlformats.org/officeDocument/2006/customXml" ds:itemID="{259A5E3A-1596-4715-ABC3-DE34E4B62FB6}">
   <ds:schemaRefs>
     <ds:schemaRef ds:uri="http://schemas.openxmlformats.org/officeDocument/2006/bibliography"/>
   </ds:schemaRefs>

</xml_diff>

<commit_message>
add MCD to API
</commit_message>
<xml_diff>
--- a/Document de présentation.docx
+++ b/Document de présentation.docx
@@ -667,23 +667,7 @@
                                 <w:sz w:val="16"/>
                                 <w:szCs w:val="16"/>
                               </w:rPr>
-                              <w:t>(</w:t>
-                            </w:r>
-                            <w:proofErr w:type="spellStart"/>
-                            <w:r>
-                              <w:rPr>
-                                <w:sz w:val="16"/>
-                                <w:szCs w:val="16"/>
-                              </w:rPr>
-                              <w:t>React-Fetch</w:t>
-                            </w:r>
-                            <w:proofErr w:type="spellEnd"/>
-                            <w:r>
-                              <w:rPr>
-                                <w:sz w:val="16"/>
-                                <w:szCs w:val="16"/>
-                              </w:rPr>
-                              <w:t>)</w:t>
+                              <w:t>(React-Fetch)</w:t>
                             </w:r>
                           </w:p>
                         </w:txbxContent>
@@ -734,23 +718,7 @@
                           <w:sz w:val="16"/>
                           <w:szCs w:val="16"/>
                         </w:rPr>
-                        <w:t>(</w:t>
-                      </w:r>
-                      <w:proofErr w:type="spellStart"/>
-                      <w:r>
-                        <w:rPr>
-                          <w:sz w:val="16"/>
-                          <w:szCs w:val="16"/>
-                        </w:rPr>
-                        <w:t>React-Fetch</w:t>
-                      </w:r>
-                      <w:proofErr w:type="spellEnd"/>
-                      <w:r>
-                        <w:rPr>
-                          <w:sz w:val="16"/>
-                          <w:szCs w:val="16"/>
-                        </w:rPr>
-                        <w:t>)</w:t>
+                        <w:t>(React-Fetch)</w:t>
                       </w:r>
                     </w:p>
                   </w:txbxContent>
@@ -852,21 +820,12 @@
                               </w:rPr>
                               <w:t>(</w:t>
                             </w:r>
-                            <w:proofErr w:type="spellStart"/>
                             <w:r>
                               <w:rPr>
                                 <w:sz w:val="16"/>
                                 <w:szCs w:val="16"/>
                               </w:rPr>
-                              <w:t>Mongoose</w:t>
-                            </w:r>
-                            <w:proofErr w:type="spellEnd"/>
-                            <w:r>
-                              <w:rPr>
-                                <w:sz w:val="16"/>
-                                <w:szCs w:val="16"/>
-                              </w:rPr>
-                              <w:t>)</w:t>
+                              <w:t>Mongoose)</w:t>
                             </w:r>
                           </w:p>
                         </w:txbxContent>
@@ -919,21 +878,12 @@
                         </w:rPr>
                         <w:t>(</w:t>
                       </w:r>
-                      <w:proofErr w:type="spellStart"/>
                       <w:r>
                         <w:rPr>
                           <w:sz w:val="16"/>
                           <w:szCs w:val="16"/>
                         </w:rPr>
-                        <w:t>Mongoose</w:t>
-                      </w:r>
-                      <w:proofErr w:type="spellEnd"/>
-                      <w:r>
-                        <w:rPr>
-                          <w:sz w:val="16"/>
-                          <w:szCs w:val="16"/>
-                        </w:rPr>
-                        <w:t>)</w:t>
+                        <w:t>Mongoose)</w:t>
                       </w:r>
                     </w:p>
                   </w:txbxContent>
@@ -1332,7 +1282,6 @@
                                 <w:szCs w:val="16"/>
                               </w:rPr>
                             </w:pPr>
-                            <w:proofErr w:type="spellStart"/>
                             <w:r>
                               <w:rPr>
                                 <w:sz w:val="16"/>
@@ -1347,7 +1296,6 @@
                               </w:rPr>
                               <w:t>base</w:t>
                             </w:r>
-                            <w:proofErr w:type="spellEnd"/>
                           </w:p>
                           <w:p>
                             <w:pPr>
@@ -1363,23 +1311,7 @@
                                 <w:sz w:val="16"/>
                                 <w:szCs w:val="16"/>
                               </w:rPr>
-                              <w:t>(</w:t>
-                            </w:r>
-                            <w:proofErr w:type="spellStart"/>
-                            <w:r>
-                              <w:rPr>
-                                <w:sz w:val="16"/>
-                                <w:szCs w:val="16"/>
-                              </w:rPr>
-                              <w:t>mongodb</w:t>
-                            </w:r>
-                            <w:proofErr w:type="spellEnd"/>
-                            <w:r>
-                              <w:rPr>
-                                <w:sz w:val="16"/>
-                                <w:szCs w:val="16"/>
-                              </w:rPr>
-                              <w:t>)</w:t>
+                              <w:t>(mongodb)</w:t>
                             </w:r>
                           </w:p>
                         </w:txbxContent>
@@ -1410,7 +1342,6 @@
                           <w:szCs w:val="16"/>
                         </w:rPr>
                       </w:pPr>
-                      <w:proofErr w:type="spellStart"/>
                       <w:r>
                         <w:rPr>
                           <w:sz w:val="16"/>
@@ -1425,7 +1356,6 @@
                         </w:rPr>
                         <w:t>base</w:t>
                       </w:r>
-                      <w:proofErr w:type="spellEnd"/>
                     </w:p>
                     <w:p>
                       <w:pPr>
@@ -1441,23 +1371,7 @@
                           <w:sz w:val="16"/>
                           <w:szCs w:val="16"/>
                         </w:rPr>
-                        <w:t>(</w:t>
-                      </w:r>
-                      <w:proofErr w:type="spellStart"/>
-                      <w:r>
-                        <w:rPr>
-                          <w:sz w:val="16"/>
-                          <w:szCs w:val="16"/>
-                        </w:rPr>
-                        <w:t>mongodb</w:t>
-                      </w:r>
-                      <w:proofErr w:type="spellEnd"/>
-                      <w:r>
-                        <w:rPr>
-                          <w:sz w:val="16"/>
-                          <w:szCs w:val="16"/>
-                        </w:rPr>
-                        <w:t>)</w:t>
+                        <w:t>(mongodb)</w:t>
                       </w:r>
                     </w:p>
                   </w:txbxContent>
@@ -1723,21 +1637,12 @@
                               </w:rPr>
                               <w:t>(</w:t>
                             </w:r>
-                            <w:proofErr w:type="spellStart"/>
                             <w:r>
                               <w:rPr>
                                 <w:sz w:val="16"/>
                                 <w:szCs w:val="16"/>
                               </w:rPr>
-                              <w:t>React</w:t>
-                            </w:r>
-                            <w:proofErr w:type="spellEnd"/>
-                            <w:r>
-                              <w:rPr>
-                                <w:sz w:val="16"/>
-                                <w:szCs w:val="16"/>
-                              </w:rPr>
-                              <w:t>)</w:t>
+                              <w:t>React)</w:t>
                             </w:r>
                           </w:p>
                         </w:txbxContent>
@@ -1790,21 +1695,12 @@
                         </w:rPr>
                         <w:t>(</w:t>
                       </w:r>
-                      <w:proofErr w:type="spellStart"/>
                       <w:r>
                         <w:rPr>
                           <w:sz w:val="16"/>
                           <w:szCs w:val="16"/>
                         </w:rPr>
-                        <w:t>React</w:t>
-                      </w:r>
-                      <w:proofErr w:type="spellEnd"/>
-                      <w:r>
-                        <w:rPr>
-                          <w:sz w:val="16"/>
-                          <w:szCs w:val="16"/>
-                        </w:rPr>
-                        <w:t>)</w:t>
+                        <w:t>React)</w:t>
                       </w:r>
                     </w:p>
                   </w:txbxContent>
@@ -2643,21 +2539,12 @@
                               </w:rPr>
                               <w:t>(</w:t>
                             </w:r>
-                            <w:proofErr w:type="spellStart"/>
                             <w:r>
                               <w:rPr>
                                 <w:sz w:val="16"/>
                                 <w:szCs w:val="16"/>
                               </w:rPr>
-                              <w:t>Reat</w:t>
-                            </w:r>
-                            <w:proofErr w:type="spellEnd"/>
-                            <w:r>
-                              <w:rPr>
-                                <w:sz w:val="16"/>
-                                <w:szCs w:val="16"/>
-                              </w:rPr>
-                              <w:t>-Router)</w:t>
+                              <w:t>Reat-Router)</w:t>
                             </w:r>
                           </w:p>
                         </w:txbxContent>
@@ -2710,21 +2597,12 @@
                         </w:rPr>
                         <w:t>(</w:t>
                       </w:r>
-                      <w:proofErr w:type="spellStart"/>
                       <w:r>
                         <w:rPr>
                           <w:sz w:val="16"/>
                           <w:szCs w:val="16"/>
                         </w:rPr>
-                        <w:t>Reat</w:t>
-                      </w:r>
-                      <w:proofErr w:type="spellEnd"/>
-                      <w:r>
-                        <w:rPr>
-                          <w:sz w:val="16"/>
-                          <w:szCs w:val="16"/>
-                        </w:rPr>
-                        <w:t>-Router)</w:t>
+                        <w:t>Reat-Router)</w:t>
                       </w:r>
                     </w:p>
                   </w:txbxContent>
@@ -7987,48 +7865,207 @@
     </w:p>
     <w:p>
       <w:pPr>
-        <w:rPr>
-          <w:rFonts w:ascii="Calibri" w:hAnsi="Calibri" w:cs="Calibri"/>
-          <w:sz w:val="20"/>
-          <w:szCs w:val="20"/>
-        </w:rPr>
-      </w:pPr>
-    </w:p>
-    <w:p>
-      <w:pPr>
-        <w:rPr>
-          <w:rFonts w:ascii="Calibri" w:hAnsi="Calibri" w:cs="Calibri"/>
-          <w:sz w:val="20"/>
-          <w:szCs w:val="20"/>
-        </w:rPr>
-      </w:pPr>
-    </w:p>
-    <w:p>
-      <w:pPr>
-        <w:rPr>
-          <w:rFonts w:ascii="Calibri" w:hAnsi="Calibri" w:cs="Calibri"/>
-          <w:sz w:val="20"/>
-          <w:szCs w:val="20"/>
-        </w:rPr>
-      </w:pPr>
-    </w:p>
-    <w:p>
-      <w:pPr>
-        <w:rPr>
-          <w:rFonts w:ascii="Calibri" w:hAnsi="Calibri" w:cs="Calibri"/>
-          <w:sz w:val="20"/>
-          <w:szCs w:val="20"/>
-        </w:rPr>
-      </w:pPr>
-    </w:p>
-    <w:p>
-      <w:pPr>
-        <w:rPr>
-          <w:rFonts w:ascii="Calibri" w:hAnsi="Calibri" w:cs="Calibri"/>
-          <w:sz w:val="20"/>
-          <w:szCs w:val="20"/>
-        </w:rPr>
-      </w:pPr>
+        <w:pStyle w:val="Paragraphedeliste"/>
+        <w:ind w:left="1440"/>
+        <w:rPr>
+          <w:rFonts w:ascii="Calibri" w:hAnsi="Calibri" w:cs="Calibri"/>
+          <w:sz w:val="20"/>
+          <w:szCs w:val="20"/>
+        </w:rPr>
+      </w:pPr>
+    </w:p>
+    <w:p>
+      <w:pPr>
+        <w:pStyle w:val="Paragraphedeliste"/>
+        <w:numPr>
+          <w:ilvl w:val="0"/>
+          <w:numId w:val="5"/>
+        </w:numPr>
+        <w:rPr>
+          <w:rFonts w:ascii="Calibri" w:hAnsi="Calibri" w:cs="Calibri"/>
+          <w:b/>
+          <w:bCs/>
+          <w:sz w:val="20"/>
+          <w:szCs w:val="20"/>
+        </w:rPr>
+      </w:pPr>
+      <w:r>
+        <w:rPr>
+          <w:rFonts w:ascii="Calibri" w:hAnsi="Calibri" w:cs="Calibri"/>
+          <w:b/>
+          <w:bCs/>
+          <w:sz w:val="20"/>
+          <w:szCs w:val="20"/>
+        </w:rPr>
+        <w:t>MCD</w:t>
+      </w:r>
+    </w:p>
+    <w:p>
+      <w:pPr>
+        <w:pStyle w:val="Paragraphedeliste"/>
+        <w:ind w:left="1080"/>
+        <w:rPr>
+          <w:rFonts w:ascii="Calibri" w:hAnsi="Calibri" w:cs="Calibri"/>
+          <w:b/>
+          <w:bCs/>
+          <w:sz w:val="20"/>
+          <w:szCs w:val="20"/>
+        </w:rPr>
+      </w:pPr>
+    </w:p>
+    <w:p>
+      <w:pPr>
+        <w:pStyle w:val="Paragraphedeliste"/>
+        <w:numPr>
+          <w:ilvl w:val="0"/>
+          <w:numId w:val="8"/>
+        </w:numPr>
+        <w:rPr>
+          <w:rFonts w:ascii="Calibri" w:hAnsi="Calibri" w:cs="Calibri"/>
+          <w:b/>
+          <w:bCs/>
+          <w:sz w:val="20"/>
+          <w:szCs w:val="20"/>
+        </w:rPr>
+      </w:pPr>
+      <w:r>
+        <w:rPr>
+          <w:rFonts w:ascii="Calibri" w:hAnsi="Calibri" w:cs="Calibri"/>
+          <w:sz w:val="20"/>
+          <w:szCs w:val="20"/>
+        </w:rPr>
+        <w:t>« </w:t>
+      </w:r>
+      <w:proofErr w:type="spellStart"/>
+      <w:r>
+        <w:rPr>
+          <w:rFonts w:ascii="Calibri" w:hAnsi="Calibri" w:cs="Calibri"/>
+          <w:sz w:val="20"/>
+          <w:szCs w:val="20"/>
+        </w:rPr>
+        <w:t>url_api</w:t>
+      </w:r>
+      <w:proofErr w:type="spellEnd"/>
+      <w:r>
+        <w:rPr>
+          <w:rFonts w:ascii="Calibri" w:hAnsi="Calibri" w:cs="Calibri"/>
+          <w:sz w:val="20"/>
+          <w:szCs w:val="20"/>
+        </w:rPr>
+        <w:t> »</w:t>
+      </w:r>
+      <w:r>
+        <w:rPr>
+          <w:rFonts w:ascii="Calibri" w:hAnsi="Calibri" w:cs="Calibri"/>
+          <w:sz w:val="20"/>
+          <w:szCs w:val="20"/>
+        </w:rPr>
+        <w:t> /mcd</w:t>
+      </w:r>
+    </w:p>
+    <w:p>
+      <w:pPr>
+        <w:pStyle w:val="Paragraphedeliste"/>
+        <w:numPr>
+          <w:ilvl w:val="1"/>
+          <w:numId w:val="8"/>
+        </w:numPr>
+        <w:rPr>
+          <w:rFonts w:ascii="Calibri" w:hAnsi="Calibri" w:cs="Calibri"/>
+          <w:b/>
+          <w:bCs/>
+          <w:sz w:val="20"/>
+          <w:szCs w:val="20"/>
+        </w:rPr>
+      </w:pPr>
+      <w:r>
+        <w:rPr>
+          <w:rFonts w:ascii="Calibri" w:hAnsi="Calibri" w:cs="Calibri"/>
+          <w:sz w:val="20"/>
+          <w:szCs w:val="20"/>
+        </w:rPr>
+        <w:t>GET</w:t>
+      </w:r>
+    </w:p>
+    <w:p>
+      <w:pPr>
+        <w:pStyle w:val="Paragraphedeliste"/>
+        <w:numPr>
+          <w:ilvl w:val="1"/>
+          <w:numId w:val="8"/>
+        </w:numPr>
+        <w:rPr>
+          <w:rFonts w:ascii="Calibri" w:hAnsi="Calibri" w:cs="Calibri"/>
+          <w:b/>
+          <w:bCs/>
+          <w:sz w:val="20"/>
+          <w:szCs w:val="20"/>
+        </w:rPr>
+      </w:pPr>
+      <w:r>
+        <w:rPr>
+          <w:rFonts w:ascii="Calibri" w:hAnsi="Calibri" w:cs="Calibri"/>
+          <w:sz w:val="20"/>
+          <w:szCs w:val="20"/>
+        </w:rPr>
+        <w:t>Retourne</w:t>
+      </w:r>
+      <w:r>
+        <w:rPr>
+          <w:rFonts w:ascii="Calibri" w:hAnsi="Calibri" w:cs="Calibri"/>
+          <w:sz w:val="20"/>
+          <w:szCs w:val="20"/>
+        </w:rPr>
+        <w:t xml:space="preserve"> au format JSON le modèle de donnée du projet</w:t>
+      </w:r>
+    </w:p>
+    <w:p>
+      <w:pPr>
+        <w:pStyle w:val="Paragraphedeliste"/>
+        <w:numPr>
+          <w:ilvl w:val="1"/>
+          <w:numId w:val="8"/>
+        </w:numPr>
+        <w:rPr>
+          <w:rFonts w:ascii="Calibri" w:hAnsi="Calibri" w:cs="Calibri"/>
+          <w:b/>
+          <w:bCs/>
+          <w:sz w:val="20"/>
+          <w:szCs w:val="20"/>
+        </w:rPr>
+      </w:pPr>
+      <w:r>
+        <w:rPr>
+          <w:rFonts w:ascii="Calibri" w:hAnsi="Calibri" w:cs="Calibri"/>
+          <w:sz w:val="20"/>
+          <w:szCs w:val="20"/>
+        </w:rPr>
+        <w:t>Dictionnaire</w:t>
+      </w:r>
+    </w:p>
+    <w:p>
+      <w:pPr>
+        <w:pStyle w:val="Paragraphedeliste"/>
+        <w:numPr>
+          <w:ilvl w:val="1"/>
+          <w:numId w:val="8"/>
+        </w:numPr>
+        <w:rPr>
+          <w:rFonts w:ascii="Calibri" w:hAnsi="Calibri" w:cs="Calibri"/>
+          <w:b/>
+          <w:bCs/>
+          <w:sz w:val="20"/>
+          <w:szCs w:val="20"/>
+        </w:rPr>
+      </w:pPr>
+      <w:r>
+        <w:rPr>
+          <w:rFonts w:ascii="Calibri" w:hAnsi="Calibri" w:cs="Calibri"/>
+          <w:sz w:val="20"/>
+          <w:szCs w:val="20"/>
+        </w:rPr>
+        <w:t>Droit : Tous</w:t>
+      </w:r>
     </w:p>
     <w:p>
       <w:pPr>
@@ -8099,6 +8136,8 @@
           <w:szCs w:val="24"/>
         </w:rPr>
       </w:pPr>
+      <w:bookmarkStart w:id="0" w:name="_GoBack"/>
+      <w:bookmarkEnd w:id="0"/>
       <w:r>
         <w:rPr>
           <w:rFonts w:ascii="Calibri" w:hAnsi="Calibri" w:cs="Calibri"/>
@@ -12113,8 +12152,6 @@
           <w:szCs w:val="20"/>
         </w:rPr>
       </w:pPr>
-      <w:bookmarkStart w:id="0" w:name="_GoBack"/>
-      <w:bookmarkEnd w:id="0"/>
       <w:r>
         <w:rPr>
           <w:rFonts w:ascii="Calibri" w:hAnsi="Calibri" w:cs="Calibri"/>
@@ -12488,9 +12525,9 @@
     </w:lvl>
   </w:abstractNum>
   <w:abstractNum w:abstractNumId="1" w15:restartNumberingAfterBreak="0">
-    <w:nsid w:val="3A1C795B"/>
+    <w:nsid w:val="174A2AB6"/>
     <w:multiLevelType w:val="hybridMultilevel"/>
-    <w:tmpl w:val="E638A13E"/>
+    <w:tmpl w:val="A5D2E876"/>
     <w:lvl w:ilvl="0" w:tplc="040C0001">
       <w:start w:val="1"/>
       <w:numFmt w:val="bullet"/>
@@ -12515,7 +12552,7 @@
         <w:rFonts w:ascii="Courier New" w:hAnsi="Courier New" w:cs="Courier New" w:hint="default"/>
       </w:rPr>
     </w:lvl>
-    <w:lvl w:ilvl="2" w:tplc="040C0005">
+    <w:lvl w:ilvl="2" w:tplc="040C0005" w:tentative="1">
       <w:start w:val="1"/>
       <w:numFmt w:val="bullet"/>
       <w:lvlText w:val=""/>
@@ -12601,6 +12638,119 @@
     </w:lvl>
   </w:abstractNum>
   <w:abstractNum w:abstractNumId="2" w15:restartNumberingAfterBreak="0">
+    <w:nsid w:val="3A1C795B"/>
+    <w:multiLevelType w:val="hybridMultilevel"/>
+    <w:tmpl w:val="E638A13E"/>
+    <w:lvl w:ilvl="0" w:tplc="040C0001">
+      <w:start w:val="1"/>
+      <w:numFmt w:val="bullet"/>
+      <w:lvlText w:val=""/>
+      <w:lvlJc w:val="left"/>
+      <w:pPr>
+        <w:ind w:left="720" w:hanging="360"/>
+      </w:pPr>
+      <w:rPr>
+        <w:rFonts w:ascii="Symbol" w:hAnsi="Symbol" w:hint="default"/>
+      </w:rPr>
+    </w:lvl>
+    <w:lvl w:ilvl="1" w:tplc="040C0003">
+      <w:start w:val="1"/>
+      <w:numFmt w:val="bullet"/>
+      <w:lvlText w:val="o"/>
+      <w:lvlJc w:val="left"/>
+      <w:pPr>
+        <w:ind w:left="1440" w:hanging="360"/>
+      </w:pPr>
+      <w:rPr>
+        <w:rFonts w:ascii="Courier New" w:hAnsi="Courier New" w:cs="Courier New" w:hint="default"/>
+      </w:rPr>
+    </w:lvl>
+    <w:lvl w:ilvl="2" w:tplc="040C0005">
+      <w:start w:val="1"/>
+      <w:numFmt w:val="bullet"/>
+      <w:lvlText w:val=""/>
+      <w:lvlJc w:val="left"/>
+      <w:pPr>
+        <w:ind w:left="2160" w:hanging="360"/>
+      </w:pPr>
+      <w:rPr>
+        <w:rFonts w:ascii="Wingdings" w:hAnsi="Wingdings" w:hint="default"/>
+      </w:rPr>
+    </w:lvl>
+    <w:lvl w:ilvl="3" w:tplc="040C0001" w:tentative="1">
+      <w:start w:val="1"/>
+      <w:numFmt w:val="bullet"/>
+      <w:lvlText w:val=""/>
+      <w:lvlJc w:val="left"/>
+      <w:pPr>
+        <w:ind w:left="2880" w:hanging="360"/>
+      </w:pPr>
+      <w:rPr>
+        <w:rFonts w:ascii="Symbol" w:hAnsi="Symbol" w:hint="default"/>
+      </w:rPr>
+    </w:lvl>
+    <w:lvl w:ilvl="4" w:tplc="040C0003" w:tentative="1">
+      <w:start w:val="1"/>
+      <w:numFmt w:val="bullet"/>
+      <w:lvlText w:val="o"/>
+      <w:lvlJc w:val="left"/>
+      <w:pPr>
+        <w:ind w:left="3600" w:hanging="360"/>
+      </w:pPr>
+      <w:rPr>
+        <w:rFonts w:ascii="Courier New" w:hAnsi="Courier New" w:cs="Courier New" w:hint="default"/>
+      </w:rPr>
+    </w:lvl>
+    <w:lvl w:ilvl="5" w:tplc="040C0005" w:tentative="1">
+      <w:start w:val="1"/>
+      <w:numFmt w:val="bullet"/>
+      <w:lvlText w:val=""/>
+      <w:lvlJc w:val="left"/>
+      <w:pPr>
+        <w:ind w:left="4320" w:hanging="360"/>
+      </w:pPr>
+      <w:rPr>
+        <w:rFonts w:ascii="Wingdings" w:hAnsi="Wingdings" w:hint="default"/>
+      </w:rPr>
+    </w:lvl>
+    <w:lvl w:ilvl="6" w:tplc="040C0001" w:tentative="1">
+      <w:start w:val="1"/>
+      <w:numFmt w:val="bullet"/>
+      <w:lvlText w:val=""/>
+      <w:lvlJc w:val="left"/>
+      <w:pPr>
+        <w:ind w:left="5040" w:hanging="360"/>
+      </w:pPr>
+      <w:rPr>
+        <w:rFonts w:ascii="Symbol" w:hAnsi="Symbol" w:hint="default"/>
+      </w:rPr>
+    </w:lvl>
+    <w:lvl w:ilvl="7" w:tplc="040C0003" w:tentative="1">
+      <w:start w:val="1"/>
+      <w:numFmt w:val="bullet"/>
+      <w:lvlText w:val="o"/>
+      <w:lvlJc w:val="left"/>
+      <w:pPr>
+        <w:ind w:left="5760" w:hanging="360"/>
+      </w:pPr>
+      <w:rPr>
+        <w:rFonts w:ascii="Courier New" w:hAnsi="Courier New" w:cs="Courier New" w:hint="default"/>
+      </w:rPr>
+    </w:lvl>
+    <w:lvl w:ilvl="8" w:tplc="040C0005" w:tentative="1">
+      <w:start w:val="1"/>
+      <w:numFmt w:val="bullet"/>
+      <w:lvlText w:val=""/>
+      <w:lvlJc w:val="left"/>
+      <w:pPr>
+        <w:ind w:left="6480" w:hanging="360"/>
+      </w:pPr>
+      <w:rPr>
+        <w:rFonts w:ascii="Wingdings" w:hAnsi="Wingdings" w:hint="default"/>
+      </w:rPr>
+    </w:lvl>
+  </w:abstractNum>
+  <w:abstractNum w:abstractNumId="3" w15:restartNumberingAfterBreak="0">
     <w:nsid w:val="52606620"/>
     <w:multiLevelType w:val="hybridMultilevel"/>
     <w:tmpl w:val="E924D15C"/>
@@ -12689,7 +12839,7 @@
       </w:pPr>
     </w:lvl>
   </w:abstractNum>
-  <w:abstractNum w:abstractNumId="3" w15:restartNumberingAfterBreak="0">
+  <w:abstractNum w:abstractNumId="4" w15:restartNumberingAfterBreak="0">
     <w:nsid w:val="6D384AB3"/>
     <w:multiLevelType w:val="hybridMultilevel"/>
     <w:tmpl w:val="D2C0ADF8"/>
@@ -12802,7 +12952,7 @@
       </w:rPr>
     </w:lvl>
   </w:abstractNum>
-  <w:abstractNum w:abstractNumId="4" w15:restartNumberingAfterBreak="0">
+  <w:abstractNum w:abstractNumId="5" w15:restartNumberingAfterBreak="0">
     <w:nsid w:val="789F32E5"/>
     <w:multiLevelType w:val="hybridMultilevel"/>
     <w:tmpl w:val="81CABEF2"/>
@@ -12915,7 +13065,7 @@
       </w:rPr>
     </w:lvl>
   </w:abstractNum>
-  <w:abstractNum w:abstractNumId="5" w15:restartNumberingAfterBreak="0">
+  <w:abstractNum w:abstractNumId="6" w15:restartNumberingAfterBreak="0">
     <w:nsid w:val="79131A97"/>
     <w:multiLevelType w:val="hybridMultilevel"/>
     <w:tmpl w:val="35882E92"/>
@@ -12931,7 +13081,7 @@
         <w:rFonts w:hint="default"/>
       </w:rPr>
     </w:lvl>
-    <w:lvl w:ilvl="1" w:tplc="040C0019" w:tentative="1">
+    <w:lvl w:ilvl="1" w:tplc="040C0019">
       <w:start w:val="1"/>
       <w:numFmt w:val="lowerLetter"/>
       <w:lvlText w:val="%2."/>
@@ -13004,7 +13154,7 @@
       </w:pPr>
     </w:lvl>
   </w:abstractNum>
-  <w:abstractNum w:abstractNumId="6" w15:restartNumberingAfterBreak="0">
+  <w:abstractNum w:abstractNumId="7" w15:restartNumberingAfterBreak="0">
     <w:nsid w:val="7C575AB0"/>
     <w:multiLevelType w:val="hybridMultilevel"/>
     <w:tmpl w:val="6958E7A4"/>
@@ -13118,25 +13268,28 @@
     </w:lvl>
   </w:abstractNum>
   <w:num w:numId="1">
-    <w:abstractNumId w:val="3"/>
+    <w:abstractNumId w:val="4"/>
   </w:num>
   <w:num w:numId="2">
-    <w:abstractNumId w:val="1"/>
+    <w:abstractNumId w:val="2"/>
   </w:num>
   <w:num w:numId="3">
     <w:abstractNumId w:val="0"/>
   </w:num>
   <w:num w:numId="4">
-    <w:abstractNumId w:val="2"/>
+    <w:abstractNumId w:val="3"/>
   </w:num>
   <w:num w:numId="5">
+    <w:abstractNumId w:val="6"/>
+  </w:num>
+  <w:num w:numId="6">
     <w:abstractNumId w:val="5"/>
   </w:num>
-  <w:num w:numId="6">
-    <w:abstractNumId w:val="4"/>
+  <w:num w:numId="7">
+    <w:abstractNumId w:val="7"/>
   </w:num>
-  <w:num w:numId="7">
-    <w:abstractNumId w:val="6"/>
+  <w:num w:numId="8">
+    <w:abstractNumId w:val="1"/>
   </w:num>
 </w:numbering>
 </file>
@@ -13914,7 +14067,7 @@
 </file>
 
 <file path=customXml/itemProps1.xml><?xml version="1.0" encoding="utf-8"?>
-<ds:datastoreItem xmlns:ds="http://schemas.openxmlformats.org/officeDocument/2006/customXml" ds:itemID="{259A5E3A-1596-4715-ABC3-DE34E4B62FB6}">
+<ds:datastoreItem xmlns:ds="http://schemas.openxmlformats.org/officeDocument/2006/customXml" ds:itemID="{D405EDB3-91FE-4C47-BAFD-86D32E790F69}">
   <ds:schemaRefs>
     <ds:schemaRef ds:uri="http://schemas.openxmlformats.org/officeDocument/2006/bibliography"/>
   </ds:schemaRefs>

</xml_diff>